<commit_message>
docs: Add email for leader of topic
</commit_message>
<xml_diff>
--- a/document/Phieudangkidetai.docx
+++ b/document/Phieudangkidetai.docx
@@ -452,6 +452,11 @@
             <w:r>
               <w:t xml:space="preserve">        Email:  </w:t>
             </w:r>
+            <w:r>
+              <w:t>Toquythanh1feb3.quinn@gmail.com</w:t>
+            </w:r>
+            <w:bookmarkStart w:id="0" w:name="_GoBack"/>
+            <w:bookmarkEnd w:id="0"/>
           </w:p>
           <w:p>
             <w:pPr>
@@ -1692,8 +1697,6 @@
               <w:spacing w:line="360" w:lineRule="auto"/>
               <w:jc w:val="both"/>
             </w:pPr>
-            <w:bookmarkStart w:id="0" w:name="_GoBack"/>
-            <w:bookmarkEnd w:id="0"/>
           </w:p>
         </w:tc>
       </w:tr>
@@ -3450,7 +3453,7 @@
                     </wp:anchor>
                   </w:drawing>
                 </mc:Choice>
-                <mc:Fallback xmlns:cx1="http://schemas.microsoft.com/office/drawing/2015/9/8/chartex" xmlns:cx2="http://schemas.microsoft.com/office/drawing/2015/10/21/chartex" xmlns:cx3="http://schemas.microsoft.com/office/drawing/2016/5/9/chartex" xmlns:cx4="http://schemas.microsoft.com/office/drawing/2016/5/10/chartex" xmlns:cx5="http://schemas.microsoft.com/office/drawing/2016/5/11/chartex" xmlns:cx6="http://schemas.microsoft.com/office/drawing/2016/5/12/chartex" xmlns:cx7="http://schemas.microsoft.com/office/drawing/2016/5/13/chartex" xmlns:cx8="http://schemas.microsoft.com/office/drawing/2016/5/14/chartex" xmlns:aink="http://schemas.microsoft.com/office/drawing/2016/ink" xmlns:am3d="http://schemas.microsoft.com/office/drawing/2017/model3d" xmlns:oel="http://schemas.microsoft.com/office/2019/extlst" xmlns:w16cex="http://schemas.microsoft.com/office/word/2018/wordml/cex" xmlns:w16cid="http://schemas.microsoft.com/office/word/2016/wordml/cid" xmlns:w16="http://schemas.microsoft.com/office/word/2018/wordml" xmlns:w16sdtdh="http://schemas.microsoft.com/office/word/2020/wordml/sdtdatahash">
+                <mc:Fallback xmlns:w16sdtdh="http://schemas.microsoft.com/office/word/2020/wordml/sdtdatahash" xmlns:w16="http://schemas.microsoft.com/office/word/2018/wordml" xmlns:w16cid="http://schemas.microsoft.com/office/word/2016/wordml/cid" xmlns:w16cex="http://schemas.microsoft.com/office/word/2018/wordml/cex" xmlns:oel="http://schemas.microsoft.com/office/2019/extlst" xmlns:am3d="http://schemas.microsoft.com/office/drawing/2017/model3d" xmlns:aink="http://schemas.microsoft.com/office/drawing/2016/ink" xmlns:cx8="http://schemas.microsoft.com/office/drawing/2016/5/14/chartex" xmlns:cx7="http://schemas.microsoft.com/office/drawing/2016/5/13/chartex" xmlns:cx6="http://schemas.microsoft.com/office/drawing/2016/5/12/chartex" xmlns:cx5="http://schemas.microsoft.com/office/drawing/2016/5/11/chartex" xmlns:cx4="http://schemas.microsoft.com/office/drawing/2016/5/10/chartex" xmlns:cx3="http://schemas.microsoft.com/office/drawing/2016/5/9/chartex" xmlns:cx2="http://schemas.microsoft.com/office/drawing/2015/10/21/chartex" xmlns:cx1="http://schemas.microsoft.com/office/drawing/2015/9/8/chartex">
                   <w:pict>
                     <v:rect w14:anchorId="22E1FD81" id="Rectangle 4" o:spid="_x0000_s1026" style="position:absolute;margin-left:144.7pt;margin-top:3.25pt;width:28.85pt;height:19.25pt;z-index:251656192;visibility:visible;mso-wrap-style:square;mso-width-percent:0;mso-height-percent:0;mso-wrap-distance-left:9pt;mso-wrap-distance-top:0;mso-wrap-distance-right:9pt;mso-wrap-distance-bottom:0;mso-position-horizontal:absolute;mso-position-horizontal-relative:text;mso-position-vertical:absolute;mso-position-vertical-relative:text;mso-width-percent:0;mso-height-percent:0;mso-width-relative:page;mso-height-relative:page;v-text-anchor:top" o:gfxdata="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" filled="f"/>
                   </w:pict>
@@ -3527,7 +3530,7 @@
                     </wp:anchor>
                   </w:drawing>
                 </mc:Choice>
-                <mc:Fallback xmlns:cx1="http://schemas.microsoft.com/office/drawing/2015/9/8/chartex" xmlns:cx2="http://schemas.microsoft.com/office/drawing/2015/10/21/chartex" xmlns:cx3="http://schemas.microsoft.com/office/drawing/2016/5/9/chartex" xmlns:cx4="http://schemas.microsoft.com/office/drawing/2016/5/10/chartex" xmlns:cx5="http://schemas.microsoft.com/office/drawing/2016/5/11/chartex" xmlns:cx6="http://schemas.microsoft.com/office/drawing/2016/5/12/chartex" xmlns:cx7="http://schemas.microsoft.com/office/drawing/2016/5/13/chartex" xmlns:cx8="http://schemas.microsoft.com/office/drawing/2016/5/14/chartex" xmlns:aink="http://schemas.microsoft.com/office/drawing/2016/ink" xmlns:am3d="http://schemas.microsoft.com/office/drawing/2017/model3d" xmlns:oel="http://schemas.microsoft.com/office/2019/extlst" xmlns:w16cex="http://schemas.microsoft.com/office/word/2018/wordml/cex" xmlns:w16cid="http://schemas.microsoft.com/office/word/2016/wordml/cid" xmlns:w16="http://schemas.microsoft.com/office/word/2018/wordml" xmlns:w16sdtdh="http://schemas.microsoft.com/office/word/2020/wordml/sdtdatahash">
+                <mc:Fallback xmlns:w16sdtdh="http://schemas.microsoft.com/office/word/2020/wordml/sdtdatahash" xmlns:w16="http://schemas.microsoft.com/office/word/2018/wordml" xmlns:w16cid="http://schemas.microsoft.com/office/word/2016/wordml/cid" xmlns:w16cex="http://schemas.microsoft.com/office/word/2018/wordml/cex" xmlns:oel="http://schemas.microsoft.com/office/2019/extlst" xmlns:am3d="http://schemas.microsoft.com/office/drawing/2017/model3d" xmlns:aink="http://schemas.microsoft.com/office/drawing/2016/ink" xmlns:cx8="http://schemas.microsoft.com/office/drawing/2016/5/14/chartex" xmlns:cx7="http://schemas.microsoft.com/office/drawing/2016/5/13/chartex" xmlns:cx6="http://schemas.microsoft.com/office/drawing/2016/5/12/chartex" xmlns:cx5="http://schemas.microsoft.com/office/drawing/2016/5/11/chartex" xmlns:cx4="http://schemas.microsoft.com/office/drawing/2016/5/10/chartex" xmlns:cx3="http://schemas.microsoft.com/office/drawing/2016/5/9/chartex" xmlns:cx2="http://schemas.microsoft.com/office/drawing/2015/10/21/chartex" xmlns:cx1="http://schemas.microsoft.com/office/drawing/2015/9/8/chartex">
                   <w:pict>
                     <v:rect w14:anchorId="242CB4B0" id="Rectangle 2" o:spid="_x0000_s1026" style="position:absolute;margin-left:3.15pt;margin-top:3pt;width:28.85pt;height:21.5pt;z-index:251654144;visibility:visible;mso-wrap-style:square;mso-width-percent:0;mso-height-percent:0;mso-wrap-distance-left:9pt;mso-wrap-distance-top:0;mso-wrap-distance-right:9pt;mso-wrap-distance-bottom:0;mso-position-horizontal:absolute;mso-position-horizontal-relative:text;mso-position-vertical:absolute;mso-position-vertical-relative:text;mso-width-percent:0;mso-height-percent:0;mso-width-relative:page;mso-height-relative:page;v-text-anchor:top" o:gfxdata="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" filled="f"/>
                   </w:pict>
@@ -3622,7 +3625,7 @@
                     </wp:anchor>
                   </w:drawing>
                 </mc:Choice>
-                <mc:Fallback xmlns:cx1="http://schemas.microsoft.com/office/drawing/2015/9/8/chartex" xmlns:cx2="http://schemas.microsoft.com/office/drawing/2015/10/21/chartex" xmlns:cx3="http://schemas.microsoft.com/office/drawing/2016/5/9/chartex" xmlns:cx4="http://schemas.microsoft.com/office/drawing/2016/5/10/chartex" xmlns:cx5="http://schemas.microsoft.com/office/drawing/2016/5/11/chartex" xmlns:cx6="http://schemas.microsoft.com/office/drawing/2016/5/12/chartex" xmlns:cx7="http://schemas.microsoft.com/office/drawing/2016/5/13/chartex" xmlns:cx8="http://schemas.microsoft.com/office/drawing/2016/5/14/chartex" xmlns:aink="http://schemas.microsoft.com/office/drawing/2016/ink" xmlns:am3d="http://schemas.microsoft.com/office/drawing/2017/model3d" xmlns:oel="http://schemas.microsoft.com/office/2019/extlst" xmlns:w16cex="http://schemas.microsoft.com/office/word/2018/wordml/cex" xmlns:w16cid="http://schemas.microsoft.com/office/word/2016/wordml/cid" xmlns:w16="http://schemas.microsoft.com/office/word/2018/wordml" xmlns:w16sdtdh="http://schemas.microsoft.com/office/word/2020/wordml/sdtdatahash">
+                <mc:Fallback xmlns:w16sdtdh="http://schemas.microsoft.com/office/word/2020/wordml/sdtdatahash" xmlns:w16="http://schemas.microsoft.com/office/word/2018/wordml" xmlns:w16cid="http://schemas.microsoft.com/office/word/2016/wordml/cid" xmlns:w16cex="http://schemas.microsoft.com/office/word/2018/wordml/cex" xmlns:oel="http://schemas.microsoft.com/office/2019/extlst" xmlns:am3d="http://schemas.microsoft.com/office/drawing/2017/model3d" xmlns:aink="http://schemas.microsoft.com/office/drawing/2016/ink" xmlns:cx8="http://schemas.microsoft.com/office/drawing/2016/5/14/chartex" xmlns:cx7="http://schemas.microsoft.com/office/drawing/2016/5/13/chartex" xmlns:cx6="http://schemas.microsoft.com/office/drawing/2016/5/12/chartex" xmlns:cx5="http://schemas.microsoft.com/office/drawing/2016/5/11/chartex" xmlns:cx4="http://schemas.microsoft.com/office/drawing/2016/5/10/chartex" xmlns:cx3="http://schemas.microsoft.com/office/drawing/2016/5/9/chartex" xmlns:cx2="http://schemas.microsoft.com/office/drawing/2015/10/21/chartex" xmlns:cx1="http://schemas.microsoft.com/office/drawing/2015/9/8/chartex">
                   <w:pict>
                     <v:rect w14:anchorId="048E904E" id="Rectangle 3" o:spid="_x0000_s1026" style="position:absolute;left:0;text-align:left;margin-left:73.15pt;margin-top:3pt;width:28.85pt;height:21pt;z-index:251655168;visibility:visible;mso-wrap-style:square;mso-width-percent:0;mso-height-percent:0;mso-wrap-distance-left:9pt;mso-wrap-distance-top:0;mso-wrap-distance-right:9pt;mso-wrap-distance-bottom:0;mso-position-horizontal:absolute;mso-position-horizontal-relative:text;mso-position-vertical:absolute;mso-position-vertical-relative:text;mso-width-percent:0;mso-height-percent:0;mso-width-relative:page;mso-height-relative:page;v-text-anchor:top" o:gfxdata="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" filled="f">
                       <v:textbox>
@@ -3809,7 +3812,7 @@
                     </wp:anchor>
                   </w:drawing>
                 </mc:Choice>
-                <mc:Fallback xmlns:cx1="http://schemas.microsoft.com/office/drawing/2015/9/8/chartex" xmlns:cx2="http://schemas.microsoft.com/office/drawing/2015/10/21/chartex" xmlns:cx3="http://schemas.microsoft.com/office/drawing/2016/5/9/chartex" xmlns:cx4="http://schemas.microsoft.com/office/drawing/2016/5/10/chartex" xmlns:cx5="http://schemas.microsoft.com/office/drawing/2016/5/11/chartex" xmlns:cx6="http://schemas.microsoft.com/office/drawing/2016/5/12/chartex" xmlns:cx7="http://schemas.microsoft.com/office/drawing/2016/5/13/chartex" xmlns:cx8="http://schemas.microsoft.com/office/drawing/2016/5/14/chartex" xmlns:aink="http://schemas.microsoft.com/office/drawing/2016/ink" xmlns:am3d="http://schemas.microsoft.com/office/drawing/2017/model3d" xmlns:oel="http://schemas.microsoft.com/office/2019/extlst" xmlns:w16cex="http://schemas.microsoft.com/office/word/2018/wordml/cex" xmlns:w16cid="http://schemas.microsoft.com/office/word/2016/wordml/cid" xmlns:w16="http://schemas.microsoft.com/office/word/2018/wordml" xmlns:w16sdtdh="http://schemas.microsoft.com/office/word/2020/wordml/sdtdatahash">
+                <mc:Fallback xmlns:w16sdtdh="http://schemas.microsoft.com/office/word/2020/wordml/sdtdatahash" xmlns:w16="http://schemas.microsoft.com/office/word/2018/wordml" xmlns:w16cid="http://schemas.microsoft.com/office/word/2016/wordml/cid" xmlns:w16cex="http://schemas.microsoft.com/office/word/2018/wordml/cex" xmlns:oel="http://schemas.microsoft.com/office/2019/extlst" xmlns:am3d="http://schemas.microsoft.com/office/drawing/2017/model3d" xmlns:aink="http://schemas.microsoft.com/office/drawing/2016/ink" xmlns:cx8="http://schemas.microsoft.com/office/drawing/2016/5/14/chartex" xmlns:cx7="http://schemas.microsoft.com/office/drawing/2016/5/13/chartex" xmlns:cx6="http://schemas.microsoft.com/office/drawing/2016/5/12/chartex" xmlns:cx5="http://schemas.microsoft.com/office/drawing/2016/5/11/chartex" xmlns:cx4="http://schemas.microsoft.com/office/drawing/2016/5/10/chartex" xmlns:cx3="http://schemas.microsoft.com/office/drawing/2016/5/9/chartex" xmlns:cx2="http://schemas.microsoft.com/office/drawing/2015/10/21/chartex" xmlns:cx1="http://schemas.microsoft.com/office/drawing/2015/9/8/chartex">
                   <w:pict>
                     <v:rect w14:anchorId="1E0D5541" id="Rectangle 8" o:spid="_x0000_s1026" style="position:absolute;margin-left:170.75pt;margin-top:12.25pt;width:28.85pt;height:23.25pt;z-index:251660288;visibility:visible;mso-wrap-style:square;mso-width-percent:0;mso-height-percent:0;mso-wrap-distance-left:9pt;mso-wrap-distance-top:0;mso-wrap-distance-right:9pt;mso-wrap-distance-bottom:0;mso-position-horizontal:absolute;mso-position-horizontal-relative:text;mso-position-vertical:absolute;mso-position-vertical-relative:text;mso-width-percent:0;mso-height-percent:0;mso-width-relative:page;mso-height-relative:page;v-text-anchor:top" o:gfxdata="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" filled="f"/>
                   </w:pict>
@@ -5705,7 +5708,7 @@
 </file>
 
 <file path=customXml/itemProps1.xml><?xml version="1.0" encoding="utf-8"?>
-<ds:datastoreItem xmlns:ds="http://schemas.openxmlformats.org/officeDocument/2006/customXml" ds:itemID="{68EB44D5-563D-4BCA-9CB8-B47532AB558C}">
+<ds:datastoreItem xmlns:ds="http://schemas.openxmlformats.org/officeDocument/2006/customXml" ds:itemID="{80F9AE7D-7510-42B8-9034-CEF601767AFE}">
   <ds:schemaRefs>
     <ds:schemaRef ds:uri="http://schemas.openxmlformats.org/officeDocument/2006/bibliography"/>
   </ds:schemaRefs>

</xml_diff>

<commit_message>
docs: modify name of science research
</commit_message>
<xml_diff>
--- a/document/Phieudangkidetai.docx
+++ b/document/Phieudangkidetai.docx
@@ -320,6 +320,12 @@
               </w:rPr>
               <w:t xml:space="preserve">: </w:t>
             </w:r>
+            <w:r>
+              <w:t>Nghiên cứu mô phỏng tham quan khu vực văn phòng khoa Công nghệ thông tin, trường Đại học Công nghiệp Hà Nội</w:t>
+            </w:r>
+            <w:r>
+              <w:t>.</w:t>
+            </w:r>
           </w:p>
         </w:tc>
       </w:tr>
@@ -455,8 +461,6 @@
             <w:r>
               <w:t>Toquythanh1feb3.quinn@gmail.com</w:t>
             </w:r>
-            <w:bookmarkStart w:id="0" w:name="_GoBack"/>
-            <w:bookmarkEnd w:id="0"/>
           </w:p>
           <w:p>
             <w:pPr>
@@ -1755,42 +1759,73 @@
             </w:r>
           </w:p>
           <w:p>
-            <w:pPr>
+            <w:r>
+              <w:rPr>
+                <w:b/>
+                <w:bCs/>
+                <w:lang w:val="vi-VN"/>
+              </w:rPr>
+              <w:t xml:space="preserve">- Tên đề tài: </w:t>
+            </w:r>
+            <w:r>
+              <w:t>Nghiên cứu mô phỏng tham quan khu vực văn phòng khoa Công nghệ thông tin, trường Đại học Công nghiệp Hà Nội</w:t>
+            </w:r>
+          </w:p>
+          <w:p>
+            <w:r>
               <w:rPr>
                 <w:sz w:val="28"/>
                 <w:szCs w:val="28"/>
                 <w:lang w:val="vi-VN"/>
               </w:rPr>
-            </w:pPr>
+              <w:t xml:space="preserve">- </w:t>
+            </w:r>
             <w:r>
               <w:rPr>
                 <w:b/>
                 <w:bCs/>
                 <w:lang w:val="vi-VN"/>
               </w:rPr>
-              <w:t xml:space="preserve">- Tên đề tài: </w:t>
-            </w:r>
+              <w:t>Phương pháp triển khai</w:t>
+            </w:r>
+            <w:r>
+              <w:t>: Quy trình Scrum.</w:t>
+            </w:r>
+          </w:p>
+          <w:p>
             <w:r>
               <w:rPr>
                 <w:sz w:val="28"/>
                 <w:szCs w:val="28"/>
                 <w:lang w:val="vi-VN"/>
               </w:rPr>
-              <w:t>Áp dụng công nghệ thực tại ảo VR triển khai chương trình tham quan toàn cảnh Trường DHCN Hà Nội từ cổng trường và  tầng 6 tòa nhà A1</w:t>
-            </w:r>
-          </w:p>
-          <w:p>
-            <w:pPr>
-              <w:rPr>
-                <w:sz w:val="28"/>
-                <w:szCs w:val="28"/>
+              <w:t xml:space="preserve">- </w:t>
+            </w:r>
+            <w:r>
+              <w:rPr>
+                <w:b/>
+                <w:bCs/>
                 <w:lang w:val="vi-VN"/>
               </w:rPr>
-            </w:pPr>
-            <w:r>
-              <w:rPr>
-                <w:sz w:val="28"/>
-                <w:szCs w:val="28"/>
+              <w:t>Công cụ</w:t>
+            </w:r>
+            <w:r>
+              <w:t>: Unity</w:t>
+            </w:r>
+            <w:r>
+              <w:t>, ngôn ngữ lập trình C#.</w:t>
+            </w:r>
+          </w:p>
+          <w:p>
+            <w:pPr>
+              <w:spacing w:before="60" w:line="360" w:lineRule="auto"/>
+              <w:jc w:val="both"/>
+              <w:rPr>
+                <w:lang w:val="en-CA"/>
+              </w:rPr>
+            </w:pPr>
+            <w:r>
+              <w:rPr>
                 <w:lang w:val="vi-VN"/>
               </w:rPr>
               <w:t xml:space="preserve">- </w:t>
@@ -1799,89 +1834,27 @@
               <w:rPr>
                 <w:b/>
                 <w:bCs/>
-                <w:sz w:val="28"/>
-                <w:szCs w:val="28"/>
                 <w:lang w:val="vi-VN"/>
               </w:rPr>
-              <w:t>Phương pháp triển khai</w:t>
-            </w:r>
-            <w:r>
-              <w:rPr>
-                <w:sz w:val="28"/>
-                <w:szCs w:val="28"/>
+              <w:t>Kết quả dự kiến</w:t>
+            </w:r>
+            <w:r>
+              <w:rPr>
                 <w:lang w:val="vi-VN"/>
               </w:rPr>
-              <w:t>: Áp dụng quy trình thác nước</w:t>
-            </w:r>
-          </w:p>
-          <w:p>
-            <w:pPr>
-              <w:rPr>
-                <w:sz w:val="28"/>
-                <w:szCs w:val="28"/>
+              <w:t xml:space="preserve">: Với sự hỗ trợ của VR người dùng sẽ được trải nghiệm toàn cảnh đường vào trường và tầng 6 tòa nhà A1. Họ còn có thể tương tác vật lý với vật chất được dựng lại với độ chân thật cao như bật tắt đèn trong phòng, tương tác đóng mở cửa,…cùng nhiều tính năng </w:t>
+            </w:r>
+            <w:r>
+              <w:rPr>
                 <w:lang w:val="vi-VN"/>
               </w:rPr>
-            </w:pPr>
-            <w:r>
-              <w:rPr>
-                <w:sz w:val="28"/>
-                <w:szCs w:val="28"/>
-                <w:lang w:val="vi-VN"/>
-              </w:rPr>
-              <w:t xml:space="preserve">- </w:t>
-            </w:r>
-            <w:r>
-              <w:rPr>
-                <w:b/>
-                <w:bCs/>
-                <w:sz w:val="28"/>
-                <w:szCs w:val="28"/>
-                <w:lang w:val="vi-VN"/>
-              </w:rPr>
-              <w:t>Công cụ</w:t>
-            </w:r>
-            <w:r>
-              <w:rPr>
-                <w:sz w:val="28"/>
-                <w:szCs w:val="28"/>
-                <w:lang w:val="vi-VN"/>
-              </w:rPr>
-              <w:t>: Unity</w:t>
-            </w:r>
-          </w:p>
-          <w:p>
-            <w:pPr>
-              <w:spacing w:before="60" w:line="360" w:lineRule="auto"/>
-              <w:jc w:val="both"/>
-              <w:rPr>
-                <w:lang w:val="vi-VN"/>
-              </w:rPr>
-            </w:pPr>
-            <w:r>
-              <w:rPr>
-                <w:lang w:val="vi-VN"/>
-              </w:rPr>
-              <w:t xml:space="preserve">- </w:t>
-            </w:r>
-            <w:r>
-              <w:rPr>
-                <w:b/>
-                <w:bCs/>
-                <w:lang w:val="vi-VN"/>
-              </w:rPr>
-              <w:t>Kết quả dự kiến</w:t>
-            </w:r>
-            <w:r>
-              <w:rPr>
-                <w:lang w:val="vi-VN"/>
-              </w:rPr>
-              <w:t xml:space="preserve">: Với sự hỗ trợ của VR người dùng sẽ được trải nghiệm toàn cảnh đường vào trường và tầng 6 tòa nhà A1. Họ còn có thể tương tác vật lý với vật chất được dựng lại với độ chân thật cao như bật tắt đèn trong phòng, tương tác đóng mở cửa,…cùng nhiều tính năng </w:t>
-            </w:r>
-            <w:r>
-              <w:rPr>
-                <w:lang w:val="vi-VN"/>
-              </w:rPr>
               <w:t>khác</w:t>
+            </w:r>
+            <w:r>
+              <w:rPr>
+                <w:lang w:val="en-CA"/>
+              </w:rPr>
+              <w:t>.</w:t>
             </w:r>
           </w:p>
         </w:tc>
@@ -2969,6 +2942,8 @@
               </w:rPr>
               <w:t xml:space="preserve"> được sự quên thuộc cho người cũ cũng như sự thỏa mãn cho  người mới tham quan lần đầu</w:t>
             </w:r>
+            <w:bookmarkStart w:id="0" w:name="_GoBack"/>
+            <w:bookmarkEnd w:id="0"/>
           </w:p>
         </w:tc>
       </w:tr>
@@ -3453,7 +3428,7 @@
                     </wp:anchor>
                   </w:drawing>
                 </mc:Choice>
-                <mc:Fallback xmlns:w16sdtdh="http://schemas.microsoft.com/office/word/2020/wordml/sdtdatahash" xmlns:w16="http://schemas.microsoft.com/office/word/2018/wordml" xmlns:w16cid="http://schemas.microsoft.com/office/word/2016/wordml/cid" xmlns:w16cex="http://schemas.microsoft.com/office/word/2018/wordml/cex" xmlns:oel="http://schemas.microsoft.com/office/2019/extlst" xmlns:am3d="http://schemas.microsoft.com/office/drawing/2017/model3d" xmlns:aink="http://schemas.microsoft.com/office/drawing/2016/ink" xmlns:cx8="http://schemas.microsoft.com/office/drawing/2016/5/14/chartex" xmlns:cx7="http://schemas.microsoft.com/office/drawing/2016/5/13/chartex" xmlns:cx6="http://schemas.microsoft.com/office/drawing/2016/5/12/chartex" xmlns:cx5="http://schemas.microsoft.com/office/drawing/2016/5/11/chartex" xmlns:cx4="http://schemas.microsoft.com/office/drawing/2016/5/10/chartex" xmlns:cx3="http://schemas.microsoft.com/office/drawing/2016/5/9/chartex" xmlns:cx2="http://schemas.microsoft.com/office/drawing/2015/10/21/chartex" xmlns:cx1="http://schemas.microsoft.com/office/drawing/2015/9/8/chartex">
+                <mc:Fallback xmlns:cx1="http://schemas.microsoft.com/office/drawing/2015/9/8/chartex" xmlns:cx2="http://schemas.microsoft.com/office/drawing/2015/10/21/chartex" xmlns:cx3="http://schemas.microsoft.com/office/drawing/2016/5/9/chartex" xmlns:cx4="http://schemas.microsoft.com/office/drawing/2016/5/10/chartex" xmlns:cx5="http://schemas.microsoft.com/office/drawing/2016/5/11/chartex" xmlns:cx6="http://schemas.microsoft.com/office/drawing/2016/5/12/chartex" xmlns:cx7="http://schemas.microsoft.com/office/drawing/2016/5/13/chartex" xmlns:cx8="http://schemas.microsoft.com/office/drawing/2016/5/14/chartex" xmlns:aink="http://schemas.microsoft.com/office/drawing/2016/ink" xmlns:am3d="http://schemas.microsoft.com/office/drawing/2017/model3d" xmlns:oel="http://schemas.microsoft.com/office/2019/extlst" xmlns:w16cex="http://schemas.microsoft.com/office/word/2018/wordml/cex" xmlns:w16cid="http://schemas.microsoft.com/office/word/2016/wordml/cid" xmlns:w16="http://schemas.microsoft.com/office/word/2018/wordml" xmlns:w16sdtdh="http://schemas.microsoft.com/office/word/2020/wordml/sdtdatahash">
                   <w:pict>
                     <v:rect w14:anchorId="22E1FD81" id="Rectangle 4" o:spid="_x0000_s1026" style="position:absolute;margin-left:144.7pt;margin-top:3.25pt;width:28.85pt;height:19.25pt;z-index:251656192;visibility:visible;mso-wrap-style:square;mso-width-percent:0;mso-height-percent:0;mso-wrap-distance-left:9pt;mso-wrap-distance-top:0;mso-wrap-distance-right:9pt;mso-wrap-distance-bottom:0;mso-position-horizontal:absolute;mso-position-horizontal-relative:text;mso-position-vertical:absolute;mso-position-vertical-relative:text;mso-width-percent:0;mso-height-percent:0;mso-width-relative:page;mso-height-relative:page;v-text-anchor:top" o:gfxdata="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" filled="f"/>
                   </w:pict>
@@ -3530,7 +3505,7 @@
                     </wp:anchor>
                   </w:drawing>
                 </mc:Choice>
-                <mc:Fallback xmlns:w16sdtdh="http://schemas.microsoft.com/office/word/2020/wordml/sdtdatahash" xmlns:w16="http://schemas.microsoft.com/office/word/2018/wordml" xmlns:w16cid="http://schemas.microsoft.com/office/word/2016/wordml/cid" xmlns:w16cex="http://schemas.microsoft.com/office/word/2018/wordml/cex" xmlns:oel="http://schemas.microsoft.com/office/2019/extlst" xmlns:am3d="http://schemas.microsoft.com/office/drawing/2017/model3d" xmlns:aink="http://schemas.microsoft.com/office/drawing/2016/ink" xmlns:cx8="http://schemas.microsoft.com/office/drawing/2016/5/14/chartex" xmlns:cx7="http://schemas.microsoft.com/office/drawing/2016/5/13/chartex" xmlns:cx6="http://schemas.microsoft.com/office/drawing/2016/5/12/chartex" xmlns:cx5="http://schemas.microsoft.com/office/drawing/2016/5/11/chartex" xmlns:cx4="http://schemas.microsoft.com/office/drawing/2016/5/10/chartex" xmlns:cx3="http://schemas.microsoft.com/office/drawing/2016/5/9/chartex" xmlns:cx2="http://schemas.microsoft.com/office/drawing/2015/10/21/chartex" xmlns:cx1="http://schemas.microsoft.com/office/drawing/2015/9/8/chartex">
+                <mc:Fallback xmlns:cx1="http://schemas.microsoft.com/office/drawing/2015/9/8/chartex" xmlns:cx2="http://schemas.microsoft.com/office/drawing/2015/10/21/chartex" xmlns:cx3="http://schemas.microsoft.com/office/drawing/2016/5/9/chartex" xmlns:cx4="http://schemas.microsoft.com/office/drawing/2016/5/10/chartex" xmlns:cx5="http://schemas.microsoft.com/office/drawing/2016/5/11/chartex" xmlns:cx6="http://schemas.microsoft.com/office/drawing/2016/5/12/chartex" xmlns:cx7="http://schemas.microsoft.com/office/drawing/2016/5/13/chartex" xmlns:cx8="http://schemas.microsoft.com/office/drawing/2016/5/14/chartex" xmlns:aink="http://schemas.microsoft.com/office/drawing/2016/ink" xmlns:am3d="http://schemas.microsoft.com/office/drawing/2017/model3d" xmlns:oel="http://schemas.microsoft.com/office/2019/extlst" xmlns:w16cex="http://schemas.microsoft.com/office/word/2018/wordml/cex" xmlns:w16cid="http://schemas.microsoft.com/office/word/2016/wordml/cid" xmlns:w16="http://schemas.microsoft.com/office/word/2018/wordml" xmlns:w16sdtdh="http://schemas.microsoft.com/office/word/2020/wordml/sdtdatahash">
                   <w:pict>
                     <v:rect w14:anchorId="242CB4B0" id="Rectangle 2" o:spid="_x0000_s1026" style="position:absolute;margin-left:3.15pt;margin-top:3pt;width:28.85pt;height:21.5pt;z-index:251654144;visibility:visible;mso-wrap-style:square;mso-width-percent:0;mso-height-percent:0;mso-wrap-distance-left:9pt;mso-wrap-distance-top:0;mso-wrap-distance-right:9pt;mso-wrap-distance-bottom:0;mso-position-horizontal:absolute;mso-position-horizontal-relative:text;mso-position-vertical:absolute;mso-position-vertical-relative:text;mso-width-percent:0;mso-height-percent:0;mso-width-relative:page;mso-height-relative:page;v-text-anchor:top" o:gfxdata="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" filled="f"/>
                   </w:pict>
@@ -3625,9 +3600,9 @@
                     </wp:anchor>
                   </w:drawing>
                 </mc:Choice>
-                <mc:Fallback xmlns:w16sdtdh="http://schemas.microsoft.com/office/word/2020/wordml/sdtdatahash" xmlns:w16="http://schemas.microsoft.com/office/word/2018/wordml" xmlns:w16cid="http://schemas.microsoft.com/office/word/2016/wordml/cid" xmlns:w16cex="http://schemas.microsoft.com/office/word/2018/wordml/cex" xmlns:oel="http://schemas.microsoft.com/office/2019/extlst" xmlns:am3d="http://schemas.microsoft.com/office/drawing/2017/model3d" xmlns:aink="http://schemas.microsoft.com/office/drawing/2016/ink" xmlns:cx8="http://schemas.microsoft.com/office/drawing/2016/5/14/chartex" xmlns:cx7="http://schemas.microsoft.com/office/drawing/2016/5/13/chartex" xmlns:cx6="http://schemas.microsoft.com/office/drawing/2016/5/12/chartex" xmlns:cx5="http://schemas.microsoft.com/office/drawing/2016/5/11/chartex" xmlns:cx4="http://schemas.microsoft.com/office/drawing/2016/5/10/chartex" xmlns:cx3="http://schemas.microsoft.com/office/drawing/2016/5/9/chartex" xmlns:cx2="http://schemas.microsoft.com/office/drawing/2015/10/21/chartex" xmlns:cx1="http://schemas.microsoft.com/office/drawing/2015/9/8/chartex">
+                <mc:Fallback>
                   <w:pict>
-                    <v:rect w14:anchorId="048E904E" id="Rectangle 3" o:spid="_x0000_s1026" style="position:absolute;left:0;text-align:left;margin-left:73.15pt;margin-top:3pt;width:28.85pt;height:21pt;z-index:251655168;visibility:visible;mso-wrap-style:square;mso-width-percent:0;mso-height-percent:0;mso-wrap-distance-left:9pt;mso-wrap-distance-top:0;mso-wrap-distance-right:9pt;mso-wrap-distance-bottom:0;mso-position-horizontal:absolute;mso-position-horizontal-relative:text;mso-position-vertical:absolute;mso-position-vertical-relative:text;mso-width-percent:0;mso-height-percent:0;mso-width-relative:page;mso-height-relative:page;v-text-anchor:top" o:gfxdata="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" filled="f">
+                    <v:rect w14:anchorId="048E904E" id="Rectangle 3" o:spid="_x0000_s1026" style="position:absolute;left:0;text-align:left;margin-left:73.15pt;margin-top:3pt;width:28.85pt;height:21pt;z-index:251655168;visibility:visible;mso-wrap-style:square;mso-width-percent:0;mso-height-percent:0;mso-wrap-distance-left:9pt;mso-wrap-distance-top:0;mso-wrap-distance-right:9pt;mso-wrap-distance-bottom:0;mso-position-horizontal:absolute;mso-position-horizontal-relative:text;mso-position-vertical:absolute;mso-position-vertical-relative:text;mso-width-percent:0;mso-height-percent:0;mso-width-relative:page;mso-height-relative:page;v-text-anchor:top" o:gfxdata="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" filled="f">
                       <v:textbox>
                         <w:txbxContent>
                           <w:p>
@@ -3812,7 +3787,7 @@
                     </wp:anchor>
                   </w:drawing>
                 </mc:Choice>
-                <mc:Fallback xmlns:w16sdtdh="http://schemas.microsoft.com/office/word/2020/wordml/sdtdatahash" xmlns:w16="http://schemas.microsoft.com/office/word/2018/wordml" xmlns:w16cid="http://schemas.microsoft.com/office/word/2016/wordml/cid" xmlns:w16cex="http://schemas.microsoft.com/office/word/2018/wordml/cex" xmlns:oel="http://schemas.microsoft.com/office/2019/extlst" xmlns:am3d="http://schemas.microsoft.com/office/drawing/2017/model3d" xmlns:aink="http://schemas.microsoft.com/office/drawing/2016/ink" xmlns:cx8="http://schemas.microsoft.com/office/drawing/2016/5/14/chartex" xmlns:cx7="http://schemas.microsoft.com/office/drawing/2016/5/13/chartex" xmlns:cx6="http://schemas.microsoft.com/office/drawing/2016/5/12/chartex" xmlns:cx5="http://schemas.microsoft.com/office/drawing/2016/5/11/chartex" xmlns:cx4="http://schemas.microsoft.com/office/drawing/2016/5/10/chartex" xmlns:cx3="http://schemas.microsoft.com/office/drawing/2016/5/9/chartex" xmlns:cx2="http://schemas.microsoft.com/office/drawing/2015/10/21/chartex" xmlns:cx1="http://schemas.microsoft.com/office/drawing/2015/9/8/chartex">
+                <mc:Fallback xmlns:cx1="http://schemas.microsoft.com/office/drawing/2015/9/8/chartex" xmlns:cx2="http://schemas.microsoft.com/office/drawing/2015/10/21/chartex" xmlns:cx3="http://schemas.microsoft.com/office/drawing/2016/5/9/chartex" xmlns:cx4="http://schemas.microsoft.com/office/drawing/2016/5/10/chartex" xmlns:cx5="http://schemas.microsoft.com/office/drawing/2016/5/11/chartex" xmlns:cx6="http://schemas.microsoft.com/office/drawing/2016/5/12/chartex" xmlns:cx7="http://schemas.microsoft.com/office/drawing/2016/5/13/chartex" xmlns:cx8="http://schemas.microsoft.com/office/drawing/2016/5/14/chartex" xmlns:aink="http://schemas.microsoft.com/office/drawing/2016/ink" xmlns:am3d="http://schemas.microsoft.com/office/drawing/2017/model3d" xmlns:oel="http://schemas.microsoft.com/office/2019/extlst" xmlns:w16cex="http://schemas.microsoft.com/office/word/2018/wordml/cex" xmlns:w16cid="http://schemas.microsoft.com/office/word/2016/wordml/cid" xmlns:w16="http://schemas.microsoft.com/office/word/2018/wordml" xmlns:w16sdtdh="http://schemas.microsoft.com/office/word/2020/wordml/sdtdatahash">
                   <w:pict>
                     <v:rect w14:anchorId="1E0D5541" id="Rectangle 8" o:spid="_x0000_s1026" style="position:absolute;margin-left:170.75pt;margin-top:12.25pt;width:28.85pt;height:23.25pt;z-index:251660288;visibility:visible;mso-wrap-style:square;mso-width-percent:0;mso-height-percent:0;mso-wrap-distance-left:9pt;mso-wrap-distance-top:0;mso-wrap-distance-right:9pt;mso-wrap-distance-bottom:0;mso-position-horizontal:absolute;mso-position-horizontal-relative:text;mso-position-vertical:absolute;mso-position-vertical-relative:text;mso-width-percent:0;mso-height-percent:0;mso-width-relative:page;mso-height-relative:page;v-text-anchor:top" o:gfxdata="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" filled="f"/>
                   </w:pict>
@@ -5708,7 +5683,7 @@
 </file>
 
 <file path=customXml/itemProps1.xml><?xml version="1.0" encoding="utf-8"?>
-<ds:datastoreItem xmlns:ds="http://schemas.openxmlformats.org/officeDocument/2006/customXml" ds:itemID="{80F9AE7D-7510-42B8-9034-CEF601767AFE}">
+<ds:datastoreItem xmlns:ds="http://schemas.openxmlformats.org/officeDocument/2006/customXml" ds:itemID="{70D45C21-351A-45DD-B6F2-D8B55D150828}">
   <ds:schemaRefs>
     <ds:schemaRef ds:uri="http://schemas.openxmlformats.org/officeDocument/2006/bibliography"/>
   </ds:schemaRefs>

</xml_diff>

<commit_message>
modified: update VR global research for Phieudangkidetai.docx
</commit_message>
<xml_diff>
--- a/document/Phieudangkidetai.docx
+++ b/document/Phieudangkidetai.docx
@@ -1,6 +1,6 @@
 
 <file path=word/document.xml><?xml version="1.0" encoding="utf-8"?>
-<w:document xmlns:wpc="http://schemas.microsoft.com/office/word/2010/wordprocessingCanvas" xmlns:cx="http://schemas.microsoft.com/office/drawing/2014/chartex" xmlns:cx1="http://schemas.microsoft.com/office/drawing/2015/9/8/chartex" xmlns:cx2="http://schemas.microsoft.com/office/drawing/2015/10/21/chartex" xmlns:cx3="http://schemas.microsoft.com/office/drawing/2016/5/9/chartex" xmlns:cx4="http://schemas.microsoft.com/office/drawing/2016/5/10/chartex" xmlns:cx5="http://schemas.microsoft.com/office/drawing/2016/5/11/chartex" xmlns:cx6="http://schemas.microsoft.com/office/drawing/2016/5/12/chartex" xmlns:cx7="http://schemas.microsoft.com/office/drawing/2016/5/13/chartex" xmlns:cx8="http://schemas.microsoft.com/office/drawing/2016/5/14/chartex" xmlns:mc="http://schemas.openxmlformats.org/markup-compatibility/2006" xmlns:aink="http://schemas.microsoft.com/office/drawing/2016/ink" xmlns:am3d="http://schemas.microsoft.com/office/drawing/2017/model3d" xmlns:o="urn:schemas-microsoft-com:office:office" xmlns:r="http://schemas.openxmlformats.org/officeDocument/2006/relationships" xmlns:m="http://schemas.openxmlformats.org/officeDocument/2006/math" xmlns:v="urn:schemas-microsoft-com:vml" xmlns:wp14="http://schemas.microsoft.com/office/word/2010/wordprocessingDrawing" xmlns:wp="http://schemas.openxmlformats.org/drawingml/2006/wordprocessingDrawing" xmlns:w10="urn:schemas-microsoft-com:office:word" xmlns:w="http://schemas.openxmlformats.org/wordprocessingml/2006/main" xmlns:w14="http://schemas.microsoft.com/office/word/2010/wordml" xmlns:w15="http://schemas.microsoft.com/office/word/2012/wordml" xmlns:w16cex="http://schemas.microsoft.com/office/word/2018/wordml/cex" xmlns:w16cid="http://schemas.microsoft.com/office/word/2016/wordml/cid" xmlns:w16="http://schemas.microsoft.com/office/word/2018/wordml" xmlns:w16se="http://schemas.microsoft.com/office/word/2015/wordml/symex" xmlns:wpg="http://schemas.microsoft.com/office/word/2010/wordprocessingGroup" xmlns:wpi="http://schemas.microsoft.com/office/word/2010/wordprocessingInk" xmlns:wne="http://schemas.microsoft.com/office/word/2006/wordml" xmlns:wps="http://schemas.microsoft.com/office/word/2010/wordprocessingShape" mc:Ignorable="w14 w15 w16se w16cid w16 w16cex wp14">
+<w:document xmlns:wpc="http://schemas.microsoft.com/office/word/2010/wordprocessingCanvas" xmlns:cx="http://schemas.microsoft.com/office/drawing/2014/chartex" xmlns:mc="http://schemas.openxmlformats.org/markup-compatibility/2006" xmlns:o="urn:schemas-microsoft-com:office:office" xmlns:r="http://schemas.openxmlformats.org/officeDocument/2006/relationships" xmlns:m="http://schemas.openxmlformats.org/officeDocument/2006/math" xmlns:v="urn:schemas-microsoft-com:vml" xmlns:wp14="http://schemas.microsoft.com/office/word/2010/wordprocessingDrawing" xmlns:wp="http://schemas.openxmlformats.org/drawingml/2006/wordprocessingDrawing" xmlns:w10="urn:schemas-microsoft-com:office:word" xmlns:w="http://schemas.openxmlformats.org/wordprocessingml/2006/main" xmlns:w14="http://schemas.microsoft.com/office/word/2010/wordml" xmlns:w15="http://schemas.microsoft.com/office/word/2012/wordml" xmlns:w16se="http://schemas.microsoft.com/office/word/2015/wordml/symex" xmlns:wpg="http://schemas.microsoft.com/office/word/2010/wordprocessingGroup" xmlns:wpi="http://schemas.microsoft.com/office/word/2010/wordprocessingInk" xmlns:wne="http://schemas.microsoft.com/office/word/2006/wordml" xmlns:wps="http://schemas.microsoft.com/office/word/2010/wordprocessingShape" mc:Ignorable="w14 w15 w16se wp14">
   <w:body>
     <w:p>
       <w:pPr>
@@ -1310,6 +1310,7 @@
           <w:p>
             <w:pPr>
               <w:spacing w:before="120" w:line="288" w:lineRule="auto"/>
+              <w:jc w:val="both"/>
               <w:rPr>
                 <w:b/>
                 <w:bCs/>
@@ -1347,46 +1348,637 @@
           <w:p>
             <w:pPr>
               <w:spacing w:before="120" w:line="288" w:lineRule="auto"/>
-            </w:pPr>
-            <w:r>
-              <w:t xml:space="preserve">- </w:t>
-            </w:r>
-            <w:r>
-              <w:t>Du lịch thực tế ảo ra đời dựa trên nền tảng công nghệ không gian 3D số hóa hiện đại, là một kết quả tất yếu nhằm đáp ứng nhu cầu của du khách trên khắp thế giới. Bước đầu của du lịch thực tế ảo đó chính là công việc số hóa không gian thực, thông qua những thiết bị chuyên dụng, chúng ta có thể scan tất cả các không gian từ khu du lịch, bảo tàng, khách sạn, resort, điểm vui chơi giải trí,… Với độ chính xác của tất cả các vật thể, môi trường thu thập được lên đến 100% so với không gian thực tế ( sai số có thể là 1 % )</w:t>
-            </w:r>
-          </w:p>
-          <w:p>
-            <w:pPr>
+              <w:ind w:left="306"/>
+              <w:jc w:val="both"/>
+            </w:pPr>
+            <w:r>
+              <w:t>Qua các năm, công nghệ thực tế ảo (VR) không ngừng gây ngạc nhiên cho thế giới. Từ năm 1838, có một số cột mốc mô tả sự phát triển của công nghệ này cho</w:t>
+            </w:r>
+            <w:r>
+              <w:t xml:space="preserve"> đến thời đại số hóa hiện đại</w:t>
+            </w:r>
+            <w:r>
+              <w:t>. Dưới đây là một tóm tắt các cột mốc quan trọng trong lịch sử của công nghệ VR:</w:t>
+            </w:r>
+          </w:p>
+          <w:p>
+            <w:pPr>
+              <w:pStyle w:val="ListParagraph"/>
+              <w:numPr>
+                <w:ilvl w:val="0"/>
+                <w:numId w:val="6"/>
+              </w:numPr>
               <w:spacing w:before="120" w:line="288" w:lineRule="auto"/>
-            </w:pPr>
-            <w:r>
-              <w:t xml:space="preserve">Thực tế ảo là cho phép trải nghiệm chìm đắm, thậm chí có thể đi lại, tương tác trực tiếp vào không gian đó sẽ phát huy tối đa sự hứng thú, tạo nên sự ấn tượng, thèm khát đến </w:t>
-            </w:r>
+              <w:jc w:val="both"/>
+            </w:pPr>
+            <w:r>
+              <w:t xml:space="preserve">Stereopsis </w:t>
+            </w:r>
+            <w:r>
+              <w:t>(</w:t>
+            </w:r>
+            <w:r>
+              <w:t>1838</w:t>
+            </w:r>
+            <w:r>
+              <w:t>)</w:t>
+            </w:r>
+            <w:r>
+              <w:t>:</w:t>
+            </w:r>
+            <w:r>
+              <w:t xml:space="preserve"> </w:t>
+            </w:r>
+            <w:r>
+              <w:t>Stereopsis là một trong những khái niệm đằng sau hoạt động của các kính thực tế ảo (VR</w:t>
+            </w:r>
+            <w:r>
+              <w:t xml:space="preserve"> headsets</w:t>
+            </w:r>
+            <w:r>
+              <w:t>). Nó đại diện cho khả năng của người dùng nhìn qua mỗi mắt và nhận biết sự khác biệt ngang.</w:t>
+            </w:r>
+          </w:p>
+          <w:p>
+            <w:pPr>
+              <w:pStyle w:val="ListParagraph"/>
+              <w:numPr>
+                <w:ilvl w:val="0"/>
+                <w:numId w:val="6"/>
+              </w:numPr>
+              <w:spacing w:before="120" w:line="288" w:lineRule="auto"/>
+              <w:jc w:val="both"/>
+            </w:pPr>
+            <w:r>
+              <w:t>Link Trainer (</w:t>
+            </w:r>
+            <w:r>
+              <w:t>1929</w:t>
+            </w:r>
+            <w:r>
+              <w:t xml:space="preserve">): </w:t>
+            </w:r>
+            <w:r>
+              <w:t>Đây là phiên bản đầu tiên của một trình giả lập bay được thiết kế để đào tạo phi công quân sự, sau đó trở thành một nguyên mẫu cho khái niệm thực tế ảo (VR).</w:t>
+            </w:r>
+          </w:p>
+          <w:p>
+            <w:pPr>
+              <w:pStyle w:val="ListParagraph"/>
+              <w:numPr>
+                <w:ilvl w:val="0"/>
+                <w:numId w:val="6"/>
+              </w:numPr>
+              <w:spacing w:before="120" w:line="288" w:lineRule="auto"/>
+              <w:jc w:val="both"/>
+            </w:pPr>
             <w:r>
               <w:lastRenderedPageBreak/>
-              <w:t>một địa điểm nào đó mà họ chưa có điều kiện đến hoặc đang trong quá trình tham khảo (Disztinger et al., 2017).</w:t>
-            </w:r>
-          </w:p>
-          <w:p>
-            <w:pPr>
+              <w:t xml:space="preserve">Pygmalion's </w:t>
+            </w:r>
+            <w:r>
+              <w:t>Spectacles</w:t>
+            </w:r>
+            <w:r>
+              <w:t xml:space="preserve"> (1935):</w:t>
+            </w:r>
+            <w:r>
+              <w:t xml:space="preserve"> </w:t>
+            </w:r>
+            <w:r>
+              <w:t>Stanley G. Weinbaum đã bao gồm trong câu chuyện của mình một cặp kính có thể mô phỏng mùi hương và cảm giác bên cạnh thị giác và âm thanh. Câu chuyện nhấn mạnh rằng một nhân vật đã có mặt trong câu chuyện thay vì chỉ được ch</w:t>
+            </w:r>
+            <w:r>
+              <w:t>iếu trên màn hình thông thường.</w:t>
+            </w:r>
+          </w:p>
+          <w:p>
+            <w:pPr>
+              <w:pStyle w:val="ListParagraph"/>
+              <w:numPr>
+                <w:ilvl w:val="0"/>
+                <w:numId w:val="6"/>
+              </w:numPr>
               <w:spacing w:before="120" w:line="288" w:lineRule="auto"/>
-              <w:rPr>
-                <w:b/>
-                <w:bCs/>
-              </w:rPr>
-            </w:pPr>
-            <w:r>
-              <w:t>Các quốc gia phát triển mạnh mẽ về du lịch trong khu vực như Thái Lan, Singapore cũng đã ban hành nhiều chính sách trong việc ứng dụng công nghệ 4.0 vào việc phát triển du lịch. Thực tế đã chứng minh được tính hiệu quả mà nó mang lại cho các dự án, các địa phương. Thu hút du khách tới các địa điểm du lịch, du tích thắng cảnh của các địa phương (Srifar, 2018)</w:t>
-            </w:r>
-          </w:p>
-          <w:p>
-            <w:pPr>
+              <w:jc w:val="both"/>
+            </w:pPr>
+            <w:r>
+              <w:t xml:space="preserve">Telesphere Mask </w:t>
+            </w:r>
+            <w:r>
+              <w:t xml:space="preserve">(1960): </w:t>
+            </w:r>
+            <w:r>
+              <w:t xml:space="preserve">Một thiết bị hiển thị gắn trên đầu có các ống tia cực tiểu hóa hoàn toàn </w:t>
+            </w:r>
+            <w:r>
+              <w:t>đưa người dùng vào thế giới 3D.</w:t>
+            </w:r>
+          </w:p>
+          <w:p>
+            <w:pPr>
+              <w:pStyle w:val="ListParagraph"/>
+              <w:numPr>
+                <w:ilvl w:val="0"/>
+                <w:numId w:val="6"/>
+              </w:numPr>
               <w:spacing w:before="120" w:line="288" w:lineRule="auto"/>
-              <w:rPr>
-                <w:b/>
-                <w:bCs/>
-              </w:rPr>
-            </w:pPr>
+              <w:jc w:val="both"/>
+            </w:pPr>
+            <w:r>
+              <w:t xml:space="preserve">Sensorama </w:t>
+            </w:r>
+            <w:r>
+              <w:t xml:space="preserve">(1962): </w:t>
+            </w:r>
+            <w:r>
+              <w:t xml:space="preserve">Sensorama </w:t>
+            </w:r>
+            <w:r>
+              <w:t xml:space="preserve">là một thiết bị VR đa giác quan đầu tiên trong loại của nó có thể tạo ra cảm giác chân thực với màn hình phân cực, loa stereo, ghế xoay, máy </w:t>
+            </w:r>
+            <w:r>
+              <w:t>phun mùi và gió do quạt tạo ra.</w:t>
+            </w:r>
+          </w:p>
+          <w:p>
+            <w:pPr>
+              <w:pStyle w:val="ListParagraph"/>
+              <w:numPr>
+                <w:ilvl w:val="0"/>
+                <w:numId w:val="6"/>
+              </w:numPr>
+              <w:spacing w:before="120" w:line="288" w:lineRule="auto"/>
+              <w:jc w:val="both"/>
+            </w:pPr>
+            <w:r>
+              <w:t xml:space="preserve">The Ultimate </w:t>
+            </w:r>
+            <w:r>
+              <w:t>Display</w:t>
+            </w:r>
+            <w:r>
+              <w:t xml:space="preserve"> (1965):</w:t>
+            </w:r>
+            <w:r>
+              <w:t xml:space="preserve"> </w:t>
+            </w:r>
+            <w:r>
+              <w:t>Một phòng thí nghiệm nhân tạo, trong đó người dùng trải nghiệm môi trường ảo mà không cần đeo kính hiển thị trên đầu (HMD) hoặc găng tay.</w:t>
+            </w:r>
+          </w:p>
+          <w:p>
+            <w:pPr>
+              <w:pStyle w:val="ListParagraph"/>
+              <w:numPr>
+                <w:ilvl w:val="0"/>
+                <w:numId w:val="6"/>
+              </w:numPr>
+              <w:spacing w:before="120" w:line="288" w:lineRule="auto"/>
+              <w:jc w:val="both"/>
+            </w:pPr>
+            <w:r>
+              <w:t>The Sword of</w:t>
+            </w:r>
+            <w:r>
+              <w:t xml:space="preserve"> </w:t>
+            </w:r>
+            <w:r>
+              <w:t xml:space="preserve">Damocles </w:t>
+            </w:r>
+            <w:r>
+              <w:t xml:space="preserve">(1968): </w:t>
+            </w:r>
+            <w:r>
+              <w:t>Dù đã có một vài hệ thống HMD trước đó, nhưng đây được coi là HMD VR đầu tiên kết nối với máy tính, với khả năng theo dõi chuyển động của người dùng.</w:t>
+            </w:r>
+          </w:p>
+          <w:p>
+            <w:pPr>
+              <w:pStyle w:val="ListParagraph"/>
+              <w:numPr>
+                <w:ilvl w:val="0"/>
+                <w:numId w:val="6"/>
+              </w:numPr>
+              <w:spacing w:before="120" w:line="288" w:lineRule="auto"/>
+              <w:jc w:val="both"/>
+            </w:pPr>
+            <w:r>
+              <w:t xml:space="preserve">GROPE </w:t>
+            </w:r>
+            <w:r>
+              <w:t xml:space="preserve">(1971): </w:t>
+            </w:r>
+            <w:r>
+              <w:t>GROPE được coi là găng tay phản hồi lực đầu tiên với cấu trúc xương được phát minh tại Đại học Bắc Carolina.</w:t>
+            </w:r>
+          </w:p>
+          <w:p>
+            <w:pPr>
+              <w:pStyle w:val="ListParagraph"/>
+              <w:numPr>
+                <w:ilvl w:val="0"/>
+                <w:numId w:val="6"/>
+              </w:numPr>
+              <w:spacing w:before="120" w:line="288" w:lineRule="auto"/>
+              <w:jc w:val="both"/>
+            </w:pPr>
+            <w:r>
+              <w:t xml:space="preserve">VIDEOPLACE </w:t>
+            </w:r>
+            <w:r>
+              <w:t xml:space="preserve">(1975): </w:t>
+            </w:r>
+            <w:r>
+              <w:t>Một phòng thí nghiệm nhân tạo, trong đó người dùng trải nghiệm môi trường ảo mà không cần đeo kính hiển thị trê</w:t>
+            </w:r>
+            <w:r>
+              <w:t>n đầu (HMD) hoặc găng tay</w:t>
+            </w:r>
+            <w:r>
+              <w:t>.</w:t>
+            </w:r>
+          </w:p>
+          <w:p>
+            <w:pPr>
+              <w:pStyle w:val="ListParagraph"/>
+              <w:numPr>
+                <w:ilvl w:val="0"/>
+                <w:numId w:val="6"/>
+              </w:numPr>
+              <w:spacing w:before="120" w:line="288" w:lineRule="auto"/>
+              <w:jc w:val="both"/>
+            </w:pPr>
+            <w:r>
+              <w:t>VCASS – Flight</w:t>
+            </w:r>
+            <w:r>
+              <w:t xml:space="preserve"> </w:t>
+            </w:r>
+            <w:r>
+              <w:t xml:space="preserve">Simulator </w:t>
+            </w:r>
+            <w:r>
+              <w:t xml:space="preserve">(1982): </w:t>
+            </w:r>
+            <w:r>
+              <w:t>Visually Coupled Airborne Systems Simulator là một chiếc mũ bảo hiểm hiển thị nội dung thế giới thực 3D, được sử dụng trong việc đào tạo phi công bằng các trình giả lập bay.</w:t>
+            </w:r>
+          </w:p>
+          <w:p>
+            <w:pPr>
+              <w:pStyle w:val="ListParagraph"/>
+              <w:numPr>
+                <w:ilvl w:val="0"/>
+                <w:numId w:val="6"/>
+              </w:numPr>
+              <w:spacing w:before="120" w:line="288" w:lineRule="auto"/>
+              <w:jc w:val="both"/>
+            </w:pPr>
+            <w:r>
+              <w:t xml:space="preserve">Eye Phone </w:t>
+            </w:r>
+            <w:r>
+              <w:t xml:space="preserve">(1988): </w:t>
+            </w:r>
+            <w:r>
+              <w:t>Eye phone là một cặp kính và găng tay được thiết kế đặc biệt cho phép người dùng nhìn thấy và tương tác với các đối tượng trong không gian ảo.</w:t>
+            </w:r>
+          </w:p>
+          <w:p>
+            <w:pPr>
+              <w:pStyle w:val="ListParagraph"/>
+              <w:numPr>
+                <w:ilvl w:val="0"/>
+                <w:numId w:val="6"/>
+              </w:numPr>
+              <w:spacing w:before="120" w:line="288" w:lineRule="auto"/>
+              <w:jc w:val="both"/>
+            </w:pPr>
+            <w:r>
+              <w:t>Virtual Wind</w:t>
+            </w:r>
+            <w:r>
+              <w:t xml:space="preserve"> </w:t>
+            </w:r>
+            <w:r>
+              <w:t xml:space="preserve">Tunnel </w:t>
+            </w:r>
+            <w:r>
+              <w:t xml:space="preserve">(1990): </w:t>
+            </w:r>
+            <w:r>
+              <w:t>Công nghệ VR cung cấp cơ hội để khám phá mô phỏng dòng chảy chất lỏng trong các thời điểm khác nhau có thể được kiểm soát bằng các công cụ hình ảnh - đặc biệt được sử dụng trong động lực học không khí.</w:t>
+            </w:r>
+          </w:p>
+          <w:p>
+            <w:pPr>
+              <w:pStyle w:val="ListParagraph"/>
+              <w:numPr>
+                <w:ilvl w:val="0"/>
+                <w:numId w:val="6"/>
+              </w:numPr>
+              <w:spacing w:before="120" w:line="288" w:lineRule="auto"/>
+              <w:jc w:val="both"/>
+            </w:pPr>
+            <w:r>
+              <w:t xml:space="preserve">Virtuality </w:t>
+            </w:r>
+            <w:r>
+              <w:t xml:space="preserve">(1991): </w:t>
+            </w:r>
+            <w:r>
+              <w:t>Đây là một HMD chơi game được đi kèm với joystick và đơn vị mạng multipayer.</w:t>
+            </w:r>
+          </w:p>
+          <w:p>
+            <w:pPr>
+              <w:pStyle w:val="ListParagraph"/>
+              <w:numPr>
+                <w:ilvl w:val="0"/>
+                <w:numId w:val="6"/>
+              </w:numPr>
+              <w:spacing w:before="120" w:line="288" w:lineRule="auto"/>
+              <w:jc w:val="both"/>
+            </w:pPr>
+            <w:r>
+              <w:t xml:space="preserve">CAVE </w:t>
+            </w:r>
+            <w:r>
+              <w:t xml:space="preserve">(1992): </w:t>
+            </w:r>
+            <w:r>
+              <w:t>Một phòng bao gồm các đơn vị hiển thị trên tất cả các bức tường với máy chiếu phía sau thường giống như một rạp chiếu phim mang lại trải nghiệm chân thực.</w:t>
+            </w:r>
+          </w:p>
+          <w:p>
+            <w:pPr>
+              <w:pStyle w:val="ListParagraph"/>
+              <w:numPr>
+                <w:ilvl w:val="0"/>
+                <w:numId w:val="6"/>
+              </w:numPr>
+              <w:spacing w:before="120" w:line="288" w:lineRule="auto"/>
+              <w:jc w:val="both"/>
+            </w:pPr>
+            <w:r>
+              <w:t xml:space="preserve">Virtual Vietnam </w:t>
+            </w:r>
+            <w:r>
+              <w:t xml:space="preserve">(1997): </w:t>
+            </w:r>
+            <w:r>
+              <w:t>Một ứng dụng được phát triển để điều trị cho các cựu chiến binh cho phép người dùng lái một trực thăng chiến đấ</w:t>
+            </w:r>
+            <w:r>
+              <w:t>u.</w:t>
+            </w:r>
+          </w:p>
+          <w:p>
+            <w:pPr>
+              <w:pStyle w:val="ListParagraph"/>
+              <w:numPr>
+                <w:ilvl w:val="0"/>
+                <w:numId w:val="6"/>
+              </w:numPr>
+              <w:spacing w:before="120" w:line="288" w:lineRule="auto"/>
+              <w:jc w:val="both"/>
+            </w:pPr>
+            <w:r>
+              <w:t xml:space="preserve">SAS Cube </w:t>
+            </w:r>
+            <w:r>
+              <w:t xml:space="preserve">(2001): </w:t>
+            </w:r>
+            <w:r>
+              <w:t>Đây là một phòng giống như CAVE, cho phép người dùng trải nghiệm các chiếu phim ba chiều. Công nghệ này tương tự như CAVE và giá thành rẻ hơn gấp ba lần so với CAVE.</w:t>
+            </w:r>
+          </w:p>
+          <w:p>
+            <w:pPr>
+              <w:pStyle w:val="ListParagraph"/>
+              <w:numPr>
+                <w:ilvl w:val="0"/>
+                <w:numId w:val="6"/>
+              </w:numPr>
+              <w:spacing w:before="120" w:line="288" w:lineRule="auto"/>
+              <w:jc w:val="both"/>
+            </w:pPr>
+            <w:r>
+              <w:lastRenderedPageBreak/>
+              <w:t xml:space="preserve">Street View </w:t>
+            </w:r>
+            <w:r>
+              <w:t xml:space="preserve">(2007): </w:t>
+            </w:r>
+            <w:r>
+              <w:t>Google Earth VR là một ứng dụng được cung cấp cho các kính hiển thị thực tế ảo cụ thể, cho phép người dùng trải nghiệm chế độ xem 360 độ của đường phố được chọn.</w:t>
+            </w:r>
+          </w:p>
+          <w:p>
+            <w:pPr>
+              <w:pStyle w:val="ListParagraph"/>
+              <w:numPr>
+                <w:ilvl w:val="0"/>
+                <w:numId w:val="6"/>
+              </w:numPr>
+              <w:spacing w:before="120" w:line="288" w:lineRule="auto"/>
+              <w:jc w:val="both"/>
+            </w:pPr>
+            <w:r>
+              <w:t xml:space="preserve">Oculus Rift </w:t>
+            </w:r>
+            <w:r>
+              <w:t xml:space="preserve">(2012): </w:t>
+            </w:r>
+            <w:r>
+              <w:t>Oculus Rift là một HMD chơi game được phát hành vào năm 2012, với chất lượng xây dựng và tiêu chuẩn tốt.</w:t>
+            </w:r>
+          </w:p>
+          <w:p>
+            <w:pPr>
+              <w:pStyle w:val="ListParagraph"/>
+              <w:numPr>
+                <w:ilvl w:val="0"/>
+                <w:numId w:val="6"/>
+              </w:numPr>
+              <w:spacing w:before="120" w:line="288" w:lineRule="auto"/>
+              <w:jc w:val="both"/>
+            </w:pPr>
+            <w:r>
+              <w:t>Google</w:t>
+            </w:r>
+            <w:r>
+              <w:t xml:space="preserve"> </w:t>
+            </w:r>
+            <w:r>
+              <w:t>Cardboard</w:t>
+            </w:r>
+            <w:r>
+              <w:t xml:space="preserve"> (2014): </w:t>
+            </w:r>
+            <w:r>
+              <w:t>Một giải pháp VR đơn giản được làm bằng bìa cứng có thể biến một chiếc điện thoại di động tương thích thành một kính hiển thị thực tế ảo.</w:t>
+            </w:r>
+          </w:p>
+          <w:p>
+            <w:pPr>
+              <w:pStyle w:val="ListParagraph"/>
+              <w:numPr>
+                <w:ilvl w:val="0"/>
+                <w:numId w:val="6"/>
+              </w:numPr>
+              <w:spacing w:before="120" w:line="288" w:lineRule="auto"/>
+              <w:jc w:val="both"/>
+            </w:pPr>
+            <w:r>
+              <w:t xml:space="preserve">HTC Vive </w:t>
+            </w:r>
+            <w:r>
+              <w:t xml:space="preserve">(2016): </w:t>
+            </w:r>
+            <w:r>
+              <w:t>HMD với khả năng theo dõi trong phòng cho phép người dùng di chuyển và tương tác với các đối tượng trong môi trường 3D.</w:t>
+            </w:r>
+          </w:p>
+          <w:p>
+            <w:pPr>
+              <w:pStyle w:val="ListParagraph"/>
+              <w:numPr>
+                <w:ilvl w:val="0"/>
+                <w:numId w:val="6"/>
+              </w:numPr>
+              <w:spacing w:before="120" w:line="288" w:lineRule="auto"/>
+              <w:jc w:val="both"/>
+            </w:pPr>
+            <w:r>
+              <w:t xml:space="preserve">Oculus Half </w:t>
+            </w:r>
+            <w:r>
+              <w:t>Dome</w:t>
+            </w:r>
+            <w:r>
+              <w:t xml:space="preserve"> (2018):</w:t>
+            </w:r>
+            <w:r>
+              <w:t xml:space="preserve"> </w:t>
+            </w:r>
+            <w:r>
+              <w:t>Một bản cập nhật mới từ Oculus cung cấp mức độ thoải mái cao hơn cho việc xem và di chuyển vật lý do các bộ phận không chuyển động của HMD.</w:t>
+            </w:r>
+          </w:p>
+          <w:p>
+            <w:pPr>
+              <w:pStyle w:val="ListParagraph"/>
+              <w:numPr>
+                <w:ilvl w:val="0"/>
+                <w:numId w:val="6"/>
+              </w:numPr>
+              <w:spacing w:before="120" w:line="288" w:lineRule="auto"/>
+              <w:jc w:val="both"/>
+            </w:pPr>
+            <w:r>
+              <w:t xml:space="preserve">Oculus Quest </w:t>
+            </w:r>
+            <w:r>
+              <w:t xml:space="preserve">(2019): </w:t>
+            </w:r>
+            <w:r>
+              <w:t>Với bộ điều khiển cảm ứng và 6 độ tự do.</w:t>
+            </w:r>
+          </w:p>
+          <w:p>
+            <w:pPr>
+              <w:pStyle w:val="ListParagraph"/>
+              <w:numPr>
+                <w:ilvl w:val="0"/>
+                <w:numId w:val="6"/>
+              </w:numPr>
+              <w:spacing w:before="120" w:line="288" w:lineRule="auto"/>
+              <w:jc w:val="both"/>
+            </w:pPr>
+            <w:r>
+              <w:t>Oculus Quest 2</w:t>
+            </w:r>
+            <w:r>
+              <w:t xml:space="preserve"> (2020): </w:t>
+            </w:r>
+            <w:r>
+              <w:t>Phiên bản tiên tiến của Oculus Quest được phát hành với bộ điều khiển cảm ứng tiên tiến và màn hình hiển thị độ phân giải cao nhất.</w:t>
+            </w:r>
+          </w:p>
+          <w:p>
+            <w:pPr>
+              <w:spacing w:before="120" w:line="288" w:lineRule="auto"/>
+              <w:ind w:left="164"/>
+              <w:jc w:val="both"/>
+            </w:pPr>
+            <w:r>
+              <w:t xml:space="preserve">Từ những </w:t>
+            </w:r>
+            <w:r>
+              <w:t>cột mốc</w:t>
+            </w:r>
+            <w:r>
+              <w:t xml:space="preserve"> này, công nghệ VR đã tiếp tục phát triển và có những xu hướng đáng chú ý như:</w:t>
+            </w:r>
+          </w:p>
+          <w:p>
+            <w:pPr>
+              <w:pStyle w:val="ListParagraph"/>
+              <w:numPr>
+                <w:ilvl w:val="0"/>
+                <w:numId w:val="6"/>
+              </w:numPr>
+              <w:spacing w:before="120" w:line="288" w:lineRule="auto"/>
+              <w:jc w:val="both"/>
+            </w:pPr>
+            <w:r>
+              <w:t>Ứng dụng VR trong giáo dục và du lịch, tạo ra những trải nghiệm tương tác và thực tế cho người dùng.</w:t>
+            </w:r>
+          </w:p>
+          <w:p>
+            <w:pPr>
+              <w:pStyle w:val="ListParagraph"/>
+              <w:numPr>
+                <w:ilvl w:val="0"/>
+                <w:numId w:val="6"/>
+              </w:numPr>
+              <w:spacing w:before="120" w:line="288" w:lineRule="auto"/>
+              <w:jc w:val="both"/>
+            </w:pPr>
+            <w:r>
+              <w:t>Sự phát triển của nội dung VR 360° trong lĩnh vực du lịch, tạo ra những trải nghiệm sống động và hấp dẫn.</w:t>
+            </w:r>
+          </w:p>
+          <w:p>
+            <w:pPr>
+              <w:pStyle w:val="ListParagraph"/>
+              <w:numPr>
+                <w:ilvl w:val="0"/>
+                <w:numId w:val="6"/>
+              </w:numPr>
+              <w:spacing w:before="120" w:line="288" w:lineRule="auto"/>
+              <w:jc w:val="both"/>
+            </w:pPr>
+            <w:r>
+              <w:t>Sự kết hợp của công nghệ số và dữ liệu thông minh để tối ưu hó</w:t>
+            </w:r>
+            <w:bookmarkStart w:id="0" w:name="_GoBack"/>
+            <w:bookmarkEnd w:id="0"/>
+            <w:r>
+              <w:t>a quy trình làm việc và nâng cao hiệu suất.</w:t>
+            </w:r>
+          </w:p>
+          <w:p>
+            <w:pPr>
+              <w:spacing w:before="120" w:after="120" w:line="288" w:lineRule="auto"/>
+              <w:ind w:left="306"/>
+              <w:jc w:val="both"/>
+            </w:pPr>
+            <w:r>
+              <w:t>Tóm lại, công nghệ VR đã có những cột mốc quan trọng trong quá trình phát triển và đang tiếp tục phát triển theo hướng tạo ra những trải nghiệm thực tế ảo tuyệt vời cho người dùng trong nhiều lĩnh vực khác nhau.</w:t>
+            </w:r>
           </w:p>
         </w:tc>
       </w:tr>
@@ -1442,10 +2034,7 @@
               </w:rPr>
             </w:pPr>
             <w:r>
-              <w:t xml:space="preserve">- </w:t>
-            </w:r>
-            <w:r>
-              <w:t xml:space="preserve">Sự xuất hiện của dịch bệnh COVID – 19 đã thay đổi toàn bộ hành vi của phần lớn mọi người. Các ngành kinh doanh đang phải đối mặt với các nguy cơ suy thoái dòng vốn, không ít những công ty có thâm niên lâu đồi buộc phải chia tay thị trường kinh doanh bởi vì dịch bệnh này. Mọi người được khuyến cáo không nên đi du lịch và hạn chế tập trung nơi đông người, dẫn đến ngàng kinh doanh chiếm tỷ trọng đóng góp GDP cao là dịch vụ du lịch đang gặp vấn đề lớn. Lượng khách du lịch nước ngoài đến Việt Nam du lịch tăng lên hàng năm thì bỗng tụt dốc vì dãn cách xã hội do dịch bệnh gây ra trong năm 2020 (La et al., 2020). Vì lý do đó, đây là lúc mà khách hàng nước ngoài có thể sử dụng và trải nghiệm các địa điểm du lịch nổi tiếng của Việt Nam thông qua công nghệ thực tế ảo (Thuy, Nhan, et al., 2021). </w:t>
+              <w:t xml:space="preserve">- Sự xuất hiện của dịch bệnh COVID – 19 đã thay đổi toàn bộ hành vi của phần lớn mọi người. Các ngành kinh doanh đang phải đối mặt với các nguy cơ suy thoái dòng vốn, không ít những công ty có thâm niên lâu đồi buộc phải chia tay thị trường kinh doanh bởi vì dịch bệnh này. Mọi người được khuyến cáo không nên đi du lịch và hạn chế tập trung nơi đông người, dẫn đến ngàng kinh doanh chiếm tỷ trọng đóng góp GDP cao là dịch vụ du lịch đang gặp vấn đề lớn. Lượng khách du lịch nước ngoài đến Việt Nam du lịch tăng lên hàng năm thì bỗng tụt dốc vì dãn cách xã hội do dịch bệnh gây ra trong năm 2020 (La et al., 2020). Vì lý do đó, đây là lúc mà khách hàng nước ngoài có thể sử dụng và trải nghiệm các địa điểm du lịch nổi tiếng của Việt Nam thông qua công nghệ thực tế ảo (Thuy, Nhan, et al., 2021). </w:t>
             </w:r>
           </w:p>
           <w:p>
@@ -1484,6 +2073,7 @@
                 <w:b/>
                 <w:bCs/>
               </w:rPr>
+              <w:lastRenderedPageBreak/>
               <w:t>8</w:t>
             </w:r>
             <w:r>
@@ -1793,8 +2383,6 @@
             </w:r>
           </w:p>
         </w:tc>
-        <w:bookmarkStart w:id="0" w:name="_GoBack"/>
-        <w:bookmarkEnd w:id="0"/>
       </w:tr>
       <w:tr>
         <w:trPr>
@@ -1901,7 +2489,6 @@
                 <w:b/>
                 <w:bCs/>
               </w:rPr>
-              <w:lastRenderedPageBreak/>
               <w:t>1</w:t>
             </w:r>
             <w:r>
@@ -2707,6 +3294,7 @@
                 <w:bCs/>
                 <w:iCs/>
               </w:rPr>
+              <w:lastRenderedPageBreak/>
               <w:t>3</w:t>
             </w:r>
           </w:p>
@@ -3408,7 +3996,6 @@
                 <w:b/>
                 <w:bCs/>
               </w:rPr>
-              <w:lastRenderedPageBreak/>
               <w:t>14. Dự kiến kết quả</w:t>
             </w:r>
             <w:r>
@@ -4115,7 +4702,7 @@
                     </wp:anchor>
                   </w:drawing>
                 </mc:Choice>
-                <mc:Fallback xmlns:w16sdtdh="http://schemas.microsoft.com/office/word/2020/wordml/sdtdatahash" xmlns:oel="http://schemas.microsoft.com/office/2019/extlst">
+                <mc:Fallback xmlns:oel="http://schemas.microsoft.com/office/2019/extlst" xmlns:w16sdtdh="http://schemas.microsoft.com/office/word/2020/wordml/sdtdatahash" xmlns:w16="http://schemas.microsoft.com/office/word/2018/wordml" xmlns:w16cid="http://schemas.microsoft.com/office/word/2016/wordml/cid" xmlns:w16cex="http://schemas.microsoft.com/office/word/2018/wordml/cex" xmlns:am3d="http://schemas.microsoft.com/office/drawing/2017/model3d" xmlns:aink="http://schemas.microsoft.com/office/drawing/2016/ink" xmlns:cx8="http://schemas.microsoft.com/office/drawing/2016/5/14/chartex" xmlns:cx7="http://schemas.microsoft.com/office/drawing/2016/5/13/chartex" xmlns:cx6="http://schemas.microsoft.com/office/drawing/2016/5/12/chartex" xmlns:cx5="http://schemas.microsoft.com/office/drawing/2016/5/11/chartex" xmlns:cx4="http://schemas.microsoft.com/office/drawing/2016/5/10/chartex" xmlns:cx3="http://schemas.microsoft.com/office/drawing/2016/5/9/chartex" xmlns:cx2="http://schemas.microsoft.com/office/drawing/2015/10/21/chartex" xmlns:cx1="http://schemas.microsoft.com/office/drawing/2015/9/8/chartex">
                   <w:pict>
                     <v:rect w14:anchorId="22E1FD81" id="Rectangle 4" o:spid="_x0000_s1026" style="position:absolute;margin-left:144.7pt;margin-top:3.25pt;width:28.85pt;height:19.25pt;z-index:251656192;visibility:visible;mso-wrap-style:square;mso-width-percent:0;mso-height-percent:0;mso-wrap-distance-left:9pt;mso-wrap-distance-top:0;mso-wrap-distance-right:9pt;mso-wrap-distance-bottom:0;mso-position-horizontal:absolute;mso-position-horizontal-relative:text;mso-position-vertical:absolute;mso-position-vertical-relative:text;mso-width-percent:0;mso-height-percent:0;mso-width-relative:page;mso-height-relative:page;v-text-anchor:top" o:gfxdata="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" filled="f"/>
                   </w:pict>
@@ -4192,7 +4779,7 @@
                     </wp:anchor>
                   </w:drawing>
                 </mc:Choice>
-                <mc:Fallback xmlns:w16sdtdh="http://schemas.microsoft.com/office/word/2020/wordml/sdtdatahash" xmlns:oel="http://schemas.microsoft.com/office/2019/extlst">
+                <mc:Fallback xmlns:oel="http://schemas.microsoft.com/office/2019/extlst" xmlns:w16sdtdh="http://schemas.microsoft.com/office/word/2020/wordml/sdtdatahash" xmlns:w16="http://schemas.microsoft.com/office/word/2018/wordml" xmlns:w16cid="http://schemas.microsoft.com/office/word/2016/wordml/cid" xmlns:w16cex="http://schemas.microsoft.com/office/word/2018/wordml/cex" xmlns:am3d="http://schemas.microsoft.com/office/drawing/2017/model3d" xmlns:aink="http://schemas.microsoft.com/office/drawing/2016/ink" xmlns:cx8="http://schemas.microsoft.com/office/drawing/2016/5/14/chartex" xmlns:cx7="http://schemas.microsoft.com/office/drawing/2016/5/13/chartex" xmlns:cx6="http://schemas.microsoft.com/office/drawing/2016/5/12/chartex" xmlns:cx5="http://schemas.microsoft.com/office/drawing/2016/5/11/chartex" xmlns:cx4="http://schemas.microsoft.com/office/drawing/2016/5/10/chartex" xmlns:cx3="http://schemas.microsoft.com/office/drawing/2016/5/9/chartex" xmlns:cx2="http://schemas.microsoft.com/office/drawing/2015/10/21/chartex" xmlns:cx1="http://schemas.microsoft.com/office/drawing/2015/9/8/chartex">
                   <w:pict>
                     <v:rect w14:anchorId="242CB4B0" id="Rectangle 2" o:spid="_x0000_s1026" style="position:absolute;margin-left:3.15pt;margin-top:3pt;width:28.85pt;height:21.5pt;z-index:251654144;visibility:visible;mso-wrap-style:square;mso-width-percent:0;mso-height-percent:0;mso-wrap-distance-left:9pt;mso-wrap-distance-top:0;mso-wrap-distance-right:9pt;mso-wrap-distance-bottom:0;mso-position-horizontal:absolute;mso-position-horizontal-relative:text;mso-position-vertical:absolute;mso-position-vertical-relative:text;mso-width-percent:0;mso-height-percent:0;mso-width-relative:page;mso-height-relative:page;v-text-anchor:top" o:gfxdata="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" filled="f"/>
                   </w:pict>
@@ -4474,7 +5061,7 @@
                     </wp:anchor>
                   </w:drawing>
                 </mc:Choice>
-                <mc:Fallback xmlns:w16sdtdh="http://schemas.microsoft.com/office/word/2020/wordml/sdtdatahash" xmlns:oel="http://schemas.microsoft.com/office/2019/extlst">
+                <mc:Fallback xmlns:oel="http://schemas.microsoft.com/office/2019/extlst" xmlns:w16sdtdh="http://schemas.microsoft.com/office/word/2020/wordml/sdtdatahash" xmlns:w16="http://schemas.microsoft.com/office/word/2018/wordml" xmlns:w16cid="http://schemas.microsoft.com/office/word/2016/wordml/cid" xmlns:w16cex="http://schemas.microsoft.com/office/word/2018/wordml/cex" xmlns:am3d="http://schemas.microsoft.com/office/drawing/2017/model3d" xmlns:aink="http://schemas.microsoft.com/office/drawing/2016/ink" xmlns:cx8="http://schemas.microsoft.com/office/drawing/2016/5/14/chartex" xmlns:cx7="http://schemas.microsoft.com/office/drawing/2016/5/13/chartex" xmlns:cx6="http://schemas.microsoft.com/office/drawing/2016/5/12/chartex" xmlns:cx5="http://schemas.microsoft.com/office/drawing/2016/5/11/chartex" xmlns:cx4="http://schemas.microsoft.com/office/drawing/2016/5/10/chartex" xmlns:cx3="http://schemas.microsoft.com/office/drawing/2016/5/9/chartex" xmlns:cx2="http://schemas.microsoft.com/office/drawing/2015/10/21/chartex" xmlns:cx1="http://schemas.microsoft.com/office/drawing/2015/9/8/chartex">
                   <w:pict>
                     <v:rect w14:anchorId="1E0D5541" id="Rectangle 8" o:spid="_x0000_s1026" style="position:absolute;margin-left:170.75pt;margin-top:12.25pt;width:28.85pt;height:23.25pt;z-index:251660288;visibility:visible;mso-wrap-style:square;mso-width-percent:0;mso-height-percent:0;mso-wrap-distance-left:9pt;mso-wrap-distance-top:0;mso-wrap-distance-right:9pt;mso-wrap-distance-bottom:0;mso-position-horizontal:absolute;mso-position-horizontal-relative:text;mso-position-vertical:absolute;mso-position-vertical-relative:text;mso-width-percent:0;mso-height-percent:0;mso-width-relative:page;mso-height-relative:page;v-text-anchor:top" o:gfxdata="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" filled="f"/>
                   </w:pict>
@@ -4675,6 +5262,7 @@
                 <w:b/>
                 <w:bCs/>
               </w:rPr>
+              <w:lastRenderedPageBreak/>
               <w:t>16. Cam kết</w:t>
             </w:r>
           </w:p>
@@ -5293,7 +5881,7 @@
 </file>
 
 <file path=word/endnotes.xml><?xml version="1.0" encoding="utf-8"?>
-<w:endnotes xmlns:wpc="http://schemas.microsoft.com/office/word/2010/wordprocessingCanvas" xmlns:cx="http://schemas.microsoft.com/office/drawing/2014/chartex" xmlns:cx1="http://schemas.microsoft.com/office/drawing/2015/9/8/chartex" xmlns:cx2="http://schemas.microsoft.com/office/drawing/2015/10/21/chartex" xmlns:cx3="http://schemas.microsoft.com/office/drawing/2016/5/9/chartex" xmlns:cx4="http://schemas.microsoft.com/office/drawing/2016/5/10/chartex" xmlns:cx5="http://schemas.microsoft.com/office/drawing/2016/5/11/chartex" xmlns:cx6="http://schemas.microsoft.com/office/drawing/2016/5/12/chartex" xmlns:cx7="http://schemas.microsoft.com/office/drawing/2016/5/13/chartex" xmlns:cx8="http://schemas.microsoft.com/office/drawing/2016/5/14/chartex" xmlns:mc="http://schemas.openxmlformats.org/markup-compatibility/2006" xmlns:aink="http://schemas.microsoft.com/office/drawing/2016/ink" xmlns:am3d="http://schemas.microsoft.com/office/drawing/2017/model3d" xmlns:o="urn:schemas-microsoft-com:office:office" xmlns:r="http://schemas.openxmlformats.org/officeDocument/2006/relationships" xmlns:m="http://schemas.openxmlformats.org/officeDocument/2006/math" xmlns:v="urn:schemas-microsoft-com:vml" xmlns:wp14="http://schemas.microsoft.com/office/word/2010/wordprocessingDrawing" xmlns:wp="http://schemas.openxmlformats.org/drawingml/2006/wordprocessingDrawing" xmlns:w10="urn:schemas-microsoft-com:office:word" xmlns:w="http://schemas.openxmlformats.org/wordprocessingml/2006/main" xmlns:w14="http://schemas.microsoft.com/office/word/2010/wordml" xmlns:w15="http://schemas.microsoft.com/office/word/2012/wordml" xmlns:w16cex="http://schemas.microsoft.com/office/word/2018/wordml/cex" xmlns:w16cid="http://schemas.microsoft.com/office/word/2016/wordml/cid" xmlns:w16="http://schemas.microsoft.com/office/word/2018/wordml" xmlns:w16se="http://schemas.microsoft.com/office/word/2015/wordml/symex" xmlns:wpg="http://schemas.microsoft.com/office/word/2010/wordprocessingGroup" xmlns:wpi="http://schemas.microsoft.com/office/word/2010/wordprocessingInk" xmlns:wne="http://schemas.microsoft.com/office/word/2006/wordml" xmlns:wps="http://schemas.microsoft.com/office/word/2010/wordprocessingShape" mc:Ignorable="w14 w15 w16se w16cid w16 w16cex wp14">
+<w:endnotes xmlns:wpc="http://schemas.microsoft.com/office/word/2010/wordprocessingCanvas" xmlns:cx="http://schemas.microsoft.com/office/drawing/2014/chartex" xmlns:mc="http://schemas.openxmlformats.org/markup-compatibility/2006" xmlns:o="urn:schemas-microsoft-com:office:office" xmlns:r="http://schemas.openxmlformats.org/officeDocument/2006/relationships" xmlns:m="http://schemas.openxmlformats.org/officeDocument/2006/math" xmlns:v="urn:schemas-microsoft-com:vml" xmlns:wp14="http://schemas.microsoft.com/office/word/2010/wordprocessingDrawing" xmlns:wp="http://schemas.openxmlformats.org/drawingml/2006/wordprocessingDrawing" xmlns:w10="urn:schemas-microsoft-com:office:word" xmlns:w="http://schemas.openxmlformats.org/wordprocessingml/2006/main" xmlns:w14="http://schemas.microsoft.com/office/word/2010/wordml" xmlns:w15="http://schemas.microsoft.com/office/word/2012/wordml" xmlns:w16se="http://schemas.microsoft.com/office/word/2015/wordml/symex" xmlns:wpg="http://schemas.microsoft.com/office/word/2010/wordprocessingGroup" xmlns:wpi="http://schemas.microsoft.com/office/word/2010/wordprocessingInk" xmlns:wne="http://schemas.microsoft.com/office/word/2006/wordml" xmlns:wps="http://schemas.microsoft.com/office/word/2010/wordprocessingShape" mc:Ignorable="w14 w15 w16se wp14">
   <w:endnote w:type="separator" w:id="-1">
     <w:p>
       <w:r>
@@ -5312,7 +5900,7 @@
 </file>
 
 <file path=word/footer1.xml><?xml version="1.0" encoding="utf-8"?>
-<w:ftr xmlns:wpc="http://schemas.microsoft.com/office/word/2010/wordprocessingCanvas" xmlns:cx="http://schemas.microsoft.com/office/drawing/2014/chartex" xmlns:cx1="http://schemas.microsoft.com/office/drawing/2015/9/8/chartex" xmlns:cx2="http://schemas.microsoft.com/office/drawing/2015/10/21/chartex" xmlns:cx3="http://schemas.microsoft.com/office/drawing/2016/5/9/chartex" xmlns:cx4="http://schemas.microsoft.com/office/drawing/2016/5/10/chartex" xmlns:cx5="http://schemas.microsoft.com/office/drawing/2016/5/11/chartex" xmlns:cx6="http://schemas.microsoft.com/office/drawing/2016/5/12/chartex" xmlns:cx7="http://schemas.microsoft.com/office/drawing/2016/5/13/chartex" xmlns:cx8="http://schemas.microsoft.com/office/drawing/2016/5/14/chartex" xmlns:mc="http://schemas.openxmlformats.org/markup-compatibility/2006" xmlns:aink="http://schemas.microsoft.com/office/drawing/2016/ink" xmlns:am3d="http://schemas.microsoft.com/office/drawing/2017/model3d" xmlns:o="urn:schemas-microsoft-com:office:office" xmlns:r="http://schemas.openxmlformats.org/officeDocument/2006/relationships" xmlns:m="http://schemas.openxmlformats.org/officeDocument/2006/math" xmlns:v="urn:schemas-microsoft-com:vml" xmlns:wp14="http://schemas.microsoft.com/office/word/2010/wordprocessingDrawing" xmlns:wp="http://schemas.openxmlformats.org/drawingml/2006/wordprocessingDrawing" xmlns:w10="urn:schemas-microsoft-com:office:word" xmlns:w="http://schemas.openxmlformats.org/wordprocessingml/2006/main" xmlns:w14="http://schemas.microsoft.com/office/word/2010/wordml" xmlns:w15="http://schemas.microsoft.com/office/word/2012/wordml" xmlns:w16cex="http://schemas.microsoft.com/office/word/2018/wordml/cex" xmlns:w16cid="http://schemas.microsoft.com/office/word/2016/wordml/cid" xmlns:w16="http://schemas.microsoft.com/office/word/2018/wordml" xmlns:w16se="http://schemas.microsoft.com/office/word/2015/wordml/symex" xmlns:wpg="http://schemas.microsoft.com/office/word/2010/wordprocessingGroup" xmlns:wpi="http://schemas.microsoft.com/office/word/2010/wordprocessingInk" xmlns:wne="http://schemas.microsoft.com/office/word/2006/wordml" xmlns:wps="http://schemas.microsoft.com/office/word/2010/wordprocessingShape" mc:Ignorable="w14 w15 w16se w16cid w16 w16cex wp14">
+<w:ftr xmlns:wpc="http://schemas.microsoft.com/office/word/2010/wordprocessingCanvas" xmlns:cx="http://schemas.microsoft.com/office/drawing/2014/chartex" xmlns:mc="http://schemas.openxmlformats.org/markup-compatibility/2006" xmlns:o="urn:schemas-microsoft-com:office:office" xmlns:r="http://schemas.openxmlformats.org/officeDocument/2006/relationships" xmlns:m="http://schemas.openxmlformats.org/officeDocument/2006/math" xmlns:v="urn:schemas-microsoft-com:vml" xmlns:wp14="http://schemas.microsoft.com/office/word/2010/wordprocessingDrawing" xmlns:wp="http://schemas.openxmlformats.org/drawingml/2006/wordprocessingDrawing" xmlns:w10="urn:schemas-microsoft-com:office:word" xmlns:w="http://schemas.openxmlformats.org/wordprocessingml/2006/main" xmlns:w14="http://schemas.microsoft.com/office/word/2010/wordml" xmlns:w15="http://schemas.microsoft.com/office/word/2012/wordml" xmlns:w16se="http://schemas.microsoft.com/office/word/2015/wordml/symex" xmlns:wpg="http://schemas.microsoft.com/office/word/2010/wordprocessingGroup" xmlns:wpi="http://schemas.microsoft.com/office/word/2010/wordprocessingInk" xmlns:wne="http://schemas.microsoft.com/office/word/2006/wordml" xmlns:wps="http://schemas.microsoft.com/office/word/2010/wordprocessingShape" mc:Ignorable="w14 w15 w16se wp14">
   <w:p>
     <w:pPr>
       <w:pStyle w:val="Footer"/>
@@ -5350,7 +5938,7 @@
 </file>
 
 <file path=word/footer2.xml><?xml version="1.0" encoding="utf-8"?>
-<w:ftr xmlns:wpc="http://schemas.microsoft.com/office/word/2010/wordprocessingCanvas" xmlns:cx="http://schemas.microsoft.com/office/drawing/2014/chartex" xmlns:cx1="http://schemas.microsoft.com/office/drawing/2015/9/8/chartex" xmlns:cx2="http://schemas.microsoft.com/office/drawing/2015/10/21/chartex" xmlns:cx3="http://schemas.microsoft.com/office/drawing/2016/5/9/chartex" xmlns:cx4="http://schemas.microsoft.com/office/drawing/2016/5/10/chartex" xmlns:cx5="http://schemas.microsoft.com/office/drawing/2016/5/11/chartex" xmlns:cx6="http://schemas.microsoft.com/office/drawing/2016/5/12/chartex" xmlns:cx7="http://schemas.microsoft.com/office/drawing/2016/5/13/chartex" xmlns:cx8="http://schemas.microsoft.com/office/drawing/2016/5/14/chartex" xmlns:mc="http://schemas.openxmlformats.org/markup-compatibility/2006" xmlns:aink="http://schemas.microsoft.com/office/drawing/2016/ink" xmlns:am3d="http://schemas.microsoft.com/office/drawing/2017/model3d" xmlns:o="urn:schemas-microsoft-com:office:office" xmlns:r="http://schemas.openxmlformats.org/officeDocument/2006/relationships" xmlns:m="http://schemas.openxmlformats.org/officeDocument/2006/math" xmlns:v="urn:schemas-microsoft-com:vml" xmlns:wp14="http://schemas.microsoft.com/office/word/2010/wordprocessingDrawing" xmlns:wp="http://schemas.openxmlformats.org/drawingml/2006/wordprocessingDrawing" xmlns:w10="urn:schemas-microsoft-com:office:word" xmlns:w="http://schemas.openxmlformats.org/wordprocessingml/2006/main" xmlns:w14="http://schemas.microsoft.com/office/word/2010/wordml" xmlns:w15="http://schemas.microsoft.com/office/word/2012/wordml" xmlns:w16cex="http://schemas.microsoft.com/office/word/2018/wordml/cex" xmlns:w16cid="http://schemas.microsoft.com/office/word/2016/wordml/cid" xmlns:w16="http://schemas.microsoft.com/office/word/2018/wordml" xmlns:w16se="http://schemas.microsoft.com/office/word/2015/wordml/symex" xmlns:wpg="http://schemas.microsoft.com/office/word/2010/wordprocessingGroup" xmlns:wpi="http://schemas.microsoft.com/office/word/2010/wordprocessingInk" xmlns:wne="http://schemas.microsoft.com/office/word/2006/wordml" xmlns:wps="http://schemas.microsoft.com/office/word/2010/wordprocessingShape" mc:Ignorable="w14 w15 w16se w16cid w16 w16cex wp14">
+<w:ftr xmlns:wpc="http://schemas.microsoft.com/office/word/2010/wordprocessingCanvas" xmlns:cx="http://schemas.microsoft.com/office/drawing/2014/chartex" xmlns:mc="http://schemas.openxmlformats.org/markup-compatibility/2006" xmlns:o="urn:schemas-microsoft-com:office:office" xmlns:r="http://schemas.openxmlformats.org/officeDocument/2006/relationships" xmlns:m="http://schemas.openxmlformats.org/officeDocument/2006/math" xmlns:v="urn:schemas-microsoft-com:vml" xmlns:wp14="http://schemas.microsoft.com/office/word/2010/wordprocessingDrawing" xmlns:wp="http://schemas.openxmlformats.org/drawingml/2006/wordprocessingDrawing" xmlns:w10="urn:schemas-microsoft-com:office:word" xmlns:w="http://schemas.openxmlformats.org/wordprocessingml/2006/main" xmlns:w14="http://schemas.microsoft.com/office/word/2010/wordml" xmlns:w15="http://schemas.microsoft.com/office/word/2012/wordml" xmlns:w16se="http://schemas.microsoft.com/office/word/2015/wordml/symex" xmlns:wpg="http://schemas.microsoft.com/office/word/2010/wordprocessingGroup" xmlns:wpi="http://schemas.microsoft.com/office/word/2010/wordprocessingInk" xmlns:wne="http://schemas.microsoft.com/office/word/2006/wordml" xmlns:wps="http://schemas.microsoft.com/office/word/2010/wordprocessingShape" mc:Ignorable="w14 w15 w16se wp14">
   <w:sdt>
     <w:sdtPr>
       <w:id w:val="-912381710"/>
@@ -5383,7 +5971,7 @@
           <w:rPr>
             <w:noProof/>
           </w:rPr>
-          <w:t>3</w:t>
+          <w:t>4</w:t>
         </w:r>
         <w:r>
           <w:rPr>
@@ -5404,7 +5992,7 @@
 </file>
 
 <file path=word/footnotes.xml><?xml version="1.0" encoding="utf-8"?>
-<w:footnotes xmlns:wpc="http://schemas.microsoft.com/office/word/2010/wordprocessingCanvas" xmlns:cx="http://schemas.microsoft.com/office/drawing/2014/chartex" xmlns:cx1="http://schemas.microsoft.com/office/drawing/2015/9/8/chartex" xmlns:cx2="http://schemas.microsoft.com/office/drawing/2015/10/21/chartex" xmlns:cx3="http://schemas.microsoft.com/office/drawing/2016/5/9/chartex" xmlns:cx4="http://schemas.microsoft.com/office/drawing/2016/5/10/chartex" xmlns:cx5="http://schemas.microsoft.com/office/drawing/2016/5/11/chartex" xmlns:cx6="http://schemas.microsoft.com/office/drawing/2016/5/12/chartex" xmlns:cx7="http://schemas.microsoft.com/office/drawing/2016/5/13/chartex" xmlns:cx8="http://schemas.microsoft.com/office/drawing/2016/5/14/chartex" xmlns:mc="http://schemas.openxmlformats.org/markup-compatibility/2006" xmlns:aink="http://schemas.microsoft.com/office/drawing/2016/ink" xmlns:am3d="http://schemas.microsoft.com/office/drawing/2017/model3d" xmlns:o="urn:schemas-microsoft-com:office:office" xmlns:r="http://schemas.openxmlformats.org/officeDocument/2006/relationships" xmlns:m="http://schemas.openxmlformats.org/officeDocument/2006/math" xmlns:v="urn:schemas-microsoft-com:vml" xmlns:wp14="http://schemas.microsoft.com/office/word/2010/wordprocessingDrawing" xmlns:wp="http://schemas.openxmlformats.org/drawingml/2006/wordprocessingDrawing" xmlns:w10="urn:schemas-microsoft-com:office:word" xmlns:w="http://schemas.openxmlformats.org/wordprocessingml/2006/main" xmlns:w14="http://schemas.microsoft.com/office/word/2010/wordml" xmlns:w15="http://schemas.microsoft.com/office/word/2012/wordml" xmlns:w16cex="http://schemas.microsoft.com/office/word/2018/wordml/cex" xmlns:w16cid="http://schemas.microsoft.com/office/word/2016/wordml/cid" xmlns:w16="http://schemas.microsoft.com/office/word/2018/wordml" xmlns:w16se="http://schemas.microsoft.com/office/word/2015/wordml/symex" xmlns:wpg="http://schemas.microsoft.com/office/word/2010/wordprocessingGroup" xmlns:wpi="http://schemas.microsoft.com/office/word/2010/wordprocessingInk" xmlns:wne="http://schemas.microsoft.com/office/word/2006/wordml" xmlns:wps="http://schemas.microsoft.com/office/word/2010/wordprocessingShape" mc:Ignorable="w14 w15 w16se w16cid w16 w16cex wp14">
+<w:footnotes xmlns:wpc="http://schemas.microsoft.com/office/word/2010/wordprocessingCanvas" xmlns:cx="http://schemas.microsoft.com/office/drawing/2014/chartex" xmlns:mc="http://schemas.openxmlformats.org/markup-compatibility/2006" xmlns:o="urn:schemas-microsoft-com:office:office" xmlns:r="http://schemas.openxmlformats.org/officeDocument/2006/relationships" xmlns:m="http://schemas.openxmlformats.org/officeDocument/2006/math" xmlns:v="urn:schemas-microsoft-com:vml" xmlns:wp14="http://schemas.microsoft.com/office/word/2010/wordprocessingDrawing" xmlns:wp="http://schemas.openxmlformats.org/drawingml/2006/wordprocessingDrawing" xmlns:w10="urn:schemas-microsoft-com:office:word" xmlns:w="http://schemas.openxmlformats.org/wordprocessingml/2006/main" xmlns:w14="http://schemas.microsoft.com/office/word/2010/wordml" xmlns:w15="http://schemas.microsoft.com/office/word/2012/wordml" xmlns:w16se="http://schemas.microsoft.com/office/word/2015/wordml/symex" xmlns:wpg="http://schemas.microsoft.com/office/word/2010/wordprocessingGroup" xmlns:wpi="http://schemas.microsoft.com/office/word/2010/wordprocessingInk" xmlns:wne="http://schemas.microsoft.com/office/word/2006/wordml" xmlns:wps="http://schemas.microsoft.com/office/word/2010/wordprocessingShape" mc:Ignorable="w14 w15 w16se wp14">
   <w:footnote w:type="separator" w:id="-1">
     <w:p>
       <w:r>
@@ -5423,8 +6011,121 @@
 </file>
 
 <file path=word/numbering.xml><?xml version="1.0" encoding="utf-8"?>
-<w:numbering xmlns:wpc="http://schemas.microsoft.com/office/word/2010/wordprocessingCanvas" xmlns:cx="http://schemas.microsoft.com/office/drawing/2014/chartex" xmlns:cx1="http://schemas.microsoft.com/office/drawing/2015/9/8/chartex" xmlns:cx2="http://schemas.microsoft.com/office/drawing/2015/10/21/chartex" xmlns:cx3="http://schemas.microsoft.com/office/drawing/2016/5/9/chartex" xmlns:cx4="http://schemas.microsoft.com/office/drawing/2016/5/10/chartex" xmlns:cx5="http://schemas.microsoft.com/office/drawing/2016/5/11/chartex" xmlns:cx6="http://schemas.microsoft.com/office/drawing/2016/5/12/chartex" xmlns:cx7="http://schemas.microsoft.com/office/drawing/2016/5/13/chartex" xmlns:cx8="http://schemas.microsoft.com/office/drawing/2016/5/14/chartex" xmlns:mc="http://schemas.openxmlformats.org/markup-compatibility/2006" xmlns:aink="http://schemas.microsoft.com/office/drawing/2016/ink" xmlns:am3d="http://schemas.microsoft.com/office/drawing/2017/model3d" xmlns:o="urn:schemas-microsoft-com:office:office" xmlns:r="http://schemas.openxmlformats.org/officeDocument/2006/relationships" xmlns:m="http://schemas.openxmlformats.org/officeDocument/2006/math" xmlns:v="urn:schemas-microsoft-com:vml" xmlns:wp14="http://schemas.microsoft.com/office/word/2010/wordprocessingDrawing" xmlns:wp="http://schemas.openxmlformats.org/drawingml/2006/wordprocessingDrawing" xmlns:w10="urn:schemas-microsoft-com:office:word" xmlns:w="http://schemas.openxmlformats.org/wordprocessingml/2006/main" xmlns:w14="http://schemas.microsoft.com/office/word/2010/wordml" xmlns:w15="http://schemas.microsoft.com/office/word/2012/wordml" xmlns:w16cex="http://schemas.microsoft.com/office/word/2018/wordml/cex" xmlns:w16cid="http://schemas.microsoft.com/office/word/2016/wordml/cid" xmlns:w16="http://schemas.microsoft.com/office/word/2018/wordml" xmlns:w16se="http://schemas.microsoft.com/office/word/2015/wordml/symex" xmlns:wpg="http://schemas.microsoft.com/office/word/2010/wordprocessingGroup" xmlns:wpi="http://schemas.microsoft.com/office/word/2010/wordprocessingInk" xmlns:wne="http://schemas.microsoft.com/office/word/2006/wordml" xmlns:wps="http://schemas.microsoft.com/office/word/2010/wordprocessingShape" mc:Ignorable="w14 w15 w16se w16cid w16 w16cex wp14">
+<w:numbering xmlns:wpc="http://schemas.microsoft.com/office/word/2010/wordprocessingCanvas" xmlns:cx="http://schemas.microsoft.com/office/drawing/2014/chartex" xmlns:mc="http://schemas.openxmlformats.org/markup-compatibility/2006" xmlns:o="urn:schemas-microsoft-com:office:office" xmlns:r="http://schemas.openxmlformats.org/officeDocument/2006/relationships" xmlns:m="http://schemas.openxmlformats.org/officeDocument/2006/math" xmlns:v="urn:schemas-microsoft-com:vml" xmlns:wp14="http://schemas.microsoft.com/office/word/2010/wordprocessingDrawing" xmlns:wp="http://schemas.openxmlformats.org/drawingml/2006/wordprocessingDrawing" xmlns:w10="urn:schemas-microsoft-com:office:word" xmlns:w="http://schemas.openxmlformats.org/wordprocessingml/2006/main" xmlns:w14="http://schemas.microsoft.com/office/word/2010/wordml" xmlns:w15="http://schemas.microsoft.com/office/word/2012/wordml" xmlns:w16se="http://schemas.microsoft.com/office/word/2015/wordml/symex" xmlns:wpg="http://schemas.microsoft.com/office/word/2010/wordprocessingGroup" xmlns:wpi="http://schemas.microsoft.com/office/word/2010/wordprocessingInk" xmlns:wne="http://schemas.microsoft.com/office/word/2006/wordml" xmlns:wps="http://schemas.microsoft.com/office/word/2010/wordprocessingShape" mc:Ignorable="w14 w15 w16se wp14">
   <w:abstractNum w:abstractNumId="0" w15:restartNumberingAfterBreak="0">
+    <w:nsid w:val="0C74647E"/>
+    <w:multiLevelType w:val="hybridMultilevel"/>
+    <w:tmpl w:val="5142D186"/>
+    <w:lvl w:ilvl="0" w:tplc="6C046894">
+      <w:start w:val="6"/>
+      <w:numFmt w:val="bullet"/>
+      <w:lvlText w:val="-"/>
+      <w:lvlJc w:val="left"/>
+      <w:pPr>
+        <w:ind w:left="720" w:hanging="360"/>
+      </w:pPr>
+      <w:rPr>
+        <w:rFonts w:ascii="Times New Roman" w:eastAsia="Times New Roman" w:hAnsi="Times New Roman" w:cs="Times New Roman" w:hint="default"/>
+      </w:rPr>
+    </w:lvl>
+    <w:lvl w:ilvl="1" w:tplc="04090003" w:tentative="1">
+      <w:start w:val="1"/>
+      <w:numFmt w:val="bullet"/>
+      <w:lvlText w:val="o"/>
+      <w:lvlJc w:val="left"/>
+      <w:pPr>
+        <w:ind w:left="1440" w:hanging="360"/>
+      </w:pPr>
+      <w:rPr>
+        <w:rFonts w:ascii="Courier New" w:hAnsi="Courier New" w:cs="Courier New" w:hint="default"/>
+      </w:rPr>
+    </w:lvl>
+    <w:lvl w:ilvl="2" w:tplc="04090005" w:tentative="1">
+      <w:start w:val="1"/>
+      <w:numFmt w:val="bullet"/>
+      <w:lvlText w:val=""/>
+      <w:lvlJc w:val="left"/>
+      <w:pPr>
+        <w:ind w:left="2160" w:hanging="360"/>
+      </w:pPr>
+      <w:rPr>
+        <w:rFonts w:ascii="Wingdings" w:hAnsi="Wingdings" w:hint="default"/>
+      </w:rPr>
+    </w:lvl>
+    <w:lvl w:ilvl="3" w:tplc="04090001" w:tentative="1">
+      <w:start w:val="1"/>
+      <w:numFmt w:val="bullet"/>
+      <w:lvlText w:val=""/>
+      <w:lvlJc w:val="left"/>
+      <w:pPr>
+        <w:ind w:left="2880" w:hanging="360"/>
+      </w:pPr>
+      <w:rPr>
+        <w:rFonts w:ascii="Symbol" w:hAnsi="Symbol" w:hint="default"/>
+      </w:rPr>
+    </w:lvl>
+    <w:lvl w:ilvl="4" w:tplc="04090003" w:tentative="1">
+      <w:start w:val="1"/>
+      <w:numFmt w:val="bullet"/>
+      <w:lvlText w:val="o"/>
+      <w:lvlJc w:val="left"/>
+      <w:pPr>
+        <w:ind w:left="3600" w:hanging="360"/>
+      </w:pPr>
+      <w:rPr>
+        <w:rFonts w:ascii="Courier New" w:hAnsi="Courier New" w:cs="Courier New" w:hint="default"/>
+      </w:rPr>
+    </w:lvl>
+    <w:lvl w:ilvl="5" w:tplc="04090005" w:tentative="1">
+      <w:start w:val="1"/>
+      <w:numFmt w:val="bullet"/>
+      <w:lvlText w:val=""/>
+      <w:lvlJc w:val="left"/>
+      <w:pPr>
+        <w:ind w:left="4320" w:hanging="360"/>
+      </w:pPr>
+      <w:rPr>
+        <w:rFonts w:ascii="Wingdings" w:hAnsi="Wingdings" w:hint="default"/>
+      </w:rPr>
+    </w:lvl>
+    <w:lvl w:ilvl="6" w:tplc="04090001" w:tentative="1">
+      <w:start w:val="1"/>
+      <w:numFmt w:val="bullet"/>
+      <w:lvlText w:val=""/>
+      <w:lvlJc w:val="left"/>
+      <w:pPr>
+        <w:ind w:left="5040" w:hanging="360"/>
+      </w:pPr>
+      <w:rPr>
+        <w:rFonts w:ascii="Symbol" w:hAnsi="Symbol" w:hint="default"/>
+      </w:rPr>
+    </w:lvl>
+    <w:lvl w:ilvl="7" w:tplc="04090003" w:tentative="1">
+      <w:start w:val="1"/>
+      <w:numFmt w:val="bullet"/>
+      <w:lvlText w:val="o"/>
+      <w:lvlJc w:val="left"/>
+      <w:pPr>
+        <w:ind w:left="5760" w:hanging="360"/>
+      </w:pPr>
+      <w:rPr>
+        <w:rFonts w:ascii="Courier New" w:hAnsi="Courier New" w:cs="Courier New" w:hint="default"/>
+      </w:rPr>
+    </w:lvl>
+    <w:lvl w:ilvl="8" w:tplc="04090005" w:tentative="1">
+      <w:start w:val="1"/>
+      <w:numFmt w:val="bullet"/>
+      <w:lvlText w:val=""/>
+      <w:lvlJc w:val="left"/>
+      <w:pPr>
+        <w:ind w:left="6480" w:hanging="360"/>
+      </w:pPr>
+      <w:rPr>
+        <w:rFonts w:ascii="Wingdings" w:hAnsi="Wingdings" w:hint="default"/>
+      </w:rPr>
+    </w:lvl>
+  </w:abstractNum>
+  <w:abstractNum w:abstractNumId="1" w15:restartNumberingAfterBreak="0">
     <w:nsid w:val="17A413C8"/>
     <w:multiLevelType w:val="singleLevel"/>
     <w:tmpl w:val="D2742E9A"/>
@@ -5447,7 +6148,7 @@
       </w:rPr>
     </w:lvl>
   </w:abstractNum>
-  <w:abstractNum w:abstractNumId="1" w15:restartNumberingAfterBreak="0">
+  <w:abstractNum w:abstractNumId="2" w15:restartNumberingAfterBreak="0">
     <w:nsid w:val="22F0100B"/>
     <w:multiLevelType w:val="hybridMultilevel"/>
     <w:tmpl w:val="8CC6271C"/>
@@ -5561,7 +6262,7 @@
       </w:rPr>
     </w:lvl>
   </w:abstractNum>
-  <w:abstractNum w:abstractNumId="2" w15:restartNumberingAfterBreak="0">
+  <w:abstractNum w:abstractNumId="3" w15:restartNumberingAfterBreak="0">
     <w:nsid w:val="40B76140"/>
     <w:multiLevelType w:val="singleLevel"/>
     <w:tmpl w:val="3A10E5B2"/>
@@ -5581,7 +6282,7 @@
       </w:rPr>
     </w:lvl>
   </w:abstractNum>
-  <w:abstractNum w:abstractNumId="3" w15:restartNumberingAfterBreak="0">
+  <w:abstractNum w:abstractNumId="4" w15:restartNumberingAfterBreak="0">
     <w:nsid w:val="627B5A19"/>
     <w:multiLevelType w:val="hybridMultilevel"/>
     <w:tmpl w:val="C15A54CA"/>
@@ -5695,7 +6396,7 @@
       </w:rPr>
     </w:lvl>
   </w:abstractNum>
-  <w:abstractNum w:abstractNumId="4" w15:restartNumberingAfterBreak="0">
+  <w:abstractNum w:abstractNumId="5" w15:restartNumberingAfterBreak="0">
     <w:nsid w:val="7E514DA4"/>
     <w:multiLevelType w:val="hybridMultilevel"/>
     <w:tmpl w:val="C9041FE0"/>
@@ -5809,25 +6510,28 @@
     </w:lvl>
   </w:abstractNum>
   <w:num w:numId="1">
+    <w:abstractNumId w:val="3"/>
+  </w:num>
+  <w:num w:numId="2">
+    <w:abstractNumId w:val="1"/>
+  </w:num>
+  <w:num w:numId="3">
+    <w:abstractNumId w:val="5"/>
+  </w:num>
+  <w:num w:numId="4">
+    <w:abstractNumId w:val="4"/>
+  </w:num>
+  <w:num w:numId="5">
     <w:abstractNumId w:val="2"/>
   </w:num>
-  <w:num w:numId="2">
+  <w:num w:numId="6">
     <w:abstractNumId w:val="0"/>
-  </w:num>
-  <w:num w:numId="3">
-    <w:abstractNumId w:val="4"/>
-  </w:num>
-  <w:num w:numId="4">
-    <w:abstractNumId w:val="3"/>
-  </w:num>
-  <w:num w:numId="5">
-    <w:abstractNumId w:val="1"/>
   </w:num>
 </w:numbering>
 </file>
 
 <file path=word/styles.xml><?xml version="1.0" encoding="utf-8"?>
-<w:styles xmlns:mc="http://schemas.openxmlformats.org/markup-compatibility/2006" xmlns:r="http://schemas.openxmlformats.org/officeDocument/2006/relationships" xmlns:w="http://schemas.openxmlformats.org/wordprocessingml/2006/main" xmlns:w14="http://schemas.microsoft.com/office/word/2010/wordml" xmlns:w15="http://schemas.microsoft.com/office/word/2012/wordml" xmlns:w16cex="http://schemas.microsoft.com/office/word/2018/wordml/cex" xmlns:w16cid="http://schemas.microsoft.com/office/word/2016/wordml/cid" xmlns:w16="http://schemas.microsoft.com/office/word/2018/wordml" xmlns:w16se="http://schemas.microsoft.com/office/word/2015/wordml/symex" mc:Ignorable="w14 w15 w16se w16cid w16 w16cex">
+<w:styles xmlns:mc="http://schemas.openxmlformats.org/markup-compatibility/2006" xmlns:r="http://schemas.openxmlformats.org/officeDocument/2006/relationships" xmlns:w="http://schemas.openxmlformats.org/wordprocessingml/2006/main" xmlns:w14="http://schemas.microsoft.com/office/word/2010/wordml" xmlns:w15="http://schemas.microsoft.com/office/word/2012/wordml" xmlns:w16se="http://schemas.microsoft.com/office/word/2015/wordml/symex" mc:Ignorable="w14 w15 w16se">
   <w:docDefaults>
     <w:rPrDefault>
       <w:rPr>
@@ -5837,7 +6541,7 @@
     </w:rPrDefault>
     <w:pPrDefault/>
   </w:docDefaults>
-  <w:latentStyles w:defLockedState="0" w:defUIPriority="0" w:defSemiHidden="0" w:defUnhideWhenUsed="0" w:defQFormat="0" w:count="376">
+  <w:latentStyles w:defLockedState="0" w:defUIPriority="0" w:defSemiHidden="0" w:defUnhideWhenUsed="0" w:defQFormat="0" w:count="371">
     <w:lsdException w:name="Normal" w:qFormat="1"/>
     <w:lsdException w:name="heading 1" w:qFormat="1"/>
     <w:lsdException w:name="heading 2" w:semiHidden="1" w:unhideWhenUsed="1" w:qFormat="1"/>
@@ -5937,6 +6641,7 @@
     <w:lsdException w:name="HTML Sample" w:semiHidden="1" w:unhideWhenUsed="1"/>
     <w:lsdException w:name="HTML Typewriter" w:semiHidden="1" w:unhideWhenUsed="1"/>
     <w:lsdException w:name="HTML Variable" w:semiHidden="1" w:unhideWhenUsed="1"/>
+    <w:lsdException w:name="Normal Table" w:semiHidden="1" w:unhideWhenUsed="1"/>
     <w:lsdException w:name="annotation subject" w:semiHidden="1" w:unhideWhenUsed="1"/>
     <w:lsdException w:name="No List" w:semiHidden="1" w:unhideWhenUsed="1"/>
     <w:lsdException w:name="Outline List 1" w:semiHidden="1" w:unhideWhenUsed="1"/>
@@ -5979,8 +6684,11 @@
     <w:lsdException w:name="Table Contemporary" w:semiHidden="1" w:unhideWhenUsed="1"/>
     <w:lsdException w:name="Table Elegant" w:semiHidden="1" w:unhideWhenUsed="1"/>
     <w:lsdException w:name="Table Professional" w:semiHidden="1" w:unhideWhenUsed="1"/>
+    <w:lsdException w:name="Table Subtle 1" w:semiHidden="1" w:unhideWhenUsed="1"/>
     <w:lsdException w:name="Table Subtle 2" w:semiHidden="1" w:unhideWhenUsed="1"/>
     <w:lsdException w:name="Table Web 1" w:semiHidden="1" w:unhideWhenUsed="1"/>
+    <w:lsdException w:name="Table Web 2" w:semiHidden="1" w:unhideWhenUsed="1"/>
+    <w:lsdException w:name="Table Web 3" w:semiHidden="1" w:unhideWhenUsed="1"/>
     <w:lsdException w:name="Balloon Text" w:semiHidden="1" w:unhideWhenUsed="1"/>
     <w:lsdException w:name="Table Theme" w:semiHidden="1" w:unhideWhenUsed="1"/>
     <w:lsdException w:name="Placeholder Text" w:semiHidden="1" w:uiPriority="99"/>
@@ -6198,11 +6906,6 @@
     <w:lsdException w:name="List Table 5 Dark Accent 6" w:uiPriority="50"/>
     <w:lsdException w:name="List Table 6 Colorful Accent 6" w:uiPriority="51"/>
     <w:lsdException w:name="List Table 7 Colorful Accent 6" w:uiPriority="52"/>
-    <w:lsdException w:name="Mention" w:semiHidden="1" w:uiPriority="99" w:unhideWhenUsed="1"/>
-    <w:lsdException w:name="Smart Hyperlink" w:semiHidden="1" w:uiPriority="99" w:unhideWhenUsed="1"/>
-    <w:lsdException w:name="Hashtag" w:semiHidden="1" w:uiPriority="99" w:unhideWhenUsed="1"/>
-    <w:lsdException w:name="Unresolved Mention" w:semiHidden="1" w:uiPriority="99" w:unhideWhenUsed="1"/>
-    <w:lsdException w:name="Smart Link" w:semiHidden="1" w:uiPriority="99" w:unhideWhenUsed="1"/>
   </w:latentStyles>
   <w:style w:type="paragraph" w:default="1" w:styleId="Normal">
     <w:name w:val="Normal"/>
@@ -6616,7 +7319,7 @@
 </file>
 
 <file path=customXml/itemProps1.xml><?xml version="1.0" encoding="utf-8"?>
-<ds:datastoreItem xmlns:ds="http://schemas.openxmlformats.org/officeDocument/2006/customXml" ds:itemID="{CA5E2738-7B97-4840-9F32-336F2EF8E07A}">
+<ds:datastoreItem xmlns:ds="http://schemas.openxmlformats.org/officeDocument/2006/customXml" ds:itemID="{4B62A3A1-15CA-4628-9938-85F777266CC3}">
   <ds:schemaRefs>
     <ds:schemaRef ds:uri="http://schemas.openxmlformats.org/officeDocument/2006/bibliography"/>
   </ds:schemaRefs>

</xml_diff>

<commit_message>
modified: update team's plan for Phieudangkidatai.docx
</commit_message>
<xml_diff>
--- a/document/Phieudangkidetai.docx
+++ b/document/Phieudangkidetai.docx
@@ -91,11 +91,11 @@
       </w:tblPr>
       <w:tblGrid>
         <w:gridCol w:w="701"/>
-        <w:gridCol w:w="3119"/>
-        <w:gridCol w:w="678"/>
+        <w:gridCol w:w="2835"/>
+        <w:gridCol w:w="962"/>
         <w:gridCol w:w="30"/>
-        <w:gridCol w:w="1418"/>
-        <w:gridCol w:w="541"/>
+        <w:gridCol w:w="1843"/>
+        <w:gridCol w:w="116"/>
         <w:gridCol w:w="1302"/>
         <w:gridCol w:w="1559"/>
       </w:tblGrid>
@@ -1910,7 +1910,7 @@
           <w:p>
             <w:pPr>
               <w:spacing w:before="120" w:line="288" w:lineRule="auto"/>
-              <w:ind w:left="164"/>
+              <w:ind w:left="306"/>
               <w:jc w:val="both"/>
             </w:pPr>
             <w:r>
@@ -1962,23 +1962,88 @@
               <w:jc w:val="both"/>
             </w:pPr>
             <w:r>
-              <w:t>Sự kết hợp của công nghệ số và dữ liệu thông minh để tối ưu hó</w:t>
-            </w:r>
+              <w:t>Sự kết hợp của công nghệ số và dữ liệu thông minh để tối ưu hóa quy trình làm việc và nâng cao hiệu suất.</w:t>
+            </w:r>
+          </w:p>
+          <w:p>
+            <w:pPr>
+              <w:spacing w:before="120" w:after="120" w:line="288" w:lineRule="auto"/>
+              <w:ind w:left="306"/>
+              <w:jc w:val="both"/>
+            </w:pPr>
+            <w:r>
+              <w:t>Tóm lại, công nghệ VR đã có những cột mốc quan trọng trong quá trình phát triển và đang tiếp tục phát triển theo hướng tạo ra những trải nghiệm thực tế ảo tuyệt vời cho người dùng trong nhiều lĩnh vực khác nhau.</w:t>
+            </w:r>
+          </w:p>
+        </w:tc>
+      </w:tr>
+      <w:tr>
+        <w:tc>
+          <w:tcPr>
+            <w:tcW w:w="9348" w:type="dxa"/>
+            <w:gridSpan w:val="8"/>
+            <w:tcBorders>
+              <w:top w:val="single" w:sz="4" w:space="0" w:color="auto"/>
+              <w:left w:val="single" w:sz="6" w:space="0" w:color="auto"/>
+              <w:bottom w:val="single" w:sz="4" w:space="0" w:color="auto"/>
+              <w:right w:val="single" w:sz="6" w:space="0" w:color="auto"/>
+            </w:tcBorders>
+          </w:tcPr>
+          <w:p>
+            <w:pPr>
+              <w:spacing w:before="120" w:line="288" w:lineRule="auto"/>
+              <w:rPr>
+                <w:b/>
+                <w:bCs/>
+              </w:rPr>
+            </w:pPr>
+            <w:r>
+              <w:rPr>
+                <w:b/>
+                <w:bCs/>
+              </w:rPr>
+              <w:lastRenderedPageBreak/>
+              <w:t>7</w:t>
+            </w:r>
+            <w:r>
+              <w:rPr>
+                <w:b/>
+                <w:bCs/>
+              </w:rPr>
+              <w:t>.</w:t>
+            </w:r>
+            <w:r>
+              <w:rPr>
+                <w:b/>
+                <w:bCs/>
+              </w:rPr>
+              <w:t xml:space="preserve"> Tình hình nghiên cứu ở trong nước: </w:t>
+            </w:r>
+          </w:p>
+          <w:p>
+            <w:pPr>
+              <w:spacing w:before="120" w:line="288" w:lineRule="auto"/>
+              <w:ind w:left="306"/>
+              <w:jc w:val="both"/>
+              <w:rPr>
+                <w:b/>
+                <w:bCs/>
+              </w:rPr>
+            </w:pPr>
+            <w:r>
+              <w:t xml:space="preserve">- Sự xuất hiện của dịch bệnh COVID – 19 đã thay đổi toàn bộ hành vi của phần lớn mọi người. Các ngành kinh doanh đang phải đối mặt với các nguy cơ suy thoái dòng vốn, không ít những công ty có thâm niên lâu đồi buộc phải chia tay thị trường kinh doanh bởi vì dịch bệnh này. Mọi người được khuyến cáo không nên đi du lịch và hạn chế tập trung nơi đông người, dẫn đến ngàng kinh doanh chiếm tỷ trọng đóng góp GDP cao là dịch vụ du lịch đang gặp vấn đề lớn. Lượng khách du lịch nước ngoài đến Việt Nam du lịch tăng lên hàng năm thì bỗng tụt dốc vì dãn cách xã hội do dịch bệnh gây ra trong năm 2020 (La et al., 2020). Vì lý do đó, đây là lúc mà khách hàng nước ngoài có thể sử dụng và trải nghiệm các địa điểm du lịch nổi tiếng của Việt Nam thông qua công nghệ thực tế ảo (Thuy, Nhan, et al., 2021). </w:t>
+            </w:r>
+          </w:p>
+          <w:p>
+            <w:pPr>
+              <w:spacing w:before="120" w:line="288" w:lineRule="auto"/>
+              <w:rPr>
+                <w:b/>
+                <w:bCs/>
+              </w:rPr>
+            </w:pPr>
             <w:bookmarkStart w:id="0" w:name="_GoBack"/>
             <w:bookmarkEnd w:id="0"/>
-            <w:r>
-              <w:t>a quy trình làm việc và nâng cao hiệu suất.</w:t>
-            </w:r>
-          </w:p>
-          <w:p>
-            <w:pPr>
-              <w:spacing w:before="120" w:after="120" w:line="288" w:lineRule="auto"/>
-              <w:ind w:left="306"/>
-              <w:jc w:val="both"/>
-            </w:pPr>
-            <w:r>
-              <w:t>Tóm lại, công nghệ VR đã có những cột mốc quan trọng trong quá trình phát triển và đang tiếp tục phát triển theo hướng tạo ra những trải nghiệm thực tế ảo tuyệt vời cho người dùng trong nhiều lĩnh vực khác nhau.</w:t>
-            </w:r>
           </w:p>
         </w:tc>
       </w:tr>
@@ -1990,72 +2055,6 @@
             <w:tcBorders>
               <w:top w:val="single" w:sz="4" w:space="0" w:color="auto"/>
               <w:left w:val="single" w:sz="6" w:space="0" w:color="auto"/>
-              <w:bottom w:val="single" w:sz="4" w:space="0" w:color="auto"/>
-              <w:right w:val="single" w:sz="6" w:space="0" w:color="auto"/>
-            </w:tcBorders>
-          </w:tcPr>
-          <w:p>
-            <w:pPr>
-              <w:spacing w:before="120" w:line="288" w:lineRule="auto"/>
-              <w:rPr>
-                <w:b/>
-                <w:bCs/>
-              </w:rPr>
-            </w:pPr>
-            <w:r>
-              <w:rPr>
-                <w:b/>
-                <w:bCs/>
-              </w:rPr>
-              <w:lastRenderedPageBreak/>
-              <w:t>7</w:t>
-            </w:r>
-            <w:r>
-              <w:rPr>
-                <w:b/>
-                <w:bCs/>
-              </w:rPr>
-              <w:t>.</w:t>
-            </w:r>
-            <w:r>
-              <w:rPr>
-                <w:b/>
-                <w:bCs/>
-              </w:rPr>
-              <w:t xml:space="preserve"> Tình hình nghiên cứu ở trong nước: </w:t>
-            </w:r>
-          </w:p>
-          <w:p>
-            <w:pPr>
-              <w:spacing w:before="120" w:line="288" w:lineRule="auto"/>
-              <w:rPr>
-                <w:b/>
-                <w:bCs/>
-              </w:rPr>
-            </w:pPr>
-            <w:r>
-              <w:t xml:space="preserve">- Sự xuất hiện của dịch bệnh COVID – 19 đã thay đổi toàn bộ hành vi của phần lớn mọi người. Các ngành kinh doanh đang phải đối mặt với các nguy cơ suy thoái dòng vốn, không ít những công ty có thâm niên lâu đồi buộc phải chia tay thị trường kinh doanh bởi vì dịch bệnh này. Mọi người được khuyến cáo không nên đi du lịch và hạn chế tập trung nơi đông người, dẫn đến ngàng kinh doanh chiếm tỷ trọng đóng góp GDP cao là dịch vụ du lịch đang gặp vấn đề lớn. Lượng khách du lịch nước ngoài đến Việt Nam du lịch tăng lên hàng năm thì bỗng tụt dốc vì dãn cách xã hội do dịch bệnh gây ra trong năm 2020 (La et al., 2020). Vì lý do đó, đây là lúc mà khách hàng nước ngoài có thể sử dụng và trải nghiệm các địa điểm du lịch nổi tiếng của Việt Nam thông qua công nghệ thực tế ảo (Thuy, Nhan, et al., 2021). </w:t>
-            </w:r>
-          </w:p>
-          <w:p>
-            <w:pPr>
-              <w:spacing w:before="120" w:line="288" w:lineRule="auto"/>
-              <w:rPr>
-                <w:b/>
-                <w:bCs/>
-              </w:rPr>
-            </w:pPr>
-          </w:p>
-        </w:tc>
-      </w:tr>
-      <w:tr>
-        <w:tc>
-          <w:tcPr>
-            <w:tcW w:w="9348" w:type="dxa"/>
-            <w:gridSpan w:val="8"/>
-            <w:tcBorders>
-              <w:top w:val="single" w:sz="4" w:space="0" w:color="auto"/>
-              <w:left w:val="single" w:sz="6" w:space="0" w:color="auto"/>
               <w:right w:val="single" w:sz="6" w:space="0" w:color="auto"/>
             </w:tcBorders>
             <w:vAlign w:val="center"/>
@@ -2100,26 +2099,19 @@
           </w:p>
           <w:p>
             <w:pPr>
-              <w:spacing w:line="288" w:lineRule="auto"/>
-              <w:rPr>
-                <w:b/>
-                <w:bCs/>
-              </w:rPr>
-            </w:pPr>
-            <w:r>
-              <w:t xml:space="preserve">- </w:t>
-            </w:r>
-            <w:r>
-              <w:t>Nghiên cứu mô phỏng tham quan khu vực văn phòng khoa Công nghệ thông tin, trường Đại học Công nghiệp Hà Nội</w:t>
-            </w:r>
-            <w:r>
-              <w:t>.</w:t>
-            </w:r>
-          </w:p>
-          <w:p>
-            <w:pPr>
-              <w:spacing w:line="288" w:lineRule="auto"/>
-            </w:pPr>
+              <w:spacing w:after="120" w:line="288" w:lineRule="auto"/>
+              <w:ind w:left="306"/>
+              <w:jc w:val="both"/>
+            </w:pPr>
+            <w:r>
+              <w:t>- Nghiên cứu ứng dụng công cụ Unity, ngôn ngữ lập trình C# để tạo nên môi trường thực tế ảo mô phỏng</w:t>
+            </w:r>
+            <w:r>
+              <w:t xml:space="preserve"> văn phòng khoa Công nghệ thông tin,</w:t>
+            </w:r>
+            <w:r>
+              <w:t xml:space="preserve"> trường đại học Công nghiệp Hà Nội.</w:t>
+            </w:r>
           </w:p>
         </w:tc>
       </w:tr>
@@ -2177,6 +2169,12 @@
               </w:rPr>
               <w:t>:</w:t>
             </w:r>
+            <w:r>
+              <w:rPr>
+                <w:b/>
+              </w:rPr>
+              <w:t xml:space="preserve"> </w:t>
+            </w:r>
           </w:p>
           <w:p>
             <w:pPr>
@@ -2229,7 +2227,13 @@
               <w:rPr>
                 <w:bCs/>
               </w:rPr>
-              <w:t xml:space="preserve">Và các yêu cầu mà </w:t>
+              <w:t>v</w:t>
+            </w:r>
+            <w:r>
+              <w:rPr>
+                <w:bCs/>
+              </w:rPr>
+              <w:t xml:space="preserve">à các yêu cầu mà </w:t>
             </w:r>
             <w:r>
               <w:rPr>
@@ -2243,6 +2247,12 @@
               </w:rPr>
               <w:t>việc tham quan trải nghiệm đưa ra</w:t>
             </w:r>
+            <w:r>
+              <w:rPr>
+                <w:bCs/>
+              </w:rPr>
+              <w:t>.</w:t>
+            </w:r>
           </w:p>
           <w:p>
             <w:pPr>
@@ -2256,7 +2266,19 @@
               <w:rPr>
                 <w:bCs/>
               </w:rPr>
-              <w:t xml:space="preserve">- Nghiên cứu Unity, </w:t>
+              <w:t>- Nghiên cứu Unity,</w:t>
+            </w:r>
+            <w:r>
+              <w:rPr>
+                <w:bCs/>
+              </w:rPr>
+              <w:t xml:space="preserve"> ngôn ngữ lập trình C#</w:t>
+            </w:r>
+            <w:r>
+              <w:rPr>
+                <w:bCs/>
+              </w:rPr>
+              <w:t xml:space="preserve"> </w:t>
             </w:r>
             <w:r>
               <w:rPr>
@@ -2268,7 +2290,25 @@
               <w:rPr>
                 <w:bCs/>
               </w:rPr>
-              <w:t xml:space="preserve"> các tool công nghệ thực tại ảo.</w:t>
+              <w:t xml:space="preserve"> các </w:t>
+            </w:r>
+            <w:r>
+              <w:rPr>
+                <w:bCs/>
+              </w:rPr>
+              <w:t>công nghệ</w:t>
+            </w:r>
+            <w:r>
+              <w:rPr>
+                <w:bCs/>
+              </w:rPr>
+              <w:t xml:space="preserve"> phát triển </w:t>
+            </w:r>
+            <w:r>
+              <w:rPr>
+                <w:bCs/>
+              </w:rPr>
+              <w:t>thực tại ảo.</w:t>
             </w:r>
           </w:p>
           <w:p>
@@ -2302,6 +2342,21 @@
                 <w:bCs/>
               </w:rPr>
               <w:t>phương pháp triển khai mà nhóm đã định trước</w:t>
+            </w:r>
+          </w:p>
+          <w:p>
+            <w:pPr>
+              <w:spacing w:after="120" w:line="288" w:lineRule="auto"/>
+              <w:jc w:val="both"/>
+              <w:rPr>
+                <w:bCs/>
+              </w:rPr>
+            </w:pPr>
+            <w:r>
+              <w:rPr>
+                <w:bCs/>
+              </w:rPr>
+              <w:t>- Nghiên cứu thử nghiệm, đánh giá và tác động của sản phẩm thực tại ảo đối với người dùng và đánh giá khả năng phát triển trong tương lai.</w:t>
             </w:r>
           </w:p>
         </w:tc>
@@ -2379,7 +2434,34 @@
               <w:jc w:val="both"/>
             </w:pPr>
             <w:r>
-              <w:t>- Đưa ra được giải pháp giúp ngành công nghiệp du lịch phát triển hơn trong thềm COVID_19</w:t>
+              <w:t>- Giáo dục: Cung cấp môi trường tương tác và thực tế ảo, giúp sinh viên có trải nghiệm hấp dẫn hơn khi tham quan trường và hiểu hơn về trường Đại học Công nghiệp Hà Nội.</w:t>
+            </w:r>
+          </w:p>
+          <w:p>
+            <w:pPr>
+              <w:spacing w:line="288" w:lineRule="auto"/>
+              <w:jc w:val="both"/>
+            </w:pPr>
+            <w:r>
+              <w:t>- Du lịch và giải trí: Mang đến trải nghiệm sống động cho khách tham quan trường, cung cấp thêm nền tảng kiến thức để có thể mô phỏng thêm các không gian văn hóa và các công</w:t>
+            </w:r>
+            <w:r>
+              <w:t xml:space="preserve"> trình</w:t>
+            </w:r>
+            <w:r>
+              <w:t xml:space="preserve"> của Việt Nam</w:t>
+            </w:r>
+            <w:r>
+              <w:t>.</w:t>
+            </w:r>
+          </w:p>
+          <w:p>
+            <w:pPr>
+              <w:spacing w:after="120" w:line="288" w:lineRule="auto"/>
+              <w:jc w:val="both"/>
+            </w:pPr>
+            <w:r>
+              <w:t xml:space="preserve">-Kiến trúc và thiết kế: Giúp các kĩ sư có cái nhìn chân thực về không gian thiết kế của các phòng học, áp dụng cho việc thiết kế nội thất phòng học, hệ thống mạng, hệ thống điện, hệ thống ánh sáng,… </w:t>
             </w:r>
           </w:p>
         </w:tc>
@@ -2438,7 +2520,7 @@
           </w:p>
           <w:p>
             <w:pPr>
-              <w:spacing w:line="360" w:lineRule="auto"/>
+              <w:spacing w:line="288" w:lineRule="auto"/>
               <w:jc w:val="both"/>
             </w:pPr>
             <w:r>
@@ -2448,13 +2530,43 @@
               <w:t>Nghiên cứu, ứng dụng các công ng</w:t>
             </w:r>
             <w:r>
-              <w:t>ệ thực tải</w:t>
-            </w:r>
-            <w:r>
-              <w:t xml:space="preserve">, VR trong lĩnh vực </w:t>
-            </w:r>
-            <w:r>
-              <w:t>du lịch và trải nghiệm thực tế.</w:t>
+              <w:t>h</w:t>
+            </w:r>
+            <w:r>
+              <w:t xml:space="preserve">ệ thực </w:t>
+            </w:r>
+            <w:r>
+              <w:t>tế giúp đưa ra những báo cáo nghiên cứu khoa học về công nghệ thực tại ảo, thử nghiệm để đánh giá lợi ích, tác động của công nghệ thực tại ảo đối với ngành giáo dục, du lịch, …</w:t>
+            </w:r>
+          </w:p>
+          <w:p>
+            <w:pPr>
+              <w:spacing w:line="288" w:lineRule="auto"/>
+              <w:jc w:val="both"/>
+            </w:pPr>
+            <w:r>
+              <w:t>- Cung cấp thêm báo cáo nghiên cứu khoa học chất lượng cho các nhóm nghiên cứu nghiên cứu khoa học về lĩnh vực thực tế ảo.</w:t>
+            </w:r>
+          </w:p>
+          <w:p>
+            <w:pPr>
+              <w:spacing w:after="120" w:line="288" w:lineRule="auto"/>
+              <w:jc w:val="both"/>
+            </w:pPr>
+            <w:r>
+              <w:t>- Đưa ra được sản phẩm có ích cho cộng đồng phát triển phần mềm thực tế ảo</w:t>
+            </w:r>
+            <w:r>
+              <w:t xml:space="preserve"> bằng phần mềm Unity</w:t>
+            </w:r>
+            <w:r>
+              <w:t>,</w:t>
+            </w:r>
+            <w:r>
+              <w:t xml:space="preserve"> ngôn ngữ C#</w:t>
+            </w:r>
+            <w:r>
+              <w:t xml:space="preserve"> </w:t>
             </w:r>
           </w:p>
         </w:tc>
@@ -2489,6 +2601,7 @@
                 <w:b/>
                 <w:bCs/>
               </w:rPr>
+              <w:lastRenderedPageBreak/>
               <w:t>1</w:t>
             </w:r>
             <w:r>
@@ -2514,6 +2627,9 @@
             </w:r>
           </w:p>
           <w:p>
+            <w:pPr>
+              <w:spacing w:line="288" w:lineRule="auto"/>
+            </w:pPr>
             <w:r>
               <w:rPr>
                 <w:b/>
@@ -2527,6 +2643,9 @@
             </w:r>
           </w:p>
           <w:p>
+            <w:pPr>
+              <w:spacing w:line="288" w:lineRule="auto"/>
+            </w:pPr>
             <w:r>
               <w:rPr>
                 <w:sz w:val="28"/>
@@ -2548,6 +2667,9 @@
             </w:r>
           </w:p>
           <w:p>
+            <w:pPr>
+              <w:spacing w:line="288" w:lineRule="auto"/>
+            </w:pPr>
             <w:r>
               <w:rPr>
                 <w:sz w:val="28"/>
@@ -2573,7 +2695,7 @@
           </w:p>
           <w:p>
             <w:pPr>
-              <w:spacing w:before="60" w:line="360" w:lineRule="auto"/>
+              <w:spacing w:before="60" w:after="120" w:line="288" w:lineRule="auto"/>
               <w:jc w:val="both"/>
               <w:rPr>
                 <w:lang w:val="en-CA"/>
@@ -2694,17 +2816,6 @@
                 <w:iCs/>
               </w:rPr>
             </w:pPr>
-          </w:p>
-          <w:p>
-            <w:pPr>
-              <w:jc w:val="center"/>
-              <w:rPr>
-                <w:b/>
-                <w:bCs/>
-                <w:i/>
-                <w:iCs/>
-              </w:rPr>
-            </w:pPr>
             <w:r>
               <w:rPr>
                 <w:b/>
@@ -2718,7 +2829,7 @@
         </w:tc>
         <w:tc>
           <w:tcPr>
-            <w:tcW w:w="3119" w:type="dxa"/>
+            <w:tcW w:w="2835" w:type="dxa"/>
             <w:tcBorders>
               <w:top w:val="single" w:sz="6" w:space="0" w:color="auto"/>
               <w:left w:val="single" w:sz="6" w:space="0" w:color="auto"/>
@@ -2737,10 +2848,7 @@
                 <w:lang w:val="de-DE"/>
               </w:rPr>
             </w:pPr>
-          </w:p>
-          <w:p>
-            <w:pPr>
-              <w:jc w:val="center"/>
+            <w:r>
               <w:rPr>
                 <w:b/>
                 <w:bCs/>
@@ -2748,22 +2856,13 @@
                 <w:iCs/>
                 <w:lang w:val="de-DE"/>
               </w:rPr>
-            </w:pPr>
-            <w:r>
-              <w:rPr>
-                <w:b/>
-                <w:bCs/>
-                <w:i/>
-                <w:iCs/>
-                <w:lang w:val="de-DE"/>
-              </w:rPr>
               <w:t>Nội dung công việc</w:t>
             </w:r>
           </w:p>
         </w:tc>
         <w:tc>
           <w:tcPr>
-            <w:tcW w:w="2126" w:type="dxa"/>
+            <w:tcW w:w="2835" w:type="dxa"/>
             <w:gridSpan w:val="3"/>
             <w:tcBorders>
               <w:top w:val="single" w:sz="6" w:space="0" w:color="auto"/>
@@ -2780,18 +2879,6 @@
                 <w:bCs/>
                 <w:i/>
                 <w:iCs/>
-                <w:lang w:val="de-DE"/>
-              </w:rPr>
-            </w:pPr>
-          </w:p>
-          <w:p>
-            <w:pPr>
-              <w:jc w:val="center"/>
-              <w:rPr>
-                <w:b/>
-                <w:bCs/>
-                <w:i/>
-                <w:iCs/>
               </w:rPr>
             </w:pPr>
             <w:r>
@@ -2807,7 +2894,7 @@
         </w:tc>
         <w:tc>
           <w:tcPr>
-            <w:tcW w:w="1843" w:type="dxa"/>
+            <w:tcW w:w="1418" w:type="dxa"/>
             <w:gridSpan w:val="2"/>
             <w:tcBorders>
               <w:top w:val="single" w:sz="6" w:space="0" w:color="auto"/>
@@ -2919,58 +3006,39 @@
         </w:tc>
         <w:tc>
           <w:tcPr>
-            <w:tcW w:w="3119" w:type="dxa"/>
-            <w:tcBorders>
-              <w:top w:val="single" w:sz="6" w:space="0" w:color="auto"/>
-              <w:left w:val="single" w:sz="6" w:space="0" w:color="auto"/>
-              <w:bottom w:val="single" w:sz="6" w:space="0" w:color="auto"/>
-              <w:right w:val="single" w:sz="6" w:space="0" w:color="auto"/>
-            </w:tcBorders>
-          </w:tcPr>
-          <w:p>
-            <w:pPr>
-              <w:spacing w:line="312" w:lineRule="auto"/>
-              <w:jc w:val="center"/>
-              <w:rPr>
-                <w:b/>
-                <w:bCs/>
-                <w:i/>
-                <w:iCs/>
-              </w:rPr>
-            </w:pPr>
-            <w:r>
-              <w:rPr>
-                <w:b/>
-                <w:bCs/>
-                <w:i/>
-                <w:iCs/>
-              </w:rPr>
-              <w:t>Họp</w:t>
-            </w:r>
-            <w:r>
-              <w:rPr>
-                <w:b/>
-                <w:bCs/>
-                <w:i/>
-                <w:iCs/>
-                <w:lang w:val="vi-VN"/>
-              </w:rPr>
-              <w:t xml:space="preserve"> để tạo ra một bản kế hoạch chi tiết dựa trên quy trình </w:t>
-            </w:r>
-            <w:r>
-              <w:rPr>
-                <w:b/>
-                <w:bCs/>
-                <w:i/>
-                <w:iCs/>
-              </w:rPr>
-              <w:t>Agile</w:t>
-            </w:r>
-          </w:p>
-        </w:tc>
-        <w:tc>
-          <w:tcPr>
-            <w:tcW w:w="2126" w:type="dxa"/>
+            <w:tcW w:w="2835" w:type="dxa"/>
+            <w:tcBorders>
+              <w:top w:val="single" w:sz="6" w:space="0" w:color="auto"/>
+              <w:left w:val="single" w:sz="6" w:space="0" w:color="auto"/>
+              <w:bottom w:val="single" w:sz="6" w:space="0" w:color="auto"/>
+              <w:right w:val="single" w:sz="6" w:space="0" w:color="auto"/>
+            </w:tcBorders>
+          </w:tcPr>
+          <w:p>
+            <w:pPr>
+              <w:spacing w:line="312" w:lineRule="auto"/>
+              <w:jc w:val="center"/>
+              <w:rPr>
+                <w:b/>
+                <w:bCs/>
+                <w:i/>
+                <w:iCs/>
+              </w:rPr>
+            </w:pPr>
+            <w:r>
+              <w:rPr>
+                <w:b/>
+                <w:bCs/>
+                <w:i/>
+                <w:iCs/>
+              </w:rPr>
+              <w:t>Đăng kí đề tài</w:t>
+            </w:r>
+          </w:p>
+        </w:tc>
+        <w:tc>
+          <w:tcPr>
+            <w:tcW w:w="2835" w:type="dxa"/>
             <w:gridSpan w:val="3"/>
             <w:tcBorders>
               <w:top w:val="single" w:sz="6" w:space="0" w:color="auto"/>
@@ -2999,23 +3067,13 @@
                 <w:iCs/>
                 <w:lang w:val="vi-VN"/>
               </w:rPr>
-              <w:t>Đưa</w:t>
-            </w:r>
-            <w:r>
-              <w:rPr>
-                <w:b/>
-                <w:bCs/>
-                <w:i/>
-                <w:iCs/>
-                <w:lang w:val="vi-VN"/>
-              </w:rPr>
-              <w:t xml:space="preserve"> ra được bản kế hoạch hoàn thiện</w:t>
-            </w:r>
-          </w:p>
-        </w:tc>
-        <w:tc>
-          <w:tcPr>
-            <w:tcW w:w="1843" w:type="dxa"/>
+              <w:t xml:space="preserve">Mẫu đăng kí đề tài nghiên cứu khoa học </w:t>
+            </w:r>
+          </w:p>
+        </w:tc>
+        <w:tc>
+          <w:tcPr>
+            <w:tcW w:w="1418" w:type="dxa"/>
             <w:gridSpan w:val="2"/>
             <w:tcBorders>
               <w:top w:val="single" w:sz="6" w:space="0" w:color="auto"/>
@@ -3036,6 +3094,62 @@
                 <w:lang w:val="vi-VN"/>
               </w:rPr>
             </w:pPr>
+            <w:r>
+              <w:rPr>
+                <w:b/>
+                <w:bCs/>
+                <w:i/>
+                <w:iCs/>
+                <w:lang w:val="vi-VN"/>
+              </w:rPr>
+              <w:t>1/8/2023</w:t>
+            </w:r>
+          </w:p>
+          <w:p>
+            <w:pPr>
+              <w:spacing w:line="312" w:lineRule="auto"/>
+              <w:jc w:val="center"/>
+              <w:rPr>
+                <w:b/>
+                <w:bCs/>
+                <w:i/>
+                <w:iCs/>
+                <w:lang w:val="vi-VN"/>
+              </w:rPr>
+            </w:pPr>
+            <w:r>
+              <w:rPr>
+                <w:b/>
+                <w:bCs/>
+                <w:i/>
+                <w:iCs/>
+                <w:lang w:val="vi-VN"/>
+              </w:rPr>
+              <w:t>-</w:t>
+            </w:r>
+          </w:p>
+          <w:p>
+            <w:pPr>
+              <w:spacing w:line="312" w:lineRule="auto"/>
+              <w:jc w:val="center"/>
+              <w:rPr>
+                <w:b/>
+                <w:bCs/>
+                <w:i/>
+                <w:iCs/>
+                <w:lang w:val="vi-VN"/>
+              </w:rPr>
+            </w:pPr>
+            <w:r>
+              <w:rPr>
+                <w:b/>
+                <w:bCs/>
+                <w:i/>
+                <w:iCs/>
+                <w:lang w:val="vi-VN"/>
+              </w:rPr>
+              <w:t>8/8/2023</w:t>
+            </w:r>
           </w:p>
         </w:tc>
         <w:tc>
@@ -3112,50 +3226,40 @@
         </w:tc>
         <w:tc>
           <w:tcPr>
-            <w:tcW w:w="3119" w:type="dxa"/>
-            <w:tcBorders>
-              <w:top w:val="single" w:sz="6" w:space="0" w:color="auto"/>
-              <w:left w:val="single" w:sz="6" w:space="0" w:color="auto"/>
-              <w:bottom w:val="single" w:sz="6" w:space="0" w:color="auto"/>
-              <w:right w:val="single" w:sz="6" w:space="0" w:color="auto"/>
-            </w:tcBorders>
-          </w:tcPr>
-          <w:p>
-            <w:pPr>
-              <w:spacing w:line="312" w:lineRule="auto"/>
-              <w:jc w:val="center"/>
-              <w:rPr>
-                <w:b/>
-                <w:bCs/>
-                <w:i/>
-                <w:iCs/>
-                <w:lang w:val="vi-VN"/>
-              </w:rPr>
-            </w:pPr>
-            <w:r>
-              <w:rPr>
-                <w:b/>
-                <w:bCs/>
-                <w:i/>
-                <w:iCs/>
-              </w:rPr>
-              <w:t>Đi</w:t>
-            </w:r>
-            <w:r>
-              <w:rPr>
-                <w:b/>
-                <w:bCs/>
-                <w:i/>
-                <w:iCs/>
-                <w:lang w:val="vi-VN"/>
-              </w:rPr>
-              <w:t xml:space="preserve"> khảo sát chi tiết về quanh cảnh cũng như chi tiết về tầng 6 tòa A1</w:t>
-            </w:r>
-          </w:p>
-        </w:tc>
-        <w:tc>
-          <w:tcPr>
-            <w:tcW w:w="2126" w:type="dxa"/>
+            <w:tcW w:w="2835" w:type="dxa"/>
+            <w:tcBorders>
+              <w:top w:val="single" w:sz="6" w:space="0" w:color="auto"/>
+              <w:left w:val="single" w:sz="6" w:space="0" w:color="auto"/>
+              <w:bottom w:val="single" w:sz="6" w:space="0" w:color="auto"/>
+              <w:right w:val="single" w:sz="6" w:space="0" w:color="auto"/>
+            </w:tcBorders>
+          </w:tcPr>
+          <w:p>
+            <w:pPr>
+              <w:spacing w:line="312" w:lineRule="auto"/>
+              <w:jc w:val="center"/>
+              <w:rPr>
+                <w:b/>
+                <w:bCs/>
+                <w:i/>
+                <w:iCs/>
+                <w:lang w:val="vi-VN"/>
+              </w:rPr>
+            </w:pPr>
+            <w:r>
+              <w:rPr>
+                <w:b/>
+                <w:bCs/>
+                <w:i/>
+                <w:iCs/>
+              </w:rPr>
+              <w:t>Tìm hiểu về VR, các nghiên cứu khoa học liên quan, các ứng dụng thực tiễn</w:t>
+            </w:r>
+          </w:p>
+        </w:tc>
+        <w:tc>
+          <w:tcPr>
+            <w:tcW w:w="2835" w:type="dxa"/>
             <w:gridSpan w:val="3"/>
             <w:tcBorders>
               <w:top w:val="single" w:sz="6" w:space="0" w:color="auto"/>
@@ -3184,23 +3288,13 @@
                 <w:iCs/>
                 <w:lang w:val="vi-VN"/>
               </w:rPr>
-              <w:t>Có</w:t>
-            </w:r>
-            <w:r>
-              <w:rPr>
-                <w:b/>
-                <w:bCs/>
-                <w:i/>
-                <w:iCs/>
-                <w:lang w:val="vi-VN"/>
-              </w:rPr>
-              <w:t xml:space="preserve"> được bản vẽ chi tiết hoạch thông qua đo đạt có được chi tiết kết cấu của Tầng 6 tòa A1</w:t>
-            </w:r>
-          </w:p>
-        </w:tc>
-        <w:tc>
-          <w:tcPr>
-            <w:tcW w:w="1843" w:type="dxa"/>
+              <w:t xml:space="preserve">  Phân tích được tính khoa học, tính mới, tính khả thi, tính áp dụng của dự án</w:t>
+            </w:r>
+          </w:p>
+        </w:tc>
+        <w:tc>
+          <w:tcPr>
+            <w:tcW w:w="1418" w:type="dxa"/>
             <w:gridSpan w:val="2"/>
             <w:tcBorders>
               <w:top w:val="single" w:sz="6" w:space="0" w:color="auto"/>
@@ -3221,6 +3315,62 @@
                 <w:lang w:val="vi-VN"/>
               </w:rPr>
             </w:pPr>
+            <w:r>
+              <w:rPr>
+                <w:b/>
+                <w:bCs/>
+                <w:i/>
+                <w:iCs/>
+                <w:lang w:val="vi-VN"/>
+              </w:rPr>
+              <w:t>9/8/2023</w:t>
+            </w:r>
+          </w:p>
+          <w:p>
+            <w:pPr>
+              <w:spacing w:line="312" w:lineRule="auto"/>
+              <w:jc w:val="center"/>
+              <w:rPr>
+                <w:b/>
+                <w:bCs/>
+                <w:i/>
+                <w:iCs/>
+                <w:lang w:val="vi-VN"/>
+              </w:rPr>
+            </w:pPr>
+            <w:r>
+              <w:rPr>
+                <w:b/>
+                <w:bCs/>
+                <w:i/>
+                <w:iCs/>
+                <w:lang w:val="vi-VN"/>
+              </w:rPr>
+              <w:t>-</w:t>
+            </w:r>
+          </w:p>
+          <w:p>
+            <w:pPr>
+              <w:spacing w:line="312" w:lineRule="auto"/>
+              <w:jc w:val="center"/>
+              <w:rPr>
+                <w:b/>
+                <w:bCs/>
+                <w:i/>
+                <w:iCs/>
+                <w:lang w:val="vi-VN"/>
+              </w:rPr>
+            </w:pPr>
+            <w:r>
+              <w:rPr>
+                <w:b/>
+                <w:bCs/>
+                <w:i/>
+                <w:iCs/>
+                <w:lang w:val="vi-VN"/>
+              </w:rPr>
+              <w:t>26/8/2023</w:t>
+            </w:r>
           </w:p>
         </w:tc>
         <w:tc>
@@ -3294,47 +3444,46 @@
                 <w:bCs/>
                 <w:iCs/>
               </w:rPr>
-              <w:lastRenderedPageBreak/>
               <w:t>3</w:t>
             </w:r>
           </w:p>
         </w:tc>
         <w:tc>
           <w:tcPr>
-            <w:tcW w:w="3119" w:type="dxa"/>
-            <w:tcBorders>
-              <w:top w:val="single" w:sz="6" w:space="0" w:color="auto"/>
-              <w:left w:val="single" w:sz="6" w:space="0" w:color="auto"/>
-              <w:bottom w:val="single" w:sz="6" w:space="0" w:color="auto"/>
-              <w:right w:val="single" w:sz="6" w:space="0" w:color="auto"/>
-            </w:tcBorders>
-          </w:tcPr>
-          <w:p>
-            <w:pPr>
-              <w:spacing w:line="312" w:lineRule="auto"/>
-              <w:jc w:val="center"/>
-              <w:rPr>
-                <w:b/>
-                <w:bCs/>
-                <w:i/>
-                <w:iCs/>
-                <w:lang w:val="vi-VN"/>
-              </w:rPr>
-            </w:pPr>
-            <w:r>
-              <w:rPr>
-                <w:b/>
-                <w:bCs/>
-                <w:i/>
-                <w:iCs/>
-              </w:rPr>
-              <w:t>Ngiêm cứu về các công cụ phát triển liên quan đến đề tài</w:t>
-            </w:r>
-          </w:p>
-        </w:tc>
-        <w:tc>
-          <w:tcPr>
-            <w:tcW w:w="2126" w:type="dxa"/>
+            <w:tcW w:w="2835" w:type="dxa"/>
+            <w:tcBorders>
+              <w:top w:val="single" w:sz="6" w:space="0" w:color="auto"/>
+              <w:left w:val="single" w:sz="6" w:space="0" w:color="auto"/>
+              <w:bottom w:val="single" w:sz="6" w:space="0" w:color="auto"/>
+              <w:right w:val="single" w:sz="6" w:space="0" w:color="auto"/>
+            </w:tcBorders>
+          </w:tcPr>
+          <w:p>
+            <w:pPr>
+              <w:spacing w:line="312" w:lineRule="auto"/>
+              <w:jc w:val="center"/>
+              <w:rPr>
+                <w:b/>
+                <w:bCs/>
+                <w:i/>
+                <w:iCs/>
+                <w:lang w:val="vi-VN"/>
+              </w:rPr>
+            </w:pPr>
+            <w:r>
+              <w:rPr>
+                <w:b/>
+                <w:bCs/>
+                <w:i/>
+                <w:iCs/>
+              </w:rPr>
+              <w:t>Nghiên cứu các mô hình đang có trong các lính vực giải trí, sản xuất, …</w:t>
+            </w:r>
+          </w:p>
+        </w:tc>
+        <w:tc>
+          <w:tcPr>
+            <w:tcW w:w="2835" w:type="dxa"/>
             <w:gridSpan w:val="3"/>
             <w:tcBorders>
               <w:top w:val="single" w:sz="6" w:space="0" w:color="auto"/>
@@ -3362,32 +3511,13 @@
                 <w:iCs/>
                 <w:lang w:val="vi-VN"/>
               </w:rPr>
-              <w:t>Mỗi</w:t>
-            </w:r>
-            <w:r>
-              <w:rPr>
-                <w:b/>
-                <w:bCs/>
-                <w:i/>
-                <w:iCs/>
-                <w:lang w:val="vi-VN"/>
-              </w:rPr>
-              <w:t xml:space="preserve"> thành viên đều biết </w:t>
-            </w:r>
-            <w:r>
-              <w:rPr>
-                <w:b/>
-                <w:bCs/>
-                <w:i/>
-                <w:iCs/>
-              </w:rPr>
-              <w:t>nắm bắt được công cụ mà cả nhóm thống nhất sử dụng</w:t>
-            </w:r>
-          </w:p>
-        </w:tc>
-        <w:tc>
-          <w:tcPr>
-            <w:tcW w:w="1843" w:type="dxa"/>
+              <w:t>Bản thiết kế hệ thống phù hợp với dự án</w:t>
+            </w:r>
+          </w:p>
+        </w:tc>
+        <w:tc>
+          <w:tcPr>
+            <w:tcW w:w="1418" w:type="dxa"/>
             <w:gridSpan w:val="2"/>
             <w:tcBorders>
               <w:top w:val="single" w:sz="6" w:space="0" w:color="auto"/>
@@ -3408,6 +3538,62 @@
                 <w:lang w:val="vi-VN"/>
               </w:rPr>
             </w:pPr>
+            <w:r>
+              <w:rPr>
+                <w:b/>
+                <w:bCs/>
+                <w:i/>
+                <w:iCs/>
+                <w:lang w:val="vi-VN"/>
+              </w:rPr>
+              <w:t>27/8/2023</w:t>
+            </w:r>
+          </w:p>
+          <w:p>
+            <w:pPr>
+              <w:spacing w:line="312" w:lineRule="auto"/>
+              <w:jc w:val="center"/>
+              <w:rPr>
+                <w:b/>
+                <w:bCs/>
+                <w:i/>
+                <w:iCs/>
+                <w:lang w:val="vi-VN"/>
+              </w:rPr>
+            </w:pPr>
+            <w:r>
+              <w:rPr>
+                <w:b/>
+                <w:bCs/>
+                <w:i/>
+                <w:iCs/>
+                <w:lang w:val="vi-VN"/>
+              </w:rPr>
+              <w:t>-</w:t>
+            </w:r>
+          </w:p>
+          <w:p>
+            <w:pPr>
+              <w:spacing w:line="312" w:lineRule="auto"/>
+              <w:jc w:val="center"/>
+              <w:rPr>
+                <w:b/>
+                <w:bCs/>
+                <w:i/>
+                <w:iCs/>
+                <w:lang w:val="vi-VN"/>
+              </w:rPr>
+            </w:pPr>
+            <w:r>
+              <w:rPr>
+                <w:b/>
+                <w:bCs/>
+                <w:i/>
+                <w:iCs/>
+                <w:lang w:val="vi-VN"/>
+              </w:rPr>
+              <w:t>6/9/2023</w:t>
+            </w:r>
           </w:p>
         </w:tc>
         <w:tc>
@@ -3487,62 +3673,52 @@
         </w:tc>
         <w:tc>
           <w:tcPr>
-            <w:tcW w:w="3119" w:type="dxa"/>
-            <w:tcBorders>
-              <w:top w:val="single" w:sz="6" w:space="0" w:color="auto"/>
-              <w:left w:val="single" w:sz="6" w:space="0" w:color="auto"/>
-              <w:bottom w:val="single" w:sz="6" w:space="0" w:color="auto"/>
-              <w:right w:val="single" w:sz="6" w:space="0" w:color="auto"/>
-            </w:tcBorders>
-          </w:tcPr>
-          <w:p>
-            <w:pPr>
-              <w:spacing w:line="312" w:lineRule="auto"/>
-              <w:jc w:val="center"/>
-              <w:rPr>
-                <w:b/>
-                <w:bCs/>
-                <w:i/>
-                <w:iCs/>
-                <w:lang w:val="vi-VN"/>
-              </w:rPr>
-            </w:pPr>
-            <w:r>
-              <w:rPr>
-                <w:b/>
-                <w:bCs/>
-                <w:i/>
-                <w:iCs/>
-              </w:rPr>
-              <w:t>Dựa</w:t>
-            </w:r>
-            <w:r>
-              <w:rPr>
-                <w:b/>
-                <w:bCs/>
-                <w:i/>
-                <w:iCs/>
-                <w:lang w:val="vi-VN"/>
-              </w:rPr>
-              <w:t xml:space="preserve"> theo quy trình phân chia công việc cho từng thành viên trong nhóm</w:t>
-            </w:r>
-          </w:p>
-          <w:p>
-            <w:pPr>
-              <w:spacing w:line="312" w:lineRule="auto"/>
-              <w:jc w:val="center"/>
-              <w:rPr>
-                <w:b/>
-                <w:bCs/>
-                <w:i/>
-                <w:iCs/>
-              </w:rPr>
-            </w:pPr>
-          </w:p>
-        </w:tc>
-        <w:tc>
-          <w:tcPr>
-            <w:tcW w:w="2126" w:type="dxa"/>
+            <w:tcW w:w="2835" w:type="dxa"/>
+            <w:tcBorders>
+              <w:top w:val="single" w:sz="6" w:space="0" w:color="auto"/>
+              <w:left w:val="single" w:sz="6" w:space="0" w:color="auto"/>
+              <w:bottom w:val="single" w:sz="6" w:space="0" w:color="auto"/>
+              <w:right w:val="single" w:sz="6" w:space="0" w:color="auto"/>
+            </w:tcBorders>
+          </w:tcPr>
+          <w:p>
+            <w:pPr>
+              <w:spacing w:line="312" w:lineRule="auto"/>
+              <w:jc w:val="center"/>
+              <w:rPr>
+                <w:b/>
+                <w:bCs/>
+                <w:i/>
+                <w:iCs/>
+                <w:lang w:val="vi-VN"/>
+              </w:rPr>
+            </w:pPr>
+            <w:r>
+              <w:rPr>
+                <w:b/>
+                <w:bCs/>
+                <w:i/>
+                <w:iCs/>
+              </w:rPr>
+              <w:t>Chuẩn bị các công cụ cần thiết để xây dựng sản phẩm nghiên cứu</w:t>
+            </w:r>
+          </w:p>
+          <w:p>
+            <w:pPr>
+              <w:spacing w:line="312" w:lineRule="auto"/>
+              <w:jc w:val="center"/>
+              <w:rPr>
+                <w:b/>
+                <w:bCs/>
+                <w:i/>
+                <w:iCs/>
+              </w:rPr>
+            </w:pPr>
+          </w:p>
+        </w:tc>
+        <w:tc>
+          <w:tcPr>
+            <w:tcW w:w="2835" w:type="dxa"/>
             <w:gridSpan w:val="3"/>
             <w:tcBorders>
               <w:top w:val="single" w:sz="6" w:space="0" w:color="auto"/>
@@ -3569,13 +3745,13 @@
                 <w:i/>
                 <w:iCs/>
               </w:rPr>
-              <w:t>Mỗi thành viên biết và nắm rõ nhiệm vụ bản thân</w:t>
-            </w:r>
-          </w:p>
-        </w:tc>
-        <w:tc>
-          <w:tcPr>
-            <w:tcW w:w="1843" w:type="dxa"/>
+              <w:t>Có kiến thức để triển khai hệ thống đã lập ra</w:t>
+            </w:r>
+          </w:p>
+        </w:tc>
+        <w:tc>
+          <w:tcPr>
+            <w:tcW w:w="1418" w:type="dxa"/>
             <w:gridSpan w:val="2"/>
             <w:tcBorders>
               <w:top w:val="single" w:sz="6" w:space="0" w:color="auto"/>
@@ -3596,6 +3772,62 @@
                 <w:lang w:val="vi-VN"/>
               </w:rPr>
             </w:pPr>
+            <w:r>
+              <w:rPr>
+                <w:b/>
+                <w:bCs/>
+                <w:i/>
+                <w:iCs/>
+                <w:lang w:val="vi-VN"/>
+              </w:rPr>
+              <w:t>7/9/2023</w:t>
+            </w:r>
+          </w:p>
+          <w:p>
+            <w:pPr>
+              <w:spacing w:line="312" w:lineRule="auto"/>
+              <w:jc w:val="center"/>
+              <w:rPr>
+                <w:b/>
+                <w:bCs/>
+                <w:i/>
+                <w:iCs/>
+                <w:lang w:val="vi-VN"/>
+              </w:rPr>
+            </w:pPr>
+            <w:r>
+              <w:rPr>
+                <w:b/>
+                <w:bCs/>
+                <w:i/>
+                <w:iCs/>
+                <w:lang w:val="vi-VN"/>
+              </w:rPr>
+              <w:t>-</w:t>
+            </w:r>
+          </w:p>
+          <w:p>
+            <w:pPr>
+              <w:spacing w:line="312" w:lineRule="auto"/>
+              <w:jc w:val="center"/>
+              <w:rPr>
+                <w:b/>
+                <w:bCs/>
+                <w:i/>
+                <w:iCs/>
+                <w:lang w:val="vi-VN"/>
+              </w:rPr>
+            </w:pPr>
+            <w:r>
+              <w:rPr>
+                <w:b/>
+                <w:bCs/>
+                <w:i/>
+                <w:iCs/>
+                <w:lang w:val="vi-VN"/>
+              </w:rPr>
+              <w:t>20/9/2023</w:t>
+            </w:r>
           </w:p>
         </w:tc>
         <w:tc>
@@ -3675,39 +3907,39 @@
         </w:tc>
         <w:tc>
           <w:tcPr>
-            <w:tcW w:w="3119" w:type="dxa"/>
-            <w:tcBorders>
-              <w:top w:val="single" w:sz="6" w:space="0" w:color="auto"/>
-              <w:left w:val="single" w:sz="6" w:space="0" w:color="auto"/>
-              <w:bottom w:val="single" w:sz="6" w:space="0" w:color="auto"/>
-              <w:right w:val="single" w:sz="6" w:space="0" w:color="auto"/>
-            </w:tcBorders>
-          </w:tcPr>
-          <w:p>
-            <w:pPr>
-              <w:spacing w:line="312" w:lineRule="auto"/>
-              <w:jc w:val="center"/>
-              <w:rPr>
-                <w:b/>
-                <w:bCs/>
-                <w:i/>
-                <w:iCs/>
-              </w:rPr>
-            </w:pPr>
-            <w:r>
-              <w:rPr>
-                <w:b/>
-                <w:bCs/>
-                <w:i/>
-                <w:iCs/>
-              </w:rPr>
-              <w:t>Triển khai và thực hiện phát triển mô hình cảnh quan ảo</w:t>
-            </w:r>
-          </w:p>
-        </w:tc>
-        <w:tc>
-          <w:tcPr>
-            <w:tcW w:w="2126" w:type="dxa"/>
+            <w:tcW w:w="2835" w:type="dxa"/>
+            <w:tcBorders>
+              <w:top w:val="single" w:sz="6" w:space="0" w:color="auto"/>
+              <w:left w:val="single" w:sz="6" w:space="0" w:color="auto"/>
+              <w:bottom w:val="single" w:sz="6" w:space="0" w:color="auto"/>
+              <w:right w:val="single" w:sz="6" w:space="0" w:color="auto"/>
+            </w:tcBorders>
+          </w:tcPr>
+          <w:p>
+            <w:pPr>
+              <w:spacing w:line="312" w:lineRule="auto"/>
+              <w:jc w:val="center"/>
+              <w:rPr>
+                <w:b/>
+                <w:bCs/>
+                <w:i/>
+                <w:iCs/>
+              </w:rPr>
+            </w:pPr>
+            <w:r>
+              <w:rPr>
+                <w:b/>
+                <w:bCs/>
+                <w:i/>
+                <w:iCs/>
+              </w:rPr>
+              <w:t>Khảo sát, lấy mẫu, thu thập dữ liệu thực tế</w:t>
+            </w:r>
+          </w:p>
+        </w:tc>
+        <w:tc>
+          <w:tcPr>
+            <w:tcW w:w="2835" w:type="dxa"/>
             <w:gridSpan w:val="3"/>
             <w:tcBorders>
               <w:top w:val="single" w:sz="6" w:space="0" w:color="auto"/>
@@ -3734,13 +3966,13 @@
                 <w:i/>
                 <w:iCs/>
               </w:rPr>
-              <w:t>Dựng khung cảnh và lập trình vè quanh cảnh ảo</w:t>
-            </w:r>
-          </w:p>
-        </w:tc>
-        <w:tc>
-          <w:tcPr>
-            <w:tcW w:w="1843" w:type="dxa"/>
+              <w:t>Bản thiết kế khuân viên trường, toà A1, mẫu chất liệu, màu sắc, …</w:t>
+            </w:r>
+          </w:p>
+        </w:tc>
+        <w:tc>
+          <w:tcPr>
+            <w:tcW w:w="1418" w:type="dxa"/>
             <w:gridSpan w:val="2"/>
             <w:tcBorders>
               <w:top w:val="single" w:sz="6" w:space="0" w:color="auto"/>
@@ -3761,6 +3993,62 @@
                 <w:lang w:val="vi-VN"/>
               </w:rPr>
             </w:pPr>
+            <w:r>
+              <w:rPr>
+                <w:b/>
+                <w:bCs/>
+                <w:i/>
+                <w:iCs/>
+                <w:lang w:val="vi-VN"/>
+              </w:rPr>
+              <w:t>21/9/2023</w:t>
+            </w:r>
+          </w:p>
+          <w:p>
+            <w:pPr>
+              <w:spacing w:line="312" w:lineRule="auto"/>
+              <w:jc w:val="center"/>
+              <w:rPr>
+                <w:b/>
+                <w:bCs/>
+                <w:i/>
+                <w:iCs/>
+                <w:lang w:val="vi-VN"/>
+              </w:rPr>
+            </w:pPr>
+            <w:r>
+              <w:rPr>
+                <w:b/>
+                <w:bCs/>
+                <w:i/>
+                <w:iCs/>
+                <w:lang w:val="vi-VN"/>
+              </w:rPr>
+              <w:t>-</w:t>
+            </w:r>
+          </w:p>
+          <w:p>
+            <w:pPr>
+              <w:spacing w:line="312" w:lineRule="auto"/>
+              <w:jc w:val="center"/>
+              <w:rPr>
+                <w:b/>
+                <w:bCs/>
+                <w:i/>
+                <w:iCs/>
+                <w:lang w:val="vi-VN"/>
+              </w:rPr>
+            </w:pPr>
+            <w:r>
+              <w:rPr>
+                <w:b/>
+                <w:bCs/>
+                <w:i/>
+                <w:iCs/>
+                <w:lang w:val="vi-VN"/>
+              </w:rPr>
+              <w:t>10/10/2023</w:t>
+            </w:r>
           </w:p>
         </w:tc>
         <w:tc>
@@ -3840,39 +4128,39 @@
         </w:tc>
         <w:tc>
           <w:tcPr>
-            <w:tcW w:w="3119" w:type="dxa"/>
-            <w:tcBorders>
-              <w:top w:val="single" w:sz="6" w:space="0" w:color="auto"/>
-              <w:left w:val="single" w:sz="6" w:space="0" w:color="auto"/>
-              <w:bottom w:val="single" w:sz="6" w:space="0" w:color="auto"/>
-              <w:right w:val="single" w:sz="6" w:space="0" w:color="auto"/>
-            </w:tcBorders>
-          </w:tcPr>
-          <w:p>
-            <w:pPr>
-              <w:spacing w:line="312" w:lineRule="auto"/>
-              <w:jc w:val="center"/>
-              <w:rPr>
-                <w:b/>
-                <w:bCs/>
-                <w:i/>
-                <w:iCs/>
-              </w:rPr>
-            </w:pPr>
-            <w:r>
-              <w:rPr>
-                <w:b/>
-                <w:bCs/>
-                <w:i/>
-                <w:iCs/>
-              </w:rPr>
-              <w:t>Lập báo cáo nghiêm cứu khoa học</w:t>
-            </w:r>
-          </w:p>
-        </w:tc>
-        <w:tc>
-          <w:tcPr>
-            <w:tcW w:w="2126" w:type="dxa"/>
+            <w:tcW w:w="2835" w:type="dxa"/>
+            <w:tcBorders>
+              <w:top w:val="single" w:sz="6" w:space="0" w:color="auto"/>
+              <w:left w:val="single" w:sz="6" w:space="0" w:color="auto"/>
+              <w:bottom w:val="single" w:sz="6" w:space="0" w:color="auto"/>
+              <w:right w:val="single" w:sz="6" w:space="0" w:color="auto"/>
+            </w:tcBorders>
+          </w:tcPr>
+          <w:p>
+            <w:pPr>
+              <w:spacing w:line="312" w:lineRule="auto"/>
+              <w:jc w:val="center"/>
+              <w:rPr>
+                <w:b/>
+                <w:bCs/>
+                <w:i/>
+                <w:iCs/>
+              </w:rPr>
+            </w:pPr>
+            <w:r>
+              <w:rPr>
+                <w:b/>
+                <w:bCs/>
+                <w:i/>
+                <w:iCs/>
+              </w:rPr>
+              <w:t>Phân tích dữ liệu và thiết kế các mô hình VR</w:t>
+            </w:r>
+          </w:p>
+        </w:tc>
+        <w:tc>
+          <w:tcPr>
+            <w:tcW w:w="2835" w:type="dxa"/>
             <w:gridSpan w:val="3"/>
             <w:tcBorders>
               <w:top w:val="single" w:sz="6" w:space="0" w:color="auto"/>
@@ -3899,13 +4187,13 @@
                 <w:i/>
                 <w:iCs/>
               </w:rPr>
-              <w:t>Báo cáo nghiêm cứu khoa học hoàn chỉnh</w:t>
-            </w:r>
-          </w:p>
-        </w:tc>
-        <w:tc>
-          <w:tcPr>
-            <w:tcW w:w="1843" w:type="dxa"/>
+              <w:t>Bản thiết kế các mô hình VR</w:t>
+            </w:r>
+          </w:p>
+        </w:tc>
+        <w:tc>
+          <w:tcPr>
+            <w:tcW w:w="1418" w:type="dxa"/>
             <w:gridSpan w:val="2"/>
             <w:tcBorders>
               <w:top w:val="single" w:sz="6" w:space="0" w:color="auto"/>
@@ -3926,6 +4214,62 @@
                 <w:lang w:val="vi-VN"/>
               </w:rPr>
             </w:pPr>
+            <w:r>
+              <w:rPr>
+                <w:b/>
+                <w:bCs/>
+                <w:i/>
+                <w:iCs/>
+                <w:lang w:val="vi-VN"/>
+              </w:rPr>
+              <w:t>11/10/2023</w:t>
+            </w:r>
+          </w:p>
+          <w:p>
+            <w:pPr>
+              <w:spacing w:line="312" w:lineRule="auto"/>
+              <w:jc w:val="center"/>
+              <w:rPr>
+                <w:b/>
+                <w:bCs/>
+                <w:i/>
+                <w:iCs/>
+                <w:lang w:val="vi-VN"/>
+              </w:rPr>
+            </w:pPr>
+            <w:r>
+              <w:rPr>
+                <w:b/>
+                <w:bCs/>
+                <w:i/>
+                <w:iCs/>
+                <w:lang w:val="vi-VN"/>
+              </w:rPr>
+              <w:t>-</w:t>
+            </w:r>
+          </w:p>
+          <w:p>
+            <w:pPr>
+              <w:spacing w:line="312" w:lineRule="auto"/>
+              <w:jc w:val="center"/>
+              <w:rPr>
+                <w:b/>
+                <w:bCs/>
+                <w:i/>
+                <w:iCs/>
+                <w:lang w:val="vi-VN"/>
+              </w:rPr>
+            </w:pPr>
+            <w:r>
+              <w:rPr>
+                <w:b/>
+                <w:bCs/>
+                <w:i/>
+                <w:iCs/>
+                <w:lang w:val="vi-VN"/>
+              </w:rPr>
+              <w:t>21/10/2023</w:t>
+            </w:r>
           </w:p>
         </w:tc>
         <w:tc>
@@ -3972,6 +4316,1729 @@
             <w:insideV w:val="single" w:sz="6" w:space="0" w:color="auto"/>
           </w:tblBorders>
         </w:tblPrEx>
+        <w:trPr>
+          <w:trHeight w:val="1213"/>
+        </w:trPr>
+        <w:tc>
+          <w:tcPr>
+            <w:tcW w:w="701" w:type="dxa"/>
+            <w:tcBorders>
+              <w:top w:val="single" w:sz="6" w:space="0" w:color="auto"/>
+              <w:left w:val="single" w:sz="6" w:space="0" w:color="auto"/>
+              <w:bottom w:val="single" w:sz="6" w:space="0" w:color="auto"/>
+              <w:right w:val="single" w:sz="6" w:space="0" w:color="auto"/>
+            </w:tcBorders>
+          </w:tcPr>
+          <w:p>
+            <w:pPr>
+              <w:spacing w:line="312" w:lineRule="auto"/>
+              <w:jc w:val="center"/>
+              <w:rPr>
+                <w:bCs/>
+                <w:iCs/>
+              </w:rPr>
+            </w:pPr>
+            <w:r>
+              <w:rPr>
+                <w:bCs/>
+                <w:iCs/>
+              </w:rPr>
+              <w:t>7</w:t>
+            </w:r>
+          </w:p>
+        </w:tc>
+        <w:tc>
+          <w:tcPr>
+            <w:tcW w:w="2835" w:type="dxa"/>
+            <w:tcBorders>
+              <w:top w:val="single" w:sz="6" w:space="0" w:color="auto"/>
+              <w:left w:val="single" w:sz="6" w:space="0" w:color="auto"/>
+              <w:bottom w:val="single" w:sz="6" w:space="0" w:color="auto"/>
+              <w:right w:val="single" w:sz="6" w:space="0" w:color="auto"/>
+            </w:tcBorders>
+          </w:tcPr>
+          <w:p>
+            <w:pPr>
+              <w:spacing w:line="312" w:lineRule="auto"/>
+              <w:jc w:val="center"/>
+              <w:rPr>
+                <w:b/>
+                <w:bCs/>
+                <w:i/>
+                <w:iCs/>
+              </w:rPr>
+            </w:pPr>
+            <w:r>
+              <w:rPr>
+                <w:b/>
+                <w:bCs/>
+                <w:i/>
+                <w:iCs/>
+              </w:rPr>
+              <w:t>Triển khai các bản thiết kế để tạo ra mô hình của sản phẩm</w:t>
+            </w:r>
+          </w:p>
+        </w:tc>
+        <w:tc>
+          <w:tcPr>
+            <w:tcW w:w="2835" w:type="dxa"/>
+            <w:gridSpan w:val="3"/>
+            <w:tcBorders>
+              <w:top w:val="single" w:sz="6" w:space="0" w:color="auto"/>
+              <w:left w:val="single" w:sz="6" w:space="0" w:color="auto"/>
+              <w:bottom w:val="single" w:sz="6" w:space="0" w:color="auto"/>
+              <w:right w:val="single" w:sz="6" w:space="0" w:color="auto"/>
+            </w:tcBorders>
+          </w:tcPr>
+          <w:p>
+            <w:pPr>
+              <w:spacing w:line="312" w:lineRule="auto"/>
+              <w:jc w:val="center"/>
+              <w:rPr>
+                <w:b/>
+                <w:bCs/>
+                <w:i/>
+                <w:iCs/>
+              </w:rPr>
+            </w:pPr>
+            <w:r>
+              <w:rPr>
+                <w:b/>
+                <w:bCs/>
+                <w:i/>
+                <w:iCs/>
+              </w:rPr>
+              <w:t>Các mô hình có thể tích hợp vào hệ thống</w:t>
+            </w:r>
+          </w:p>
+        </w:tc>
+        <w:tc>
+          <w:tcPr>
+            <w:tcW w:w="1418" w:type="dxa"/>
+            <w:gridSpan w:val="2"/>
+            <w:tcBorders>
+              <w:top w:val="single" w:sz="6" w:space="0" w:color="auto"/>
+              <w:left w:val="single" w:sz="6" w:space="0" w:color="auto"/>
+              <w:bottom w:val="single" w:sz="6" w:space="0" w:color="auto"/>
+              <w:right w:val="single" w:sz="6" w:space="0" w:color="auto"/>
+            </w:tcBorders>
+          </w:tcPr>
+          <w:p>
+            <w:pPr>
+              <w:spacing w:line="312" w:lineRule="auto"/>
+              <w:jc w:val="center"/>
+              <w:rPr>
+                <w:b/>
+                <w:bCs/>
+                <w:i/>
+                <w:iCs/>
+                <w:lang w:val="vi-VN"/>
+              </w:rPr>
+            </w:pPr>
+            <w:r>
+              <w:rPr>
+                <w:b/>
+                <w:bCs/>
+                <w:i/>
+                <w:iCs/>
+                <w:lang w:val="vi-VN"/>
+              </w:rPr>
+              <w:t>21/10/2023</w:t>
+            </w:r>
+          </w:p>
+          <w:p>
+            <w:pPr>
+              <w:spacing w:line="312" w:lineRule="auto"/>
+              <w:jc w:val="center"/>
+              <w:rPr>
+                <w:b/>
+                <w:bCs/>
+                <w:i/>
+                <w:iCs/>
+                <w:lang w:val="vi-VN"/>
+              </w:rPr>
+            </w:pPr>
+            <w:r>
+              <w:rPr>
+                <w:b/>
+                <w:bCs/>
+                <w:i/>
+                <w:iCs/>
+                <w:lang w:val="vi-VN"/>
+              </w:rPr>
+              <w:t>-</w:t>
+            </w:r>
+          </w:p>
+          <w:p>
+            <w:pPr>
+              <w:spacing w:line="312" w:lineRule="auto"/>
+              <w:jc w:val="center"/>
+              <w:rPr>
+                <w:b/>
+                <w:bCs/>
+                <w:i/>
+                <w:iCs/>
+                <w:lang w:val="vi-VN"/>
+              </w:rPr>
+            </w:pPr>
+            <w:r>
+              <w:rPr>
+                <w:b/>
+                <w:bCs/>
+                <w:i/>
+                <w:iCs/>
+                <w:lang w:val="vi-VN"/>
+              </w:rPr>
+              <w:t>10/12/2023</w:t>
+            </w:r>
+          </w:p>
+        </w:tc>
+        <w:tc>
+          <w:tcPr>
+            <w:tcW w:w="1559" w:type="dxa"/>
+            <w:tcBorders>
+              <w:top w:val="single" w:sz="6" w:space="0" w:color="auto"/>
+              <w:left w:val="single" w:sz="6" w:space="0" w:color="auto"/>
+              <w:bottom w:val="single" w:sz="6" w:space="0" w:color="auto"/>
+              <w:right w:val="single" w:sz="6" w:space="0" w:color="auto"/>
+            </w:tcBorders>
+          </w:tcPr>
+          <w:p>
+            <w:pPr>
+              <w:spacing w:line="312" w:lineRule="auto"/>
+              <w:jc w:val="center"/>
+              <w:rPr>
+                <w:b/>
+                <w:bCs/>
+                <w:i/>
+                <w:iCs/>
+              </w:rPr>
+            </w:pPr>
+            <w:r>
+              <w:rPr>
+                <w:b/>
+                <w:bCs/>
+                <w:i/>
+                <w:iCs/>
+              </w:rPr>
+              <w:t>Nhóm sinh viên</w:t>
+            </w:r>
+          </w:p>
+        </w:tc>
+      </w:tr>
+      <w:tr>
+        <w:tblPrEx>
+          <w:tblBorders>
+            <w:top w:val="single" w:sz="6" w:space="0" w:color="auto"/>
+            <w:left w:val="single" w:sz="6" w:space="0" w:color="auto"/>
+            <w:bottom w:val="single" w:sz="6" w:space="0" w:color="auto"/>
+            <w:right w:val="single" w:sz="6" w:space="0" w:color="auto"/>
+            <w:insideH w:val="single" w:sz="6" w:space="0" w:color="auto"/>
+            <w:insideV w:val="single" w:sz="6" w:space="0" w:color="auto"/>
+          </w:tblBorders>
+        </w:tblPrEx>
+        <w:trPr>
+          <w:trHeight w:val="1213"/>
+        </w:trPr>
+        <w:tc>
+          <w:tcPr>
+            <w:tcW w:w="701" w:type="dxa"/>
+            <w:tcBorders>
+              <w:top w:val="single" w:sz="6" w:space="0" w:color="auto"/>
+              <w:left w:val="single" w:sz="6" w:space="0" w:color="auto"/>
+              <w:bottom w:val="single" w:sz="6" w:space="0" w:color="auto"/>
+              <w:right w:val="single" w:sz="6" w:space="0" w:color="auto"/>
+            </w:tcBorders>
+          </w:tcPr>
+          <w:p>
+            <w:pPr>
+              <w:spacing w:line="312" w:lineRule="auto"/>
+              <w:jc w:val="center"/>
+              <w:rPr>
+                <w:bCs/>
+                <w:iCs/>
+              </w:rPr>
+            </w:pPr>
+            <w:r>
+              <w:rPr>
+                <w:bCs/>
+                <w:iCs/>
+              </w:rPr>
+              <w:lastRenderedPageBreak/>
+              <w:t>8</w:t>
+            </w:r>
+          </w:p>
+        </w:tc>
+        <w:tc>
+          <w:tcPr>
+            <w:tcW w:w="2835" w:type="dxa"/>
+            <w:tcBorders>
+              <w:top w:val="single" w:sz="6" w:space="0" w:color="auto"/>
+              <w:left w:val="single" w:sz="6" w:space="0" w:color="auto"/>
+              <w:bottom w:val="single" w:sz="6" w:space="0" w:color="auto"/>
+              <w:right w:val="single" w:sz="6" w:space="0" w:color="auto"/>
+            </w:tcBorders>
+          </w:tcPr>
+          <w:p>
+            <w:pPr>
+              <w:spacing w:line="312" w:lineRule="auto"/>
+              <w:jc w:val="center"/>
+              <w:rPr>
+                <w:b/>
+                <w:bCs/>
+                <w:i/>
+                <w:iCs/>
+              </w:rPr>
+            </w:pPr>
+            <w:r>
+              <w:rPr>
+                <w:b/>
+                <w:bCs/>
+                <w:i/>
+                <w:iCs/>
+              </w:rPr>
+              <w:t>Kiểm thử chất lượng các mô hình</w:t>
+            </w:r>
+          </w:p>
+        </w:tc>
+        <w:tc>
+          <w:tcPr>
+            <w:tcW w:w="2835" w:type="dxa"/>
+            <w:gridSpan w:val="3"/>
+            <w:tcBorders>
+              <w:top w:val="single" w:sz="6" w:space="0" w:color="auto"/>
+              <w:left w:val="single" w:sz="6" w:space="0" w:color="auto"/>
+              <w:bottom w:val="single" w:sz="6" w:space="0" w:color="auto"/>
+              <w:right w:val="single" w:sz="6" w:space="0" w:color="auto"/>
+            </w:tcBorders>
+          </w:tcPr>
+          <w:p>
+            <w:pPr>
+              <w:spacing w:line="312" w:lineRule="auto"/>
+              <w:jc w:val="center"/>
+              <w:rPr>
+                <w:b/>
+                <w:bCs/>
+                <w:i/>
+                <w:iCs/>
+              </w:rPr>
+            </w:pPr>
+            <w:r>
+              <w:rPr>
+                <w:b/>
+                <w:bCs/>
+                <w:i/>
+                <w:iCs/>
+              </w:rPr>
+              <w:t xml:space="preserve">   Bản báo cáo chất lượng và độ hoàn thiện trước khi tích hợp vào mô hình tổng thể</w:t>
+            </w:r>
+          </w:p>
+        </w:tc>
+        <w:tc>
+          <w:tcPr>
+            <w:tcW w:w="1418" w:type="dxa"/>
+            <w:gridSpan w:val="2"/>
+            <w:tcBorders>
+              <w:top w:val="single" w:sz="6" w:space="0" w:color="auto"/>
+              <w:left w:val="single" w:sz="6" w:space="0" w:color="auto"/>
+              <w:bottom w:val="single" w:sz="6" w:space="0" w:color="auto"/>
+              <w:right w:val="single" w:sz="6" w:space="0" w:color="auto"/>
+            </w:tcBorders>
+          </w:tcPr>
+          <w:p>
+            <w:pPr>
+              <w:spacing w:line="312" w:lineRule="auto"/>
+              <w:jc w:val="center"/>
+              <w:rPr>
+                <w:b/>
+                <w:bCs/>
+                <w:i/>
+                <w:iCs/>
+                <w:lang w:val="vi-VN"/>
+              </w:rPr>
+            </w:pPr>
+            <w:r>
+              <w:rPr>
+                <w:b/>
+                <w:bCs/>
+                <w:i/>
+                <w:iCs/>
+                <w:lang w:val="vi-VN"/>
+              </w:rPr>
+              <w:t>11/12/2023</w:t>
+            </w:r>
+          </w:p>
+          <w:p>
+            <w:pPr>
+              <w:spacing w:line="312" w:lineRule="auto"/>
+              <w:jc w:val="center"/>
+              <w:rPr>
+                <w:b/>
+                <w:bCs/>
+                <w:i/>
+                <w:iCs/>
+                <w:lang w:val="vi-VN"/>
+              </w:rPr>
+            </w:pPr>
+            <w:r>
+              <w:rPr>
+                <w:b/>
+                <w:bCs/>
+                <w:i/>
+                <w:iCs/>
+                <w:lang w:val="vi-VN"/>
+              </w:rPr>
+              <w:t>-</w:t>
+            </w:r>
+          </w:p>
+          <w:p>
+            <w:pPr>
+              <w:spacing w:line="312" w:lineRule="auto"/>
+              <w:jc w:val="center"/>
+              <w:rPr>
+                <w:b/>
+                <w:bCs/>
+                <w:i/>
+                <w:iCs/>
+                <w:lang w:val="vi-VN"/>
+              </w:rPr>
+            </w:pPr>
+            <w:r>
+              <w:rPr>
+                <w:b/>
+                <w:bCs/>
+                <w:i/>
+                <w:iCs/>
+                <w:lang w:val="vi-VN"/>
+              </w:rPr>
+              <w:t>16/12/2023</w:t>
+            </w:r>
+          </w:p>
+        </w:tc>
+        <w:tc>
+          <w:tcPr>
+            <w:tcW w:w="1559" w:type="dxa"/>
+            <w:tcBorders>
+              <w:top w:val="single" w:sz="6" w:space="0" w:color="auto"/>
+              <w:left w:val="single" w:sz="6" w:space="0" w:color="auto"/>
+              <w:bottom w:val="single" w:sz="6" w:space="0" w:color="auto"/>
+              <w:right w:val="single" w:sz="6" w:space="0" w:color="auto"/>
+            </w:tcBorders>
+          </w:tcPr>
+          <w:p>
+            <w:pPr>
+              <w:spacing w:line="312" w:lineRule="auto"/>
+              <w:jc w:val="center"/>
+              <w:rPr>
+                <w:b/>
+                <w:bCs/>
+                <w:i/>
+                <w:iCs/>
+              </w:rPr>
+            </w:pPr>
+            <w:r>
+              <w:rPr>
+                <w:b/>
+                <w:bCs/>
+                <w:i/>
+                <w:iCs/>
+              </w:rPr>
+              <w:t>Nhóm sinh viên</w:t>
+            </w:r>
+          </w:p>
+        </w:tc>
+      </w:tr>
+      <w:tr>
+        <w:tblPrEx>
+          <w:tblBorders>
+            <w:top w:val="single" w:sz="6" w:space="0" w:color="auto"/>
+            <w:left w:val="single" w:sz="6" w:space="0" w:color="auto"/>
+            <w:bottom w:val="single" w:sz="6" w:space="0" w:color="auto"/>
+            <w:right w:val="single" w:sz="6" w:space="0" w:color="auto"/>
+            <w:insideH w:val="single" w:sz="6" w:space="0" w:color="auto"/>
+            <w:insideV w:val="single" w:sz="6" w:space="0" w:color="auto"/>
+          </w:tblBorders>
+        </w:tblPrEx>
+        <w:trPr>
+          <w:trHeight w:val="1213"/>
+        </w:trPr>
+        <w:tc>
+          <w:tcPr>
+            <w:tcW w:w="701" w:type="dxa"/>
+            <w:tcBorders>
+              <w:top w:val="single" w:sz="6" w:space="0" w:color="auto"/>
+              <w:left w:val="single" w:sz="6" w:space="0" w:color="auto"/>
+              <w:bottom w:val="single" w:sz="6" w:space="0" w:color="auto"/>
+              <w:right w:val="single" w:sz="6" w:space="0" w:color="auto"/>
+            </w:tcBorders>
+          </w:tcPr>
+          <w:p>
+            <w:pPr>
+              <w:spacing w:line="312" w:lineRule="auto"/>
+              <w:jc w:val="center"/>
+              <w:rPr>
+                <w:bCs/>
+                <w:iCs/>
+              </w:rPr>
+            </w:pPr>
+            <w:r>
+              <w:rPr>
+                <w:bCs/>
+                <w:iCs/>
+              </w:rPr>
+              <w:t>9</w:t>
+            </w:r>
+          </w:p>
+        </w:tc>
+        <w:tc>
+          <w:tcPr>
+            <w:tcW w:w="2835" w:type="dxa"/>
+            <w:tcBorders>
+              <w:top w:val="single" w:sz="6" w:space="0" w:color="auto"/>
+              <w:left w:val="single" w:sz="6" w:space="0" w:color="auto"/>
+              <w:bottom w:val="single" w:sz="6" w:space="0" w:color="auto"/>
+              <w:right w:val="single" w:sz="6" w:space="0" w:color="auto"/>
+            </w:tcBorders>
+          </w:tcPr>
+          <w:p>
+            <w:pPr>
+              <w:spacing w:line="312" w:lineRule="auto"/>
+              <w:jc w:val="center"/>
+              <w:rPr>
+                <w:b/>
+                <w:bCs/>
+                <w:i/>
+                <w:iCs/>
+              </w:rPr>
+            </w:pPr>
+            <w:r>
+              <w:rPr>
+                <w:b/>
+                <w:bCs/>
+                <w:i/>
+                <w:iCs/>
+              </w:rPr>
+              <w:t>Tích hợp các mô hình đã đạt chất lượng thành mô hình tổng thể dự án</w:t>
+            </w:r>
+          </w:p>
+        </w:tc>
+        <w:tc>
+          <w:tcPr>
+            <w:tcW w:w="2835" w:type="dxa"/>
+            <w:gridSpan w:val="3"/>
+            <w:tcBorders>
+              <w:top w:val="single" w:sz="6" w:space="0" w:color="auto"/>
+              <w:left w:val="single" w:sz="6" w:space="0" w:color="auto"/>
+              <w:bottom w:val="single" w:sz="6" w:space="0" w:color="auto"/>
+              <w:right w:val="single" w:sz="6" w:space="0" w:color="auto"/>
+            </w:tcBorders>
+          </w:tcPr>
+          <w:p>
+            <w:pPr>
+              <w:spacing w:line="312" w:lineRule="auto"/>
+              <w:jc w:val="center"/>
+              <w:rPr>
+                <w:b/>
+                <w:bCs/>
+                <w:i/>
+                <w:iCs/>
+              </w:rPr>
+            </w:pPr>
+            <w:r>
+              <w:rPr>
+                <w:b/>
+                <w:bCs/>
+                <w:i/>
+                <w:iCs/>
+              </w:rPr>
+              <w:t>Sản phẩm phiên bản 1</w:t>
+            </w:r>
+          </w:p>
+        </w:tc>
+        <w:tc>
+          <w:tcPr>
+            <w:tcW w:w="1418" w:type="dxa"/>
+            <w:gridSpan w:val="2"/>
+            <w:tcBorders>
+              <w:top w:val="single" w:sz="6" w:space="0" w:color="auto"/>
+              <w:left w:val="single" w:sz="6" w:space="0" w:color="auto"/>
+              <w:bottom w:val="single" w:sz="6" w:space="0" w:color="auto"/>
+              <w:right w:val="single" w:sz="6" w:space="0" w:color="auto"/>
+            </w:tcBorders>
+          </w:tcPr>
+          <w:p>
+            <w:pPr>
+              <w:spacing w:line="312" w:lineRule="auto"/>
+              <w:jc w:val="center"/>
+              <w:rPr>
+                <w:b/>
+                <w:bCs/>
+                <w:i/>
+                <w:iCs/>
+                <w:lang w:val="vi-VN"/>
+              </w:rPr>
+            </w:pPr>
+            <w:r>
+              <w:rPr>
+                <w:b/>
+                <w:bCs/>
+                <w:i/>
+                <w:iCs/>
+                <w:lang w:val="vi-VN"/>
+              </w:rPr>
+              <w:t>16/12/2023</w:t>
+            </w:r>
+          </w:p>
+          <w:p>
+            <w:pPr>
+              <w:spacing w:line="312" w:lineRule="auto"/>
+              <w:jc w:val="center"/>
+              <w:rPr>
+                <w:b/>
+                <w:bCs/>
+                <w:i/>
+                <w:iCs/>
+                <w:lang w:val="vi-VN"/>
+              </w:rPr>
+            </w:pPr>
+            <w:r>
+              <w:rPr>
+                <w:b/>
+                <w:bCs/>
+                <w:i/>
+                <w:iCs/>
+                <w:lang w:val="vi-VN"/>
+              </w:rPr>
+              <w:t>-</w:t>
+            </w:r>
+          </w:p>
+          <w:p>
+            <w:pPr>
+              <w:spacing w:line="312" w:lineRule="auto"/>
+              <w:jc w:val="center"/>
+              <w:rPr>
+                <w:b/>
+                <w:bCs/>
+                <w:i/>
+                <w:iCs/>
+                <w:lang w:val="vi-VN"/>
+              </w:rPr>
+            </w:pPr>
+            <w:r>
+              <w:rPr>
+                <w:b/>
+                <w:bCs/>
+                <w:i/>
+                <w:iCs/>
+                <w:lang w:val="vi-VN"/>
+              </w:rPr>
+              <w:t>25/12/2023</w:t>
+            </w:r>
+          </w:p>
+        </w:tc>
+        <w:tc>
+          <w:tcPr>
+            <w:tcW w:w="1559" w:type="dxa"/>
+            <w:tcBorders>
+              <w:top w:val="single" w:sz="6" w:space="0" w:color="auto"/>
+              <w:left w:val="single" w:sz="6" w:space="0" w:color="auto"/>
+              <w:bottom w:val="single" w:sz="6" w:space="0" w:color="auto"/>
+              <w:right w:val="single" w:sz="6" w:space="0" w:color="auto"/>
+            </w:tcBorders>
+          </w:tcPr>
+          <w:p>
+            <w:pPr>
+              <w:spacing w:line="312" w:lineRule="auto"/>
+              <w:jc w:val="center"/>
+              <w:rPr>
+                <w:b/>
+                <w:bCs/>
+                <w:i/>
+                <w:iCs/>
+              </w:rPr>
+            </w:pPr>
+            <w:r>
+              <w:rPr>
+                <w:b/>
+                <w:bCs/>
+                <w:i/>
+                <w:iCs/>
+              </w:rPr>
+              <w:t>Nhóm sinh viên</w:t>
+            </w:r>
+          </w:p>
+        </w:tc>
+      </w:tr>
+      <w:tr>
+        <w:tblPrEx>
+          <w:tblBorders>
+            <w:top w:val="single" w:sz="6" w:space="0" w:color="auto"/>
+            <w:left w:val="single" w:sz="6" w:space="0" w:color="auto"/>
+            <w:bottom w:val="single" w:sz="6" w:space="0" w:color="auto"/>
+            <w:right w:val="single" w:sz="6" w:space="0" w:color="auto"/>
+            <w:insideH w:val="single" w:sz="6" w:space="0" w:color="auto"/>
+            <w:insideV w:val="single" w:sz="6" w:space="0" w:color="auto"/>
+          </w:tblBorders>
+        </w:tblPrEx>
+        <w:trPr>
+          <w:trHeight w:val="1213"/>
+        </w:trPr>
+        <w:tc>
+          <w:tcPr>
+            <w:tcW w:w="701" w:type="dxa"/>
+            <w:tcBorders>
+              <w:top w:val="single" w:sz="6" w:space="0" w:color="auto"/>
+              <w:left w:val="single" w:sz="6" w:space="0" w:color="auto"/>
+              <w:bottom w:val="single" w:sz="6" w:space="0" w:color="auto"/>
+              <w:right w:val="single" w:sz="6" w:space="0" w:color="auto"/>
+            </w:tcBorders>
+          </w:tcPr>
+          <w:p>
+            <w:pPr>
+              <w:spacing w:line="312" w:lineRule="auto"/>
+              <w:jc w:val="center"/>
+              <w:rPr>
+                <w:bCs/>
+                <w:iCs/>
+              </w:rPr>
+            </w:pPr>
+            <w:r>
+              <w:rPr>
+                <w:bCs/>
+                <w:iCs/>
+              </w:rPr>
+              <w:t>10</w:t>
+            </w:r>
+          </w:p>
+        </w:tc>
+        <w:tc>
+          <w:tcPr>
+            <w:tcW w:w="2835" w:type="dxa"/>
+            <w:tcBorders>
+              <w:top w:val="single" w:sz="6" w:space="0" w:color="auto"/>
+              <w:left w:val="single" w:sz="6" w:space="0" w:color="auto"/>
+              <w:bottom w:val="single" w:sz="6" w:space="0" w:color="auto"/>
+              <w:right w:val="single" w:sz="6" w:space="0" w:color="auto"/>
+            </w:tcBorders>
+          </w:tcPr>
+          <w:p>
+            <w:pPr>
+              <w:spacing w:line="312" w:lineRule="auto"/>
+              <w:jc w:val="center"/>
+              <w:rPr>
+                <w:b/>
+                <w:bCs/>
+                <w:i/>
+                <w:iCs/>
+              </w:rPr>
+            </w:pPr>
+            <w:r>
+              <w:rPr>
+                <w:b/>
+                <w:bCs/>
+                <w:i/>
+                <w:iCs/>
+              </w:rPr>
+              <w:t>Nghiệm thu sản phẩm lần 1</w:t>
+            </w:r>
+          </w:p>
+        </w:tc>
+        <w:tc>
+          <w:tcPr>
+            <w:tcW w:w="2835" w:type="dxa"/>
+            <w:gridSpan w:val="3"/>
+            <w:tcBorders>
+              <w:top w:val="single" w:sz="6" w:space="0" w:color="auto"/>
+              <w:left w:val="single" w:sz="6" w:space="0" w:color="auto"/>
+              <w:bottom w:val="single" w:sz="6" w:space="0" w:color="auto"/>
+              <w:right w:val="single" w:sz="6" w:space="0" w:color="auto"/>
+            </w:tcBorders>
+          </w:tcPr>
+          <w:p>
+            <w:pPr>
+              <w:spacing w:line="312" w:lineRule="auto"/>
+              <w:jc w:val="center"/>
+              <w:rPr>
+                <w:b/>
+                <w:bCs/>
+                <w:i/>
+                <w:iCs/>
+              </w:rPr>
+            </w:pPr>
+            <w:r>
+              <w:rPr>
+                <w:b/>
+                <w:bCs/>
+                <w:i/>
+                <w:iCs/>
+              </w:rPr>
+              <w:t>Đánh giá độ hoàn thiện, các phần cần sửa lại</w:t>
+            </w:r>
+          </w:p>
+        </w:tc>
+        <w:tc>
+          <w:tcPr>
+            <w:tcW w:w="1418" w:type="dxa"/>
+            <w:gridSpan w:val="2"/>
+            <w:tcBorders>
+              <w:top w:val="single" w:sz="6" w:space="0" w:color="auto"/>
+              <w:left w:val="single" w:sz="6" w:space="0" w:color="auto"/>
+              <w:bottom w:val="single" w:sz="6" w:space="0" w:color="auto"/>
+              <w:right w:val="single" w:sz="6" w:space="0" w:color="auto"/>
+            </w:tcBorders>
+          </w:tcPr>
+          <w:p>
+            <w:pPr>
+              <w:spacing w:line="312" w:lineRule="auto"/>
+              <w:jc w:val="center"/>
+              <w:rPr>
+                <w:b/>
+                <w:bCs/>
+                <w:i/>
+                <w:iCs/>
+                <w:lang w:val="vi-VN"/>
+              </w:rPr>
+            </w:pPr>
+            <w:r>
+              <w:rPr>
+                <w:b/>
+                <w:bCs/>
+                <w:i/>
+                <w:iCs/>
+                <w:lang w:val="vi-VN"/>
+              </w:rPr>
+              <w:t>26/12/2023</w:t>
+            </w:r>
+          </w:p>
+          <w:p>
+            <w:pPr>
+              <w:spacing w:line="312" w:lineRule="auto"/>
+              <w:jc w:val="center"/>
+              <w:rPr>
+                <w:b/>
+                <w:bCs/>
+                <w:i/>
+                <w:iCs/>
+                <w:lang w:val="vi-VN"/>
+              </w:rPr>
+            </w:pPr>
+            <w:r>
+              <w:rPr>
+                <w:b/>
+                <w:bCs/>
+                <w:i/>
+                <w:iCs/>
+                <w:lang w:val="vi-VN"/>
+              </w:rPr>
+              <w:t>-</w:t>
+            </w:r>
+          </w:p>
+          <w:p>
+            <w:pPr>
+              <w:spacing w:line="312" w:lineRule="auto"/>
+              <w:jc w:val="center"/>
+              <w:rPr>
+                <w:b/>
+                <w:bCs/>
+                <w:i/>
+                <w:iCs/>
+                <w:lang w:val="vi-VN"/>
+              </w:rPr>
+            </w:pPr>
+            <w:r>
+              <w:rPr>
+                <w:b/>
+                <w:bCs/>
+                <w:i/>
+                <w:iCs/>
+                <w:lang w:val="vi-VN"/>
+              </w:rPr>
+              <w:t>31/12/2023</w:t>
+            </w:r>
+          </w:p>
+        </w:tc>
+        <w:tc>
+          <w:tcPr>
+            <w:tcW w:w="1559" w:type="dxa"/>
+            <w:tcBorders>
+              <w:top w:val="single" w:sz="6" w:space="0" w:color="auto"/>
+              <w:left w:val="single" w:sz="6" w:space="0" w:color="auto"/>
+              <w:bottom w:val="single" w:sz="6" w:space="0" w:color="auto"/>
+              <w:right w:val="single" w:sz="6" w:space="0" w:color="auto"/>
+            </w:tcBorders>
+          </w:tcPr>
+          <w:p>
+            <w:pPr>
+              <w:spacing w:line="312" w:lineRule="auto"/>
+              <w:jc w:val="center"/>
+              <w:rPr>
+                <w:b/>
+                <w:bCs/>
+                <w:i/>
+                <w:iCs/>
+              </w:rPr>
+            </w:pPr>
+            <w:r>
+              <w:rPr>
+                <w:b/>
+                <w:bCs/>
+                <w:i/>
+                <w:iCs/>
+              </w:rPr>
+              <w:t>Giáo viên hướng dẫn</w:t>
+            </w:r>
+          </w:p>
+        </w:tc>
+      </w:tr>
+      <w:tr>
+        <w:tblPrEx>
+          <w:tblBorders>
+            <w:top w:val="single" w:sz="6" w:space="0" w:color="auto"/>
+            <w:left w:val="single" w:sz="6" w:space="0" w:color="auto"/>
+            <w:bottom w:val="single" w:sz="6" w:space="0" w:color="auto"/>
+            <w:right w:val="single" w:sz="6" w:space="0" w:color="auto"/>
+            <w:insideH w:val="single" w:sz="6" w:space="0" w:color="auto"/>
+            <w:insideV w:val="single" w:sz="6" w:space="0" w:color="auto"/>
+          </w:tblBorders>
+        </w:tblPrEx>
+        <w:trPr>
+          <w:trHeight w:val="1213"/>
+        </w:trPr>
+        <w:tc>
+          <w:tcPr>
+            <w:tcW w:w="701" w:type="dxa"/>
+            <w:tcBorders>
+              <w:top w:val="single" w:sz="6" w:space="0" w:color="auto"/>
+              <w:left w:val="single" w:sz="6" w:space="0" w:color="auto"/>
+              <w:bottom w:val="single" w:sz="6" w:space="0" w:color="auto"/>
+              <w:right w:val="single" w:sz="6" w:space="0" w:color="auto"/>
+            </w:tcBorders>
+          </w:tcPr>
+          <w:p>
+            <w:pPr>
+              <w:spacing w:line="312" w:lineRule="auto"/>
+              <w:jc w:val="center"/>
+              <w:rPr>
+                <w:bCs/>
+                <w:iCs/>
+              </w:rPr>
+            </w:pPr>
+            <w:r>
+              <w:rPr>
+                <w:bCs/>
+                <w:iCs/>
+              </w:rPr>
+              <w:t>11</w:t>
+            </w:r>
+          </w:p>
+        </w:tc>
+        <w:tc>
+          <w:tcPr>
+            <w:tcW w:w="2835" w:type="dxa"/>
+            <w:tcBorders>
+              <w:top w:val="single" w:sz="6" w:space="0" w:color="auto"/>
+              <w:left w:val="single" w:sz="6" w:space="0" w:color="auto"/>
+              <w:bottom w:val="single" w:sz="6" w:space="0" w:color="auto"/>
+              <w:right w:val="single" w:sz="6" w:space="0" w:color="auto"/>
+            </w:tcBorders>
+          </w:tcPr>
+          <w:p>
+            <w:pPr>
+              <w:spacing w:line="312" w:lineRule="auto"/>
+              <w:jc w:val="center"/>
+              <w:rPr>
+                <w:b/>
+                <w:bCs/>
+                <w:i/>
+                <w:iCs/>
+              </w:rPr>
+            </w:pPr>
+            <w:r>
+              <w:rPr>
+                <w:b/>
+                <w:bCs/>
+                <w:i/>
+                <w:iCs/>
+              </w:rPr>
+              <w:t>(Nếu nghiệm thu không đạt) Liệt kê các phần không đạt và quay lại bước 5</w:t>
+            </w:r>
+          </w:p>
+        </w:tc>
+        <w:tc>
+          <w:tcPr>
+            <w:tcW w:w="2835" w:type="dxa"/>
+            <w:gridSpan w:val="3"/>
+            <w:tcBorders>
+              <w:top w:val="single" w:sz="6" w:space="0" w:color="auto"/>
+              <w:left w:val="single" w:sz="6" w:space="0" w:color="auto"/>
+              <w:bottom w:val="single" w:sz="6" w:space="0" w:color="auto"/>
+              <w:right w:val="single" w:sz="6" w:space="0" w:color="auto"/>
+            </w:tcBorders>
+          </w:tcPr>
+          <w:p>
+            <w:pPr>
+              <w:spacing w:line="312" w:lineRule="auto"/>
+              <w:jc w:val="center"/>
+              <w:rPr>
+                <w:b/>
+                <w:bCs/>
+                <w:i/>
+                <w:iCs/>
+              </w:rPr>
+            </w:pPr>
+            <w:r>
+              <w:rPr>
+                <w:b/>
+                <w:bCs/>
+                <w:i/>
+                <w:iCs/>
+              </w:rPr>
+              <w:t>Sản phẩm sau khi đã sửa lỗi</w:t>
+            </w:r>
+          </w:p>
+        </w:tc>
+        <w:tc>
+          <w:tcPr>
+            <w:tcW w:w="1418" w:type="dxa"/>
+            <w:gridSpan w:val="2"/>
+            <w:tcBorders>
+              <w:top w:val="single" w:sz="6" w:space="0" w:color="auto"/>
+              <w:left w:val="single" w:sz="6" w:space="0" w:color="auto"/>
+              <w:bottom w:val="single" w:sz="6" w:space="0" w:color="auto"/>
+              <w:right w:val="single" w:sz="6" w:space="0" w:color="auto"/>
+            </w:tcBorders>
+          </w:tcPr>
+          <w:p>
+            <w:pPr>
+              <w:spacing w:line="312" w:lineRule="auto"/>
+              <w:jc w:val="center"/>
+              <w:rPr>
+                <w:b/>
+                <w:bCs/>
+                <w:i/>
+                <w:iCs/>
+                <w:lang w:val="vi-VN"/>
+              </w:rPr>
+            </w:pPr>
+            <w:r>
+              <w:rPr>
+                <w:b/>
+                <w:bCs/>
+                <w:i/>
+                <w:iCs/>
+                <w:lang w:val="vi-VN"/>
+              </w:rPr>
+              <w:t>1/1/2023</w:t>
+            </w:r>
+          </w:p>
+          <w:p>
+            <w:pPr>
+              <w:spacing w:line="312" w:lineRule="auto"/>
+              <w:jc w:val="center"/>
+              <w:rPr>
+                <w:b/>
+                <w:bCs/>
+                <w:i/>
+                <w:iCs/>
+                <w:lang w:val="vi-VN"/>
+              </w:rPr>
+            </w:pPr>
+            <w:r>
+              <w:rPr>
+                <w:b/>
+                <w:bCs/>
+                <w:i/>
+                <w:iCs/>
+                <w:lang w:val="vi-VN"/>
+              </w:rPr>
+              <w:t>-</w:t>
+            </w:r>
+          </w:p>
+          <w:p>
+            <w:pPr>
+              <w:spacing w:line="312" w:lineRule="auto"/>
+              <w:jc w:val="center"/>
+              <w:rPr>
+                <w:b/>
+                <w:bCs/>
+                <w:i/>
+                <w:iCs/>
+                <w:lang w:val="vi-VN"/>
+              </w:rPr>
+            </w:pPr>
+            <w:r>
+              <w:rPr>
+                <w:b/>
+                <w:bCs/>
+                <w:i/>
+                <w:iCs/>
+                <w:lang w:val="vi-VN"/>
+              </w:rPr>
+              <w:t>15/1/2023</w:t>
+            </w:r>
+          </w:p>
+        </w:tc>
+        <w:tc>
+          <w:tcPr>
+            <w:tcW w:w="1559" w:type="dxa"/>
+            <w:tcBorders>
+              <w:top w:val="single" w:sz="6" w:space="0" w:color="auto"/>
+              <w:left w:val="single" w:sz="6" w:space="0" w:color="auto"/>
+              <w:bottom w:val="single" w:sz="6" w:space="0" w:color="auto"/>
+              <w:right w:val="single" w:sz="6" w:space="0" w:color="auto"/>
+            </w:tcBorders>
+          </w:tcPr>
+          <w:p>
+            <w:pPr>
+              <w:spacing w:line="312" w:lineRule="auto"/>
+              <w:jc w:val="center"/>
+              <w:rPr>
+                <w:b/>
+                <w:bCs/>
+                <w:i/>
+                <w:iCs/>
+              </w:rPr>
+            </w:pPr>
+            <w:r>
+              <w:rPr>
+                <w:b/>
+                <w:bCs/>
+                <w:i/>
+                <w:iCs/>
+              </w:rPr>
+              <w:t>Nhóm sinh viên</w:t>
+            </w:r>
+          </w:p>
+        </w:tc>
+      </w:tr>
+      <w:tr>
+        <w:tblPrEx>
+          <w:tblBorders>
+            <w:top w:val="single" w:sz="6" w:space="0" w:color="auto"/>
+            <w:left w:val="single" w:sz="6" w:space="0" w:color="auto"/>
+            <w:bottom w:val="single" w:sz="6" w:space="0" w:color="auto"/>
+            <w:right w:val="single" w:sz="6" w:space="0" w:color="auto"/>
+            <w:insideH w:val="single" w:sz="6" w:space="0" w:color="auto"/>
+            <w:insideV w:val="single" w:sz="6" w:space="0" w:color="auto"/>
+          </w:tblBorders>
+        </w:tblPrEx>
+        <w:trPr>
+          <w:trHeight w:val="1213"/>
+        </w:trPr>
+        <w:tc>
+          <w:tcPr>
+            <w:tcW w:w="701" w:type="dxa"/>
+            <w:tcBorders>
+              <w:top w:val="single" w:sz="6" w:space="0" w:color="auto"/>
+              <w:left w:val="single" w:sz="6" w:space="0" w:color="auto"/>
+              <w:bottom w:val="single" w:sz="6" w:space="0" w:color="auto"/>
+              <w:right w:val="single" w:sz="6" w:space="0" w:color="auto"/>
+            </w:tcBorders>
+          </w:tcPr>
+          <w:p>
+            <w:pPr>
+              <w:spacing w:line="312" w:lineRule="auto"/>
+              <w:jc w:val="center"/>
+              <w:rPr>
+                <w:bCs/>
+                <w:iCs/>
+              </w:rPr>
+            </w:pPr>
+            <w:r>
+              <w:rPr>
+                <w:bCs/>
+                <w:iCs/>
+              </w:rPr>
+              <w:t>12</w:t>
+            </w:r>
+          </w:p>
+        </w:tc>
+        <w:tc>
+          <w:tcPr>
+            <w:tcW w:w="2835" w:type="dxa"/>
+            <w:tcBorders>
+              <w:top w:val="single" w:sz="6" w:space="0" w:color="auto"/>
+              <w:left w:val="single" w:sz="6" w:space="0" w:color="auto"/>
+              <w:bottom w:val="single" w:sz="6" w:space="0" w:color="auto"/>
+              <w:right w:val="single" w:sz="6" w:space="0" w:color="auto"/>
+            </w:tcBorders>
+          </w:tcPr>
+          <w:p>
+            <w:pPr>
+              <w:spacing w:line="312" w:lineRule="auto"/>
+              <w:jc w:val="center"/>
+              <w:rPr>
+                <w:b/>
+                <w:bCs/>
+                <w:i/>
+                <w:iCs/>
+              </w:rPr>
+            </w:pPr>
+            <w:r>
+              <w:rPr>
+                <w:b/>
+                <w:bCs/>
+                <w:i/>
+                <w:iCs/>
+              </w:rPr>
+              <w:t>(Nếu nghiệm thu đạt) Đóng gói sản phẩm và tổng hợp kiến thức phục vụ cho làm báo cáo đề tài</w:t>
+            </w:r>
+          </w:p>
+        </w:tc>
+        <w:tc>
+          <w:tcPr>
+            <w:tcW w:w="2835" w:type="dxa"/>
+            <w:gridSpan w:val="3"/>
+            <w:tcBorders>
+              <w:top w:val="single" w:sz="6" w:space="0" w:color="auto"/>
+              <w:left w:val="single" w:sz="6" w:space="0" w:color="auto"/>
+              <w:bottom w:val="single" w:sz="6" w:space="0" w:color="auto"/>
+              <w:right w:val="single" w:sz="6" w:space="0" w:color="auto"/>
+            </w:tcBorders>
+          </w:tcPr>
+          <w:p>
+            <w:pPr>
+              <w:spacing w:line="312" w:lineRule="auto"/>
+              <w:jc w:val="center"/>
+              <w:rPr>
+                <w:b/>
+                <w:bCs/>
+                <w:i/>
+                <w:iCs/>
+              </w:rPr>
+            </w:pPr>
+            <w:r>
+              <w:rPr>
+                <w:b/>
+                <w:bCs/>
+                <w:i/>
+                <w:iCs/>
+              </w:rPr>
+              <w:t>Sản phẩm hoàn thiện được đóng gói, kiến thức được tổng hợp</w:t>
+            </w:r>
+          </w:p>
+        </w:tc>
+        <w:tc>
+          <w:tcPr>
+            <w:tcW w:w="1418" w:type="dxa"/>
+            <w:gridSpan w:val="2"/>
+            <w:tcBorders>
+              <w:top w:val="single" w:sz="6" w:space="0" w:color="auto"/>
+              <w:left w:val="single" w:sz="6" w:space="0" w:color="auto"/>
+              <w:bottom w:val="single" w:sz="6" w:space="0" w:color="auto"/>
+              <w:right w:val="single" w:sz="6" w:space="0" w:color="auto"/>
+            </w:tcBorders>
+          </w:tcPr>
+          <w:p>
+            <w:pPr>
+              <w:spacing w:line="312" w:lineRule="auto"/>
+              <w:jc w:val="center"/>
+              <w:rPr>
+                <w:b/>
+                <w:bCs/>
+                <w:i/>
+                <w:iCs/>
+                <w:lang w:val="vi-VN"/>
+              </w:rPr>
+            </w:pPr>
+            <w:r>
+              <w:rPr>
+                <w:b/>
+                <w:bCs/>
+                <w:i/>
+                <w:iCs/>
+                <w:lang w:val="vi-VN"/>
+              </w:rPr>
+              <w:t>16/2/2023</w:t>
+            </w:r>
+          </w:p>
+          <w:p>
+            <w:pPr>
+              <w:spacing w:line="312" w:lineRule="auto"/>
+              <w:jc w:val="center"/>
+              <w:rPr>
+                <w:b/>
+                <w:bCs/>
+                <w:i/>
+                <w:iCs/>
+                <w:lang w:val="vi-VN"/>
+              </w:rPr>
+            </w:pPr>
+            <w:r>
+              <w:rPr>
+                <w:b/>
+                <w:bCs/>
+                <w:i/>
+                <w:iCs/>
+                <w:lang w:val="vi-VN"/>
+              </w:rPr>
+              <w:t>-</w:t>
+            </w:r>
+          </w:p>
+          <w:p>
+            <w:pPr>
+              <w:spacing w:line="312" w:lineRule="auto"/>
+              <w:jc w:val="center"/>
+              <w:rPr>
+                <w:b/>
+                <w:bCs/>
+                <w:i/>
+                <w:iCs/>
+                <w:lang w:val="vi-VN"/>
+              </w:rPr>
+            </w:pPr>
+            <w:r>
+              <w:rPr>
+                <w:b/>
+                <w:bCs/>
+                <w:i/>
+                <w:iCs/>
+                <w:lang w:val="vi-VN"/>
+              </w:rPr>
+              <w:t>16/3/2023</w:t>
+            </w:r>
+          </w:p>
+        </w:tc>
+        <w:tc>
+          <w:tcPr>
+            <w:tcW w:w="1559" w:type="dxa"/>
+            <w:tcBorders>
+              <w:top w:val="single" w:sz="6" w:space="0" w:color="auto"/>
+              <w:left w:val="single" w:sz="6" w:space="0" w:color="auto"/>
+              <w:bottom w:val="single" w:sz="6" w:space="0" w:color="auto"/>
+              <w:right w:val="single" w:sz="6" w:space="0" w:color="auto"/>
+            </w:tcBorders>
+          </w:tcPr>
+          <w:p>
+            <w:pPr>
+              <w:spacing w:line="312" w:lineRule="auto"/>
+              <w:jc w:val="center"/>
+              <w:rPr>
+                <w:b/>
+                <w:bCs/>
+                <w:i/>
+                <w:iCs/>
+              </w:rPr>
+            </w:pPr>
+            <w:r>
+              <w:rPr>
+                <w:b/>
+                <w:bCs/>
+                <w:i/>
+                <w:iCs/>
+              </w:rPr>
+              <w:t>Nhóm sinh viên + Giáo viên hướng dẫn</w:t>
+            </w:r>
+          </w:p>
+        </w:tc>
+      </w:tr>
+      <w:tr>
+        <w:tblPrEx>
+          <w:tblBorders>
+            <w:top w:val="single" w:sz="6" w:space="0" w:color="auto"/>
+            <w:left w:val="single" w:sz="6" w:space="0" w:color="auto"/>
+            <w:bottom w:val="single" w:sz="6" w:space="0" w:color="auto"/>
+            <w:right w:val="single" w:sz="6" w:space="0" w:color="auto"/>
+            <w:insideH w:val="single" w:sz="6" w:space="0" w:color="auto"/>
+            <w:insideV w:val="single" w:sz="6" w:space="0" w:color="auto"/>
+          </w:tblBorders>
+        </w:tblPrEx>
+        <w:trPr>
+          <w:trHeight w:val="1213"/>
+        </w:trPr>
+        <w:tc>
+          <w:tcPr>
+            <w:tcW w:w="701" w:type="dxa"/>
+            <w:tcBorders>
+              <w:top w:val="single" w:sz="6" w:space="0" w:color="auto"/>
+              <w:left w:val="single" w:sz="6" w:space="0" w:color="auto"/>
+              <w:bottom w:val="single" w:sz="6" w:space="0" w:color="auto"/>
+              <w:right w:val="single" w:sz="6" w:space="0" w:color="auto"/>
+            </w:tcBorders>
+          </w:tcPr>
+          <w:p>
+            <w:pPr>
+              <w:spacing w:line="312" w:lineRule="auto"/>
+              <w:jc w:val="center"/>
+              <w:rPr>
+                <w:bCs/>
+                <w:iCs/>
+              </w:rPr>
+            </w:pPr>
+            <w:r>
+              <w:rPr>
+                <w:bCs/>
+                <w:iCs/>
+              </w:rPr>
+              <w:t>13</w:t>
+            </w:r>
+          </w:p>
+        </w:tc>
+        <w:tc>
+          <w:tcPr>
+            <w:tcW w:w="2835" w:type="dxa"/>
+            <w:tcBorders>
+              <w:top w:val="single" w:sz="6" w:space="0" w:color="auto"/>
+              <w:left w:val="single" w:sz="6" w:space="0" w:color="auto"/>
+              <w:bottom w:val="single" w:sz="6" w:space="0" w:color="auto"/>
+              <w:right w:val="single" w:sz="6" w:space="0" w:color="auto"/>
+            </w:tcBorders>
+          </w:tcPr>
+          <w:p>
+            <w:pPr>
+              <w:spacing w:line="312" w:lineRule="auto"/>
+              <w:jc w:val="center"/>
+              <w:rPr>
+                <w:b/>
+                <w:bCs/>
+                <w:i/>
+                <w:iCs/>
+              </w:rPr>
+            </w:pPr>
+            <w:r>
+              <w:rPr>
+                <w:b/>
+                <w:bCs/>
+                <w:i/>
+                <w:iCs/>
+              </w:rPr>
+              <w:t>Viết báo cáo, làm bản thuyết trình, chuẩn bị thuyết trình bài nghiên cứu khoa học trước hội đồng nhà trường.</w:t>
+            </w:r>
+          </w:p>
+        </w:tc>
+        <w:tc>
+          <w:tcPr>
+            <w:tcW w:w="2835" w:type="dxa"/>
+            <w:gridSpan w:val="3"/>
+            <w:tcBorders>
+              <w:top w:val="single" w:sz="6" w:space="0" w:color="auto"/>
+              <w:left w:val="single" w:sz="6" w:space="0" w:color="auto"/>
+              <w:bottom w:val="single" w:sz="6" w:space="0" w:color="auto"/>
+              <w:right w:val="single" w:sz="6" w:space="0" w:color="auto"/>
+            </w:tcBorders>
+          </w:tcPr>
+          <w:p>
+            <w:pPr>
+              <w:spacing w:line="312" w:lineRule="auto"/>
+              <w:jc w:val="center"/>
+              <w:rPr>
+                <w:b/>
+                <w:bCs/>
+                <w:i/>
+                <w:iCs/>
+              </w:rPr>
+            </w:pPr>
+            <w:r>
+              <w:rPr>
+                <w:b/>
+                <w:bCs/>
+                <w:i/>
+                <w:iCs/>
+              </w:rPr>
+              <w:t>Báo cáo bản word, presentation.</w:t>
+            </w:r>
+          </w:p>
+        </w:tc>
+        <w:tc>
+          <w:tcPr>
+            <w:tcW w:w="1418" w:type="dxa"/>
+            <w:gridSpan w:val="2"/>
+            <w:tcBorders>
+              <w:top w:val="single" w:sz="6" w:space="0" w:color="auto"/>
+              <w:left w:val="single" w:sz="6" w:space="0" w:color="auto"/>
+              <w:bottom w:val="single" w:sz="6" w:space="0" w:color="auto"/>
+              <w:right w:val="single" w:sz="6" w:space="0" w:color="auto"/>
+            </w:tcBorders>
+          </w:tcPr>
+          <w:p>
+            <w:pPr>
+              <w:spacing w:line="312" w:lineRule="auto"/>
+              <w:jc w:val="center"/>
+              <w:rPr>
+                <w:b/>
+                <w:bCs/>
+                <w:i/>
+                <w:iCs/>
+                <w:lang w:val="vi-VN"/>
+              </w:rPr>
+            </w:pPr>
+            <w:r>
+              <w:rPr>
+                <w:b/>
+                <w:bCs/>
+                <w:i/>
+                <w:iCs/>
+                <w:lang w:val="vi-VN"/>
+              </w:rPr>
+              <w:t>17/3/2023</w:t>
+            </w:r>
+          </w:p>
+          <w:p>
+            <w:pPr>
+              <w:spacing w:line="312" w:lineRule="auto"/>
+              <w:jc w:val="center"/>
+              <w:rPr>
+                <w:b/>
+                <w:bCs/>
+                <w:i/>
+                <w:iCs/>
+                <w:lang w:val="vi-VN"/>
+              </w:rPr>
+            </w:pPr>
+            <w:r>
+              <w:rPr>
+                <w:b/>
+                <w:bCs/>
+                <w:i/>
+                <w:iCs/>
+                <w:lang w:val="vi-VN"/>
+              </w:rPr>
+              <w:t>-</w:t>
+            </w:r>
+          </w:p>
+          <w:p>
+            <w:pPr>
+              <w:spacing w:line="312" w:lineRule="auto"/>
+              <w:jc w:val="center"/>
+              <w:rPr>
+                <w:b/>
+                <w:bCs/>
+                <w:i/>
+                <w:iCs/>
+                <w:lang w:val="vi-VN"/>
+              </w:rPr>
+            </w:pPr>
+            <w:r>
+              <w:rPr>
+                <w:b/>
+                <w:bCs/>
+                <w:i/>
+                <w:iCs/>
+                <w:lang w:val="vi-VN"/>
+              </w:rPr>
+              <w:t>1/4/2023</w:t>
+            </w:r>
+          </w:p>
+        </w:tc>
+        <w:tc>
+          <w:tcPr>
+            <w:tcW w:w="1559" w:type="dxa"/>
+            <w:tcBorders>
+              <w:top w:val="single" w:sz="6" w:space="0" w:color="auto"/>
+              <w:left w:val="single" w:sz="6" w:space="0" w:color="auto"/>
+              <w:bottom w:val="single" w:sz="6" w:space="0" w:color="auto"/>
+              <w:right w:val="single" w:sz="6" w:space="0" w:color="auto"/>
+            </w:tcBorders>
+          </w:tcPr>
+          <w:p>
+            <w:pPr>
+              <w:spacing w:line="312" w:lineRule="auto"/>
+              <w:jc w:val="center"/>
+              <w:rPr>
+                <w:b/>
+                <w:bCs/>
+                <w:i/>
+                <w:iCs/>
+              </w:rPr>
+            </w:pPr>
+            <w:r>
+              <w:rPr>
+                <w:b/>
+                <w:bCs/>
+                <w:i/>
+                <w:iCs/>
+              </w:rPr>
+              <w:t>Tô Quý Thành</w:t>
+            </w:r>
+          </w:p>
+        </w:tc>
+      </w:tr>
+      <w:tr>
+        <w:tblPrEx>
+          <w:tblBorders>
+            <w:top w:val="single" w:sz="6" w:space="0" w:color="auto"/>
+            <w:left w:val="single" w:sz="6" w:space="0" w:color="auto"/>
+            <w:bottom w:val="single" w:sz="6" w:space="0" w:color="auto"/>
+            <w:right w:val="single" w:sz="6" w:space="0" w:color="auto"/>
+            <w:insideH w:val="single" w:sz="6" w:space="0" w:color="auto"/>
+            <w:insideV w:val="single" w:sz="6" w:space="0" w:color="auto"/>
+          </w:tblBorders>
+        </w:tblPrEx>
+        <w:trPr>
+          <w:trHeight w:val="1213"/>
+        </w:trPr>
+        <w:tc>
+          <w:tcPr>
+            <w:tcW w:w="701" w:type="dxa"/>
+            <w:tcBorders>
+              <w:top w:val="single" w:sz="6" w:space="0" w:color="auto"/>
+              <w:left w:val="single" w:sz="6" w:space="0" w:color="auto"/>
+              <w:bottom w:val="single" w:sz="6" w:space="0" w:color="auto"/>
+              <w:right w:val="single" w:sz="6" w:space="0" w:color="auto"/>
+            </w:tcBorders>
+          </w:tcPr>
+          <w:p>
+            <w:pPr>
+              <w:spacing w:line="312" w:lineRule="auto"/>
+              <w:jc w:val="center"/>
+              <w:rPr>
+                <w:bCs/>
+                <w:iCs/>
+              </w:rPr>
+            </w:pPr>
+            <w:r>
+              <w:rPr>
+                <w:bCs/>
+                <w:iCs/>
+              </w:rPr>
+              <w:t>14</w:t>
+            </w:r>
+          </w:p>
+        </w:tc>
+        <w:tc>
+          <w:tcPr>
+            <w:tcW w:w="2835" w:type="dxa"/>
+            <w:tcBorders>
+              <w:top w:val="single" w:sz="6" w:space="0" w:color="auto"/>
+              <w:left w:val="single" w:sz="6" w:space="0" w:color="auto"/>
+              <w:bottom w:val="single" w:sz="6" w:space="0" w:color="auto"/>
+              <w:right w:val="single" w:sz="6" w:space="0" w:color="auto"/>
+            </w:tcBorders>
+          </w:tcPr>
+          <w:p>
+            <w:pPr>
+              <w:spacing w:line="312" w:lineRule="auto"/>
+              <w:jc w:val="center"/>
+              <w:rPr>
+                <w:b/>
+                <w:bCs/>
+                <w:i/>
+                <w:iCs/>
+              </w:rPr>
+            </w:pPr>
+            <w:r>
+              <w:rPr>
+                <w:b/>
+                <w:bCs/>
+                <w:i/>
+                <w:iCs/>
+              </w:rPr>
+              <w:t>Thuyết trình trước hội đồng về đề tài nghiên cứu khoa học.</w:t>
+            </w:r>
+          </w:p>
+        </w:tc>
+        <w:tc>
+          <w:tcPr>
+            <w:tcW w:w="2835" w:type="dxa"/>
+            <w:gridSpan w:val="3"/>
+            <w:tcBorders>
+              <w:top w:val="single" w:sz="6" w:space="0" w:color="auto"/>
+              <w:left w:val="single" w:sz="6" w:space="0" w:color="auto"/>
+              <w:bottom w:val="single" w:sz="6" w:space="0" w:color="auto"/>
+              <w:right w:val="single" w:sz="6" w:space="0" w:color="auto"/>
+            </w:tcBorders>
+          </w:tcPr>
+          <w:p>
+            <w:pPr>
+              <w:spacing w:line="312" w:lineRule="auto"/>
+              <w:jc w:val="center"/>
+              <w:rPr>
+                <w:b/>
+                <w:bCs/>
+                <w:i/>
+                <w:iCs/>
+              </w:rPr>
+            </w:pPr>
+            <w:r>
+              <w:rPr>
+                <w:b/>
+                <w:bCs/>
+                <w:i/>
+                <w:iCs/>
+              </w:rPr>
+              <w:t>Hiểu được những điểm mạnh, điểm yếu, khả năng phát triển trong tương lai và đánh giá từ hội đồng nghiên cứu khoa học.</w:t>
+            </w:r>
+          </w:p>
+        </w:tc>
+        <w:tc>
+          <w:tcPr>
+            <w:tcW w:w="1418" w:type="dxa"/>
+            <w:gridSpan w:val="2"/>
+            <w:tcBorders>
+              <w:top w:val="single" w:sz="6" w:space="0" w:color="auto"/>
+              <w:left w:val="single" w:sz="6" w:space="0" w:color="auto"/>
+              <w:bottom w:val="single" w:sz="6" w:space="0" w:color="auto"/>
+              <w:right w:val="single" w:sz="6" w:space="0" w:color="auto"/>
+            </w:tcBorders>
+          </w:tcPr>
+          <w:p>
+            <w:pPr>
+              <w:spacing w:line="312" w:lineRule="auto"/>
+              <w:jc w:val="center"/>
+              <w:rPr>
+                <w:b/>
+                <w:bCs/>
+                <w:i/>
+                <w:iCs/>
+                <w:lang w:val="vi-VN"/>
+              </w:rPr>
+            </w:pPr>
+            <w:r>
+              <w:rPr>
+                <w:b/>
+                <w:bCs/>
+                <w:i/>
+                <w:iCs/>
+                <w:lang w:val="vi-VN"/>
+              </w:rPr>
+              <w:t>Ngày cuối cùng</w:t>
+            </w:r>
+          </w:p>
+        </w:tc>
+        <w:tc>
+          <w:tcPr>
+            <w:tcW w:w="1559" w:type="dxa"/>
+            <w:tcBorders>
+              <w:top w:val="single" w:sz="6" w:space="0" w:color="auto"/>
+              <w:left w:val="single" w:sz="6" w:space="0" w:color="auto"/>
+              <w:bottom w:val="single" w:sz="6" w:space="0" w:color="auto"/>
+              <w:right w:val="single" w:sz="6" w:space="0" w:color="auto"/>
+            </w:tcBorders>
+          </w:tcPr>
+          <w:p>
+            <w:pPr>
+              <w:spacing w:line="312" w:lineRule="auto"/>
+              <w:jc w:val="center"/>
+              <w:rPr>
+                <w:b/>
+                <w:bCs/>
+                <w:i/>
+                <w:iCs/>
+              </w:rPr>
+            </w:pPr>
+            <w:r>
+              <w:rPr>
+                <w:b/>
+                <w:bCs/>
+                <w:i/>
+                <w:iCs/>
+              </w:rPr>
+              <w:t>Tô Quý Thành</w:t>
+            </w:r>
+          </w:p>
+        </w:tc>
+      </w:tr>
+      <w:tr>
+        <w:tblPrEx>
+          <w:tblBorders>
+            <w:top w:val="single" w:sz="6" w:space="0" w:color="auto"/>
+            <w:left w:val="single" w:sz="6" w:space="0" w:color="auto"/>
+            <w:bottom w:val="single" w:sz="6" w:space="0" w:color="auto"/>
+            <w:right w:val="single" w:sz="6" w:space="0" w:color="auto"/>
+            <w:insideH w:val="single" w:sz="6" w:space="0" w:color="auto"/>
+            <w:insideV w:val="single" w:sz="6" w:space="0" w:color="auto"/>
+          </w:tblBorders>
+        </w:tblPrEx>
         <w:tc>
           <w:tcPr>
             <w:tcW w:w="9348" w:type="dxa"/>
@@ -4064,7 +6131,7 @@
         </w:tc>
         <w:tc>
           <w:tcPr>
-            <w:tcW w:w="3119" w:type="dxa"/>
+            <w:tcW w:w="2835" w:type="dxa"/>
             <w:tcBorders>
               <w:top w:val="single" w:sz="6" w:space="0" w:color="auto"/>
               <w:left w:val="single" w:sz="6" w:space="0" w:color="auto"/>
@@ -4092,7 +6159,7 @@
         </w:tc>
         <w:tc>
           <w:tcPr>
-            <w:tcW w:w="5528" w:type="dxa"/>
+            <w:tcW w:w="5812" w:type="dxa"/>
             <w:gridSpan w:val="6"/>
             <w:tcBorders>
               <w:top w:val="single" w:sz="6" w:space="0" w:color="auto"/>
@@ -4153,7 +6220,7 @@
         </w:tc>
         <w:tc>
           <w:tcPr>
-            <w:tcW w:w="3119" w:type="dxa"/>
+            <w:tcW w:w="2835" w:type="dxa"/>
             <w:tcBorders>
               <w:top w:val="single" w:sz="6" w:space="0" w:color="auto"/>
               <w:left w:val="single" w:sz="6" w:space="0" w:color="auto"/>
@@ -4187,7 +6254,7 @@
         </w:tc>
         <w:tc>
           <w:tcPr>
-            <w:tcW w:w="5528" w:type="dxa"/>
+            <w:tcW w:w="5812" w:type="dxa"/>
             <w:gridSpan w:val="6"/>
             <w:tcBorders>
               <w:top w:val="single" w:sz="6" w:space="0" w:color="auto"/>
@@ -4249,13 +6316,14 @@
               <w:rPr>
                 <w:bCs/>
               </w:rPr>
+              <w:lastRenderedPageBreak/>
               <w:t>2</w:t>
             </w:r>
           </w:p>
         </w:tc>
         <w:tc>
           <w:tcPr>
-            <w:tcW w:w="3119" w:type="dxa"/>
+            <w:tcW w:w="2835" w:type="dxa"/>
             <w:tcBorders>
               <w:top w:val="single" w:sz="6" w:space="0" w:color="auto"/>
               <w:left w:val="single" w:sz="6" w:space="0" w:color="auto"/>
@@ -4289,7 +6357,7 @@
         </w:tc>
         <w:tc>
           <w:tcPr>
-            <w:tcW w:w="5528" w:type="dxa"/>
+            <w:tcW w:w="5812" w:type="dxa"/>
             <w:gridSpan w:val="6"/>
             <w:tcBorders>
               <w:top w:val="single" w:sz="6" w:space="0" w:color="auto"/>
@@ -4364,7 +6432,7 @@
         </w:tc>
         <w:tc>
           <w:tcPr>
-            <w:tcW w:w="3119" w:type="dxa"/>
+            <w:tcW w:w="2835" w:type="dxa"/>
             <w:tcBorders>
               <w:top w:val="single" w:sz="6" w:space="0" w:color="auto"/>
               <w:left w:val="single" w:sz="6" w:space="0" w:color="auto"/>
@@ -4398,7 +6466,7 @@
         </w:tc>
         <w:tc>
           <w:tcPr>
-            <w:tcW w:w="5528" w:type="dxa"/>
+            <w:tcW w:w="5812" w:type="dxa"/>
             <w:gridSpan w:val="6"/>
             <w:tcBorders>
               <w:top w:val="single" w:sz="6" w:space="0" w:color="auto"/>
@@ -4466,7 +6534,7 @@
         </w:tc>
         <w:tc>
           <w:tcPr>
-            <w:tcW w:w="3119" w:type="dxa"/>
+            <w:tcW w:w="2835" w:type="dxa"/>
             <w:tcBorders>
               <w:top w:val="single" w:sz="6" w:space="0" w:color="auto"/>
               <w:left w:val="single" w:sz="6" w:space="0" w:color="auto"/>
@@ -4486,7 +6554,7 @@
         </w:tc>
         <w:tc>
           <w:tcPr>
-            <w:tcW w:w="5528" w:type="dxa"/>
+            <w:tcW w:w="5812" w:type="dxa"/>
             <w:gridSpan w:val="6"/>
             <w:tcBorders>
               <w:top w:val="single" w:sz="6" w:space="0" w:color="auto"/>
@@ -5262,7 +7330,6 @@
                 <w:b/>
                 <w:bCs/>
               </w:rPr>
-              <w:lastRenderedPageBreak/>
               <w:t>16. Cam kết</w:t>
             </w:r>
           </w:p>
@@ -5971,7 +8038,7 @@
           <w:rPr>
             <w:noProof/>
           </w:rPr>
-          <w:t>4</w:t>
+          <w:t>6</w:t>
         </w:r>
         <w:r>
           <w:rPr>
@@ -6910,7 +8977,7 @@
   <w:style w:type="paragraph" w:default="1" w:styleId="Normal">
     <w:name w:val="Normal"/>
     <w:qFormat/>
-    <w:rsid w:val="009C03A9"/>
+    <w:rsid w:val="00464B8B"/>
     <w:rPr>
       <w:sz w:val="26"/>
       <w:szCs w:val="26"/>
@@ -7319,7 +9386,7 @@
 </file>
 
 <file path=customXml/itemProps1.xml><?xml version="1.0" encoding="utf-8"?>
-<ds:datastoreItem xmlns:ds="http://schemas.openxmlformats.org/officeDocument/2006/customXml" ds:itemID="{4B62A3A1-15CA-4628-9938-85F777266CC3}">
+<ds:datastoreItem xmlns:ds="http://schemas.openxmlformats.org/officeDocument/2006/customXml" ds:itemID="{FAE91766-158B-43E2-93B8-91FE4FDA8718}">
   <ds:schemaRefs>
     <ds:schemaRef ds:uri="http://schemas.openxmlformats.org/officeDocument/2006/bibliography"/>
   </ds:schemaRefs>

</xml_diff>